<commit_message>
made Lastenheft look a lot better
</commit_message>
<xml_diff>
--- a/PM/Lastenheft_Projekt.docx
+++ b/PM/Lastenheft_Projekt.docx
@@ -8,10 +8,7 @@
         <w:ind w:left="0" w:firstLine="0"/>
       </w:pPr>
       <w:r>
-        <w:t xml:space="preserve">Lastenheft zum </w:t>
-      </w:r>
-      <w:r>
-        <w:t>Laborprojekt C</w:t>
+        <w:t>Lastenheft zum Laborprojekt C</w:t>
       </w:r>
       <w:r>
         <w:t xml:space="preserve"> -</w:t>
@@ -797,7 +794,7 @@
                           <pic:cNvPicPr/>
                         </pic:nvPicPr>
                         <pic:blipFill>
-                          <a:blip r:embed="rId5"/>
+                          <a:blip r:embed="rId8"/>
                           <a:stretch>
                             <a:fillRect/>
                           </a:stretch>
@@ -984,7 +981,7 @@
                           <pic:cNvPicPr/>
                         </pic:nvPicPr>
                         <pic:blipFill>
-                          <a:blip r:embed="rId6"/>
+                          <a:blip r:embed="rId9"/>
                           <a:stretch>
                             <a:fillRect/>
                           </a:stretch>
@@ -1074,7 +1071,7 @@
                           <pic:cNvPicPr/>
                         </pic:nvPicPr>
                         <pic:blipFill>
-                          <a:blip r:embed="rId7"/>
+                          <a:blip r:embed="rId10"/>
                           <a:stretch>
                             <a:fillRect/>
                           </a:stretch>
@@ -1400,7 +1397,7 @@
                           <pic:cNvPicPr/>
                         </pic:nvPicPr>
                         <pic:blipFill>
-                          <a:blip r:embed="rId8"/>
+                          <a:blip r:embed="rId11"/>
                           <a:stretch>
                             <a:fillRect/>
                           </a:stretch>
@@ -1547,7 +1544,7 @@
                           <pic:cNvPicPr/>
                         </pic:nvPicPr>
                         <pic:blipFill>
-                          <a:blip r:embed="rId9"/>
+                          <a:blip r:embed="rId12"/>
                           <a:stretch>
                             <a:fillRect/>
                           </a:stretch>
@@ -1568,7 +1565,7 @@
                           <pic:cNvPicPr/>
                         </pic:nvPicPr>
                         <pic:blipFill>
-                          <a:blip r:embed="rId7"/>
+                          <a:blip r:embed="rId10"/>
                           <a:stretch>
                             <a:fillRect/>
                           </a:stretch>
@@ -1723,7 +1720,7 @@
                           <pic:cNvPicPr/>
                         </pic:nvPicPr>
                         <pic:blipFill>
-                          <a:blip r:embed="rId10"/>
+                          <a:blip r:embed="rId13"/>
                           <a:stretch>
                             <a:fillRect/>
                           </a:stretch>
@@ -1878,7 +1875,7 @@
                           <pic:cNvPicPr/>
                         </pic:nvPicPr>
                         <pic:blipFill>
-                          <a:blip r:embed="rId10"/>
+                          <a:blip r:embed="rId13"/>
                           <a:stretch>
                             <a:fillRect/>
                           </a:stretch>
@@ -2280,7 +2277,7 @@
                           <pic:cNvPicPr/>
                         </pic:nvPicPr>
                         <pic:blipFill>
-                          <a:blip r:embed="rId11"/>
+                          <a:blip r:embed="rId14"/>
                           <a:stretch>
                             <a:fillRect/>
                           </a:stretch>
@@ -2332,7 +2329,7 @@
                           <pic:cNvPicPr/>
                         </pic:nvPicPr>
                         <pic:blipFill>
-                          <a:blip r:embed="rId12"/>
+                          <a:blip r:embed="rId15"/>
                           <a:stretch>
                             <a:fillRect/>
                           </a:stretch>
@@ -2776,7 +2773,7 @@
                           <pic:cNvPicPr/>
                         </pic:nvPicPr>
                         <pic:blipFill>
-                          <a:blip r:embed="rId13"/>
+                          <a:blip r:embed="rId16"/>
                           <a:stretch>
                             <a:fillRect/>
                           </a:stretch>
@@ -3149,7 +3146,7 @@
                           <pic:cNvPicPr/>
                         </pic:nvPicPr>
                         <pic:blipFill>
-                          <a:blip r:embed="rId14"/>
+                          <a:blip r:embed="rId17"/>
                           <a:stretch>
                             <a:fillRect/>
                           </a:stretch>
@@ -3201,7 +3198,7 @@
                           <pic:cNvPicPr/>
                         </pic:nvPicPr>
                         <pic:blipFill>
-                          <a:blip r:embed="rId15"/>
+                          <a:blip r:embed="rId18"/>
                           <a:stretch>
                             <a:fillRect/>
                           </a:stretch>
@@ -3327,7 +3324,7 @@
                           <pic:cNvPicPr/>
                         </pic:nvPicPr>
                         <pic:blipFill>
-                          <a:blip r:embed="rId15"/>
+                          <a:blip r:embed="rId18"/>
                           <a:stretch>
                             <a:fillRect/>
                           </a:stretch>
@@ -3506,7 +3503,7 @@
                   <o:lock v:ext="edit" aspectratio="t"/>
                 </v:shapetype>
                 <v:shape id="Picture 10468" o:spid="_x0000_s1037" type="#_x0000_t75" style="position:absolute;left:6355;top:9707;width:3383;height:2104;visibility:visible;mso-wrap-style:square" o:gfxdata="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">
-                  <v:imagedata r:id="rId16" o:title=""/>
+                  <v:imagedata r:id="rId19" o:title=""/>
                 </v:shape>
                 <v:rect id="Rectangle 10469" o:spid="_x0000_s1038" style="position:absolute;left:7275;top:9964;width:1263;height:1865;visibility:visible;mso-wrap-style:square;v-text-anchor:top" o:gfxdata="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" filled="f" stroked="f">
                   <v:textbox inset="0,0,0,0">
@@ -3563,7 +3560,7 @@
                   <v:path arrowok="t" textboxrect="0,0,76200,321056"/>
                 </v:shape>
                 <v:shape id="Picture 10474" o:spid="_x0000_s1042" type="#_x0000_t75" style="position:absolute;left:23652;top:4053;width:2713;height:2103;visibility:visible;mso-wrap-style:square" o:gfxdata="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">
-                  <v:imagedata r:id="rId17" o:title=""/>
+                  <v:imagedata r:id="rId20" o:title=""/>
                 </v:shape>
                 <v:rect id="Rectangle 10475" o:spid="_x0000_s1043" style="position:absolute;left:24575;top:4306;width:1142;height:1865;visibility:visible;mso-wrap-style:square;v-text-anchor:top" o:gfxdata="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" filled="f" stroked="f">
                   <v:textbox inset="0,0,0,0">
@@ -3601,7 +3598,7 @@
                   </v:textbox>
                 </v:rect>
                 <v:shape id="Picture 10478" o:spid="_x0000_s1045" type="#_x0000_t75" style="position:absolute;left:3931;top:5151;width:3201;height:2850;visibility:visible;mso-wrap-style:square" o:gfxdata="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">
-                  <v:imagedata r:id="rId18" o:title=""/>
+                  <v:imagedata r:id="rId21" o:title=""/>
                 </v:shape>
                 <v:rect id="Rectangle 10479" o:spid="_x0000_s1046" style="position:absolute;left:4852;top:5404;width:589;height:1864;visibility:visible;mso-wrap-style:square;v-text-anchor:top" o:gfxdata="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" filled="f" stroked="f">
                   <v:textbox inset="0,0,0,0">
@@ -3679,7 +3676,7 @@
                   <v:path arrowok="t" textboxrect="0,0,109220,94614"/>
                 </v:shape>
                 <v:shape id="Picture 10487" o:spid="_x0000_s1053" type="#_x0000_t75" style="position:absolute;left:7620;top:3901;width:640;height:15;visibility:visible;mso-wrap-style:square" o:gfxdata="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">
-                  <v:imagedata r:id="rId19" o:title=""/>
+                  <v:imagedata r:id="rId22" o:title=""/>
                 </v:shape>
                 <v:shape id="Shape 10488" o:spid="_x0000_s1054" style="position:absolute;left:13575;top:1563;width:1092;height:946;visibility:visible;mso-wrap-style:square;v-text-anchor:top" coordsize="109220,94615" o:gfxdata="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" path="m54610,v30099,,54610,21209,54610,47371c109220,73406,84709,94615,54610,94615,24384,94615,,73406,,47371,,21209,24384,,54610,xe" stroked="f" strokeweight="0">
                   <v:path arrowok="t" textboxrect="0,0,109220,94615"/>
@@ -3688,10 +3685,10 @@
                   <v:path arrowok="t" textboxrect="0,0,109220,94615"/>
                 </v:shape>
                 <v:shape id="Picture 10491" o:spid="_x0000_s1056" type="#_x0000_t75" style="position:absolute;left:13792;top:2225;width:655;height:15;visibility:visible;mso-wrap-style:square" o:gfxdata="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">
-                  <v:imagedata r:id="rId20" o:title=""/>
+                  <v:imagedata r:id="rId23" o:title=""/>
                 </v:shape>
                 <v:shape id="Picture 10493" o:spid="_x0000_s1057" type="#_x0000_t75" style="position:absolute;left:9799;top:381;width:3200;height:2849;visibility:visible;mso-wrap-style:square" o:gfxdata="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">
-                  <v:imagedata r:id="rId18" o:title=""/>
+                  <v:imagedata r:id="rId21" o:title=""/>
                 </v:shape>
                 <v:rect id="Rectangle 10494" o:spid="_x0000_s1058" style="position:absolute;left:10720;top:634;width:589;height:1864;visibility:visible;mso-wrap-style:square;v-text-anchor:top" o:gfxdata="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" filled="f" stroked="f">
                   <v:textbox inset="0,0,0,0">
@@ -3760,7 +3757,7 @@
                   </v:textbox>
                 </v:rect>
                 <v:shape id="Picture 10499" o:spid="_x0000_s1062" type="#_x0000_t75" style="position:absolute;left:4343;top:685;width:3932;height:2850;visibility:visible;mso-wrap-style:square" o:gfxdata="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">
-                  <v:imagedata r:id="rId21" o:title=""/>
+                  <v:imagedata r:id="rId24" o:title=""/>
                 </v:shape>
                 <v:rect id="Rectangle 10500" o:spid="_x0000_s1063" style="position:absolute;left:5264;top:938;width:1562;height:1865;visibility:visible;mso-wrap-style:square;v-text-anchor:top" o:gfxdata="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" filled="f" stroked="f">
                   <v:textbox inset="0,0,0,0">
@@ -3829,7 +3826,7 @@
                   </v:textbox>
                 </v:rect>
                 <v:shape id="Picture 10505" o:spid="_x0000_s1067" type="#_x0000_t75" style="position:absolute;left:13609;width:3962;height:2849;visibility:visible;mso-wrap-style:square" o:gfxdata="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">
-                  <v:imagedata r:id="rId21" o:title=""/>
+                  <v:imagedata r:id="rId24" o:title=""/>
                 </v:shape>
                 <v:rect id="Rectangle 10506" o:spid="_x0000_s1068" style="position:absolute;left:14530;top:253;width:1562;height:1864;visibility:visible;mso-wrap-style:square;v-text-anchor:top" o:gfxdata="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" filled="f" stroked="f">
                   <v:textbox inset="0,0,0,0">
@@ -3904,7 +3901,7 @@
                   <v:path arrowok="t" textboxrect="0,0,297180,378968"/>
                 </v:shape>
                 <v:shape id="Picture 10514" o:spid="_x0000_s1074" type="#_x0000_t75" style="position:absolute;left:7623;top:3921;width:3642;height:1585;rotation:5898239fd;visibility:visible;mso-wrap-style:square" o:gfxdata="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">
-                  <v:imagedata r:id="rId22" o:title=""/>
+                  <v:imagedata r:id="rId25" o:title=""/>
                 </v:shape>
                 <v:rect id="Rectangle 10515" o:spid="_x0000_s1075" style="position:absolute;left:8853;top:3082;width:410;height:1865;rotation:5898239fd;visibility:visible;mso-wrap-style:square;v-text-anchor:top" o:gfxdata="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" filled="f" stroked="f">
                   <v:textbox inset="0,0,0,0">
@@ -3921,7 +3918,7 @@
                   </v:textbox>
                 </v:rect>
                 <v:shape id="Picture 10517" o:spid="_x0000_s1076" type="#_x0000_t75" style="position:absolute;left:9372;top:5151;width:3383;height:2118;visibility:visible;mso-wrap-style:square" o:gfxdata="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">
-                  <v:imagedata r:id="rId23" o:title=""/>
+                  <v:imagedata r:id="rId26" o:title=""/>
                 </v:shape>
                 <v:rect id="Rectangle 10518" o:spid="_x0000_s1077" style="position:absolute;left:10293;top:5404;width:1262;height:1864;visibility:visible;mso-wrap-style:square;v-text-anchor:top" o:gfxdata="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" filled="f" stroked="f">
                   <v:textbox inset="0,0,0,0">
@@ -3978,7 +3975,7 @@
                   <v:path arrowok="t" textboxrect="0,0,375285,260477"/>
                 </v:shape>
                 <v:shape id="Picture 10524" o:spid="_x0000_s1081" type="#_x0000_t75" style="position:absolute;left:3415;top:8650;width:2438;height:2317;rotation:5898239fd;visibility:visible;mso-wrap-style:square" o:gfxdata="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">
-                  <v:imagedata r:id="rId24" o:title=""/>
+                  <v:imagedata r:id="rId27" o:title=""/>
                 </v:shape>
                 <v:rect id="Rectangle 10525" o:spid="_x0000_s1082" style="position:absolute;left:4409;top:8782;width:411;height:1865;rotation:5898239fd;visibility:visible;mso-wrap-style:square;v-text-anchor:top" o:gfxdata="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" filled="f" stroked="f">
                   <v:textbox inset="0,0,0,0">
@@ -3998,7 +3995,7 @@
                   <v:path arrowok="t" textboxrect="0,0,375158,260477"/>
                 </v:shape>
                 <v:shape id="Picture 10529" o:spid="_x0000_s1084" type="#_x0000_t75" style="position:absolute;left:6532;top:2230;width:2423;height:2332;rotation:5898239fd;visibility:visible;mso-wrap-style:square" o:gfxdata="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">
-                  <v:imagedata r:id="rId25" o:title=""/>
+                  <v:imagedata r:id="rId28" o:title=""/>
                 </v:shape>
                 <v:rect id="Rectangle 10530" o:spid="_x0000_s1085" style="position:absolute;left:7527;top:2375;width:410;height:1864;rotation:5898239fd;visibility:visible;mso-wrap-style:square;v-text-anchor:top" o:gfxdata="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" filled="f" stroked="f">
                   <v:textbox inset="0,0,0,0">
@@ -4015,7 +4012,7 @@
                   </v:textbox>
                 </v:rect>
                 <v:shape id="Picture 10532" o:spid="_x0000_s1086" type="#_x0000_t75" style="position:absolute;top:8519;width:3246;height:2103;visibility:visible;mso-wrap-style:square" o:gfxdata="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">
-                  <v:imagedata r:id="rId26" o:title=""/>
+                  <v:imagedata r:id="rId29" o:title=""/>
                 </v:shape>
                 <v:rect id="Rectangle 10533" o:spid="_x0000_s1087" style="position:absolute;left:916;top:8776;width:1071;height:1864;visibility:visible;mso-wrap-style:square;v-text-anchor:top" o:gfxdata="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" filled="f" stroked="f">
                   <v:textbox inset="0,0,0,0">
@@ -4072,7 +4069,7 @@
                   </v:textbox>
                 </v:rect>
                 <v:shape id="Picture 10537" o:spid="_x0000_s1090" type="#_x0000_t75" style="position:absolute;left:2819;top:2895;width:3246;height:2103;visibility:visible;mso-wrap-style:square" o:gfxdata="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">
-                  <v:imagedata r:id="rId26" o:title=""/>
+                  <v:imagedata r:id="rId29" o:title=""/>
                 </v:shape>
                 <v:rect id="Rectangle 10538" o:spid="_x0000_s1091" style="position:absolute;left:3740;top:3148;width:1070;height:1865;visibility:visible;mso-wrap-style:square;v-text-anchor:top" o:gfxdata="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" filled="f" stroked="f">
                   <v:textbox inset="0,0,0,0">
@@ -4234,13 +4231,7 @@
       </w:r>
       <w:r>
         <w:tab/>
-        <w:t>Dynamik des Systems geeignet. Andere</w:t>
-      </w:r>
-      <w:r>
-        <w:t xml:space="preserve"> </w:t>
-      </w:r>
-      <w:r>
-        <w:t xml:space="preserve">Simulink-Solver lösen </w:t>
+        <w:t xml:space="preserve">Dynamik des Systems geeignet. Andere Simulink-Solver lösen </w:t>
       </w:r>
       <w:r>
         <w:tab/>
@@ -4426,10 +4417,39 @@
     </w:p>
     <w:p>
       <w:pPr>
+        <w:spacing w:after="212" w:line="284" w:lineRule="auto"/>
+        <w:ind w:left="-5" w:right="-8"/>
+        <w:jc w:val="both"/>
+      </w:pPr>
+    </w:p>
+    <w:p>
+      <w:pPr>
+        <w:spacing w:after="212" w:line="284" w:lineRule="auto"/>
+        <w:ind w:left="-5" w:right="-8"/>
+        <w:jc w:val="both"/>
+      </w:pPr>
+    </w:p>
+    <w:p>
+      <w:pPr>
+        <w:spacing w:after="212" w:line="284" w:lineRule="auto"/>
+        <w:ind w:left="-5" w:right="-8"/>
+        <w:jc w:val="both"/>
+      </w:pPr>
+    </w:p>
+    <w:p>
+      <w:pPr>
+        <w:spacing w:after="212" w:line="284" w:lineRule="auto"/>
+        <w:ind w:left="-5" w:right="-8"/>
+        <w:jc w:val="both"/>
+      </w:pPr>
+    </w:p>
+    <w:p>
+      <w:pPr>
         <w:spacing w:after="244"/>
         <w:ind w:left="10" w:right="10"/>
       </w:pPr>
       <w:r>
+        <w:lastRenderedPageBreak/>
         <w:t xml:space="preserve">Hinweis zur Herleitung des Zustandsraummodells: </w:t>
       </w:r>
     </w:p>
@@ -4478,10 +4498,7 @@
         <w:t xml:space="preserve">Systemvariablen im Zustandsraummodell </w:t>
       </w:r>
       <w:r>
-        <w:t>Das System hat folgende Eingangssignale</w:t>
-      </w:r>
-      <w:r>
-        <w:t>:</w:t>
+        <w:t>Das System hat folgende Eingangssignale:</w:t>
       </w:r>
     </w:p>
     <w:p>
@@ -6617,7 +6634,6 @@
         <w:tblCellMar>
           <w:top w:w="42" w:type="dxa"/>
           <w:left w:w="236" w:type="dxa"/>
-          <w:bottom w:w="0" w:type="dxa"/>
           <w:right w:w="115" w:type="dxa"/>
         </w:tblCellMar>
         <w:tblLook w:val="04A0" w:firstRow="1" w:lastRow="0" w:firstColumn="1" w:lastColumn="0" w:noHBand="0" w:noVBand="1"/>
@@ -6984,9 +7000,7 @@
         <w:tblW w:w="9064" w:type="dxa"/>
         <w:tblInd w:w="5" w:type="dxa"/>
         <w:tblCellMar>
-          <w:top w:w="0" w:type="dxa"/>
           <w:left w:w="125" w:type="dxa"/>
-          <w:bottom w:w="0" w:type="dxa"/>
           <w:right w:w="71" w:type="dxa"/>
         </w:tblCellMar>
         <w:tblLook w:val="04A0" w:firstRow="1" w:lastRow="0" w:firstColumn="1" w:lastColumn="0" w:noHBand="0" w:noVBand="1"/>
@@ -8572,9 +8586,9 @@
       <w:pPr>
         <w:pStyle w:val="berschrift3"/>
         <w:spacing w:after="216"/>
-        <w:ind w:left="-5"/>
       </w:pPr>
       <w:r>
+        <w:lastRenderedPageBreak/>
         <w:t xml:space="preserve">Modellierung in Simulink </w:t>
       </w:r>
     </w:p>
@@ -8813,7 +8827,6 @@
           <w:sz w:val="20"/>
           <w:lang w:val="en-US"/>
         </w:rPr>
-        <w:lastRenderedPageBreak/>
         <w:t xml:space="preserve">P_l2 = 0.7; </w:t>
       </w:r>
       <w:r>
@@ -9017,6 +9030,9 @@
     </w:p>
     <w:p/>
     <w:sectPr>
+      <w:headerReference w:type="default" r:id="rId30"/>
+      <w:footerReference w:type="even" r:id="rId31"/>
+      <w:footerReference w:type="default" r:id="rId32"/>
       <w:pgSz w:w="11906" w:h="16838"/>
       <w:pgMar w:top="1417" w:right="1417" w:bottom="1134" w:left="1417" w:header="708" w:footer="708" w:gutter="0"/>
       <w:cols w:space="708"/>
@@ -9024,6 +9040,299 @@
     </w:sectPr>
   </w:body>
 </w:document>
+</file>
+
+<file path=word/endnotes.xml><?xml version="1.0" encoding="utf-8"?>
+<w:endnotes xmlns:wpc="http://schemas.microsoft.com/office/word/2010/wordprocessingCanvas" xmlns:cx="http://schemas.microsoft.com/office/drawing/2014/chartex" xmlns:cx1="http://schemas.microsoft.com/office/drawing/2015/9/8/chartex" xmlns:cx2="http://schemas.microsoft.com/office/drawing/2015/10/21/chartex" xmlns:cx3="http://schemas.microsoft.com/office/drawing/2016/5/9/chartex" xmlns:cx4="http://schemas.microsoft.com/office/drawing/2016/5/10/chartex" xmlns:cx5="http://schemas.microsoft.com/office/drawing/2016/5/11/chartex" xmlns:cx6="http://schemas.microsoft.com/office/drawing/2016/5/12/chartex" xmlns:cx7="http://schemas.microsoft.com/office/drawing/2016/5/13/chartex" xmlns:cx8="http://schemas.microsoft.com/office/drawing/2016/5/14/chartex" xmlns:mc="http://schemas.openxmlformats.org/markup-compatibility/2006" xmlns:aink="http://schemas.microsoft.com/office/drawing/2016/ink" xmlns:am3d="http://schemas.microsoft.com/office/drawing/2017/model3d" xmlns:o="urn:schemas-microsoft-com:office:office" xmlns:oel="http://schemas.microsoft.com/office/2019/extlst" xmlns:r="http://schemas.openxmlformats.org/officeDocument/2006/relationships" xmlns:m="http://schemas.openxmlformats.org/officeDocument/2006/math" xmlns:v="urn:schemas-microsoft-com:vml" xmlns:wp14="http://schemas.microsoft.com/office/word/2010/wordprocessingDrawing" xmlns:wp="http://schemas.openxmlformats.org/drawingml/2006/wordprocessingDrawing" xmlns:w10="urn:schemas-microsoft-com:office:word" xmlns:w="http://schemas.openxmlformats.org/wordprocessingml/2006/main" xmlns:w14="http://schemas.microsoft.com/office/word/2010/wordml" xmlns:w15="http://schemas.microsoft.com/office/word/2012/wordml" xmlns:w16cex="http://schemas.microsoft.com/office/word/2018/wordml/cex" xmlns:w16cid="http://schemas.microsoft.com/office/word/2016/wordml/cid" xmlns:w16="http://schemas.microsoft.com/office/word/2018/wordml" xmlns:w16sdtdh="http://schemas.microsoft.com/office/word/2020/wordml/sdtdatahash" xmlns:w16se="http://schemas.microsoft.com/office/word/2015/wordml/symex" xmlns:wpg="http://schemas.microsoft.com/office/word/2010/wordprocessingGroup" xmlns:wpi="http://schemas.microsoft.com/office/word/2010/wordprocessingInk" xmlns:wne="http://schemas.microsoft.com/office/word/2006/wordml" xmlns:wps="http://schemas.microsoft.com/office/word/2010/wordprocessingShape" mc:Ignorable="w14 w15 w16se w16cid w16 w16cex w16sdtdh wp14">
+  <w:endnote w:type="separator" w:id="-1">
+    <w:p>
+      <w:r>
+        <w:separator/>
+      </w:r>
+    </w:p>
+  </w:endnote>
+  <w:endnote w:type="continuationSeparator" w:id="0">
+    <w:p>
+      <w:r>
+        <w:continuationSeparator/>
+      </w:r>
+    </w:p>
+  </w:endnote>
+</w:endnotes>
+</file>
+
+<file path=word/footer1.xml><?xml version="1.0" encoding="utf-8"?>
+<w:ftr xmlns:wpc="http://schemas.microsoft.com/office/word/2010/wordprocessingCanvas" xmlns:cx="http://schemas.microsoft.com/office/drawing/2014/chartex" xmlns:cx1="http://schemas.microsoft.com/office/drawing/2015/9/8/chartex" xmlns:cx2="http://schemas.microsoft.com/office/drawing/2015/10/21/chartex" xmlns:cx3="http://schemas.microsoft.com/office/drawing/2016/5/9/chartex" xmlns:cx4="http://schemas.microsoft.com/office/drawing/2016/5/10/chartex" xmlns:cx5="http://schemas.microsoft.com/office/drawing/2016/5/11/chartex" xmlns:cx6="http://schemas.microsoft.com/office/drawing/2016/5/12/chartex" xmlns:cx7="http://schemas.microsoft.com/office/drawing/2016/5/13/chartex" xmlns:cx8="http://schemas.microsoft.com/office/drawing/2016/5/14/chartex" xmlns:mc="http://schemas.openxmlformats.org/markup-compatibility/2006" xmlns:aink="http://schemas.microsoft.com/office/drawing/2016/ink" xmlns:am3d="http://schemas.microsoft.com/office/drawing/2017/model3d" xmlns:o="urn:schemas-microsoft-com:office:office" xmlns:oel="http://schemas.microsoft.com/office/2019/extlst" xmlns:r="http://schemas.openxmlformats.org/officeDocument/2006/relationships" xmlns:m="http://schemas.openxmlformats.org/officeDocument/2006/math" xmlns:v="urn:schemas-microsoft-com:vml" xmlns:wp14="http://schemas.microsoft.com/office/word/2010/wordprocessingDrawing" xmlns:wp="http://schemas.openxmlformats.org/drawingml/2006/wordprocessingDrawing" xmlns:w10="urn:schemas-microsoft-com:office:word" xmlns:w="http://schemas.openxmlformats.org/wordprocessingml/2006/main" xmlns:w14="http://schemas.microsoft.com/office/word/2010/wordml" xmlns:w15="http://schemas.microsoft.com/office/word/2012/wordml" xmlns:w16cex="http://schemas.microsoft.com/office/word/2018/wordml/cex" xmlns:w16cid="http://schemas.microsoft.com/office/word/2016/wordml/cid" xmlns:w16="http://schemas.microsoft.com/office/word/2018/wordml" xmlns:w16sdtdh="http://schemas.microsoft.com/office/word/2020/wordml/sdtdatahash" xmlns:w16se="http://schemas.microsoft.com/office/word/2015/wordml/symex" xmlns:wpg="http://schemas.microsoft.com/office/word/2010/wordprocessingGroup" xmlns:wpi="http://schemas.microsoft.com/office/word/2010/wordprocessingInk" xmlns:wne="http://schemas.microsoft.com/office/word/2006/wordml" xmlns:wps="http://schemas.microsoft.com/office/word/2010/wordprocessingShape" mc:Ignorable="w14 w15 w16se w16cid w16 w16cex w16sdtdh wp14">
+  <w:sdt>
+    <w:sdtPr>
+      <w:rPr>
+        <w:rStyle w:val="Seitenzahl"/>
+      </w:rPr>
+      <w:id w:val="2038235330"/>
+      <w:docPartObj>
+        <w:docPartGallery w:val="Page Numbers (Bottom of Page)"/>
+        <w:docPartUnique/>
+      </w:docPartObj>
+    </w:sdtPr>
+    <w:sdtContent>
+      <w:p>
+        <w:pPr>
+          <w:pStyle w:val="Fuzeile"/>
+          <w:framePr w:wrap="none" w:vAnchor="text" w:hAnchor="margin" w:xAlign="right" w:y="1"/>
+          <w:rPr>
+            <w:rStyle w:val="Seitenzahl"/>
+          </w:rPr>
+        </w:pPr>
+        <w:r>
+          <w:rPr>
+            <w:rStyle w:val="Seitenzahl"/>
+          </w:rPr>
+          <w:fldChar w:fldCharType="begin"/>
+        </w:r>
+        <w:r>
+          <w:rPr>
+            <w:rStyle w:val="Seitenzahl"/>
+          </w:rPr>
+          <w:instrText xml:space="preserve"> PAGE </w:instrText>
+        </w:r>
+        <w:r>
+          <w:rPr>
+            <w:rStyle w:val="Seitenzahl"/>
+          </w:rPr>
+          <w:fldChar w:fldCharType="end"/>
+        </w:r>
+      </w:p>
+    </w:sdtContent>
+  </w:sdt>
+  <w:p>
+    <w:pPr>
+      <w:pStyle w:val="Fuzeile"/>
+      <w:ind w:right="360"/>
+    </w:pPr>
+  </w:p>
+</w:ftr>
+</file>
+
+<file path=word/footer2.xml><?xml version="1.0" encoding="utf-8"?>
+<w:ftr xmlns:wpc="http://schemas.microsoft.com/office/word/2010/wordprocessingCanvas" xmlns:cx="http://schemas.microsoft.com/office/drawing/2014/chartex" xmlns:cx1="http://schemas.microsoft.com/office/drawing/2015/9/8/chartex" xmlns:cx2="http://schemas.microsoft.com/office/drawing/2015/10/21/chartex" xmlns:cx3="http://schemas.microsoft.com/office/drawing/2016/5/9/chartex" xmlns:cx4="http://schemas.microsoft.com/office/drawing/2016/5/10/chartex" xmlns:cx5="http://schemas.microsoft.com/office/drawing/2016/5/11/chartex" xmlns:cx6="http://schemas.microsoft.com/office/drawing/2016/5/12/chartex" xmlns:cx7="http://schemas.microsoft.com/office/drawing/2016/5/13/chartex" xmlns:cx8="http://schemas.microsoft.com/office/drawing/2016/5/14/chartex" xmlns:mc="http://schemas.openxmlformats.org/markup-compatibility/2006" xmlns:aink="http://schemas.microsoft.com/office/drawing/2016/ink" xmlns:am3d="http://schemas.microsoft.com/office/drawing/2017/model3d" xmlns:o="urn:schemas-microsoft-com:office:office" xmlns:oel="http://schemas.microsoft.com/office/2019/extlst" xmlns:r="http://schemas.openxmlformats.org/officeDocument/2006/relationships" xmlns:m="http://schemas.openxmlformats.org/officeDocument/2006/math" xmlns:v="urn:schemas-microsoft-com:vml" xmlns:wp14="http://schemas.microsoft.com/office/word/2010/wordprocessingDrawing" xmlns:wp="http://schemas.openxmlformats.org/drawingml/2006/wordprocessingDrawing" xmlns:w10="urn:schemas-microsoft-com:office:word" xmlns:w="http://schemas.openxmlformats.org/wordprocessingml/2006/main" xmlns:w14="http://schemas.microsoft.com/office/word/2010/wordml" xmlns:w15="http://schemas.microsoft.com/office/word/2012/wordml" xmlns:w16cex="http://schemas.microsoft.com/office/word/2018/wordml/cex" xmlns:w16cid="http://schemas.microsoft.com/office/word/2016/wordml/cid" xmlns:w16="http://schemas.microsoft.com/office/word/2018/wordml" xmlns:w16sdtdh="http://schemas.microsoft.com/office/word/2020/wordml/sdtdatahash" xmlns:w16se="http://schemas.microsoft.com/office/word/2015/wordml/symex" xmlns:wpg="http://schemas.microsoft.com/office/word/2010/wordprocessingGroup" xmlns:wpi="http://schemas.microsoft.com/office/word/2010/wordprocessingInk" xmlns:wne="http://schemas.microsoft.com/office/word/2006/wordml" xmlns:wps="http://schemas.microsoft.com/office/word/2010/wordprocessingShape" mc:Ignorable="w14 w15 w16se w16cid w16 w16cex w16sdtdh wp14">
+  <w:sdt>
+    <w:sdtPr>
+      <w:rPr>
+        <w:rStyle w:val="Seitenzahl"/>
+      </w:rPr>
+      <w:id w:val="1225730510"/>
+      <w:docPartObj>
+        <w:docPartGallery w:val="Page Numbers (Bottom of Page)"/>
+        <w:docPartUnique/>
+      </w:docPartObj>
+    </w:sdtPr>
+    <w:sdtContent>
+      <w:p>
+        <w:pPr>
+          <w:pStyle w:val="Fuzeile"/>
+          <w:framePr w:wrap="none" w:vAnchor="text" w:hAnchor="margin" w:xAlign="right" w:y="1"/>
+          <w:rPr>
+            <w:rStyle w:val="Seitenzahl"/>
+          </w:rPr>
+        </w:pPr>
+        <w:r>
+          <w:rPr>
+            <w:rStyle w:val="Seitenzahl"/>
+          </w:rPr>
+          <w:fldChar w:fldCharType="begin"/>
+        </w:r>
+        <w:r>
+          <w:rPr>
+            <w:rStyle w:val="Seitenzahl"/>
+          </w:rPr>
+          <w:instrText xml:space="preserve"> PAGE </w:instrText>
+        </w:r>
+        <w:r>
+          <w:rPr>
+            <w:rStyle w:val="Seitenzahl"/>
+          </w:rPr>
+          <w:fldChar w:fldCharType="separate"/>
+        </w:r>
+        <w:r>
+          <w:rPr>
+            <w:rStyle w:val="Seitenzahl"/>
+            <w:noProof/>
+          </w:rPr>
+          <w:t>1</w:t>
+        </w:r>
+        <w:r>
+          <w:rPr>
+            <w:rStyle w:val="Seitenzahl"/>
+          </w:rPr>
+          <w:fldChar w:fldCharType="end"/>
+        </w:r>
+      </w:p>
+    </w:sdtContent>
+  </w:sdt>
+  <w:p>
+    <w:pPr>
+      <w:pStyle w:val="Fuzeile"/>
+      <w:ind w:right="360"/>
+    </w:pPr>
+    <w:r>
+      <w:t xml:space="preserve">©2022 - Marc </w:t>
+    </w:r>
+    <w:proofErr w:type="spellStart"/>
+    <w:r>
+      <w:t>Grosse</w:t>
+    </w:r>
+    <w:proofErr w:type="spellEnd"/>
+    <w:r>
+      <w:t xml:space="preserve">, Moritz </w:t>
+    </w:r>
+    <w:proofErr w:type="spellStart"/>
+    <w:r>
+      <w:t>Höhnel</w:t>
+    </w:r>
+    <w:proofErr w:type="spellEnd"/>
+    <w:r>
+      <w:t>, Mattis Ritter</w:t>
+    </w:r>
+  </w:p>
+</w:ftr>
+</file>
+
+<file path=word/footnotes.xml><?xml version="1.0" encoding="utf-8"?>
+<w:footnotes xmlns:wpc="http://schemas.microsoft.com/office/word/2010/wordprocessingCanvas" xmlns:cx="http://schemas.microsoft.com/office/drawing/2014/chartex" xmlns:cx1="http://schemas.microsoft.com/office/drawing/2015/9/8/chartex" xmlns:cx2="http://schemas.microsoft.com/office/drawing/2015/10/21/chartex" xmlns:cx3="http://schemas.microsoft.com/office/drawing/2016/5/9/chartex" xmlns:cx4="http://schemas.microsoft.com/office/drawing/2016/5/10/chartex" xmlns:cx5="http://schemas.microsoft.com/office/drawing/2016/5/11/chartex" xmlns:cx6="http://schemas.microsoft.com/office/drawing/2016/5/12/chartex" xmlns:cx7="http://schemas.microsoft.com/office/drawing/2016/5/13/chartex" xmlns:cx8="http://schemas.microsoft.com/office/drawing/2016/5/14/chartex" xmlns:mc="http://schemas.openxmlformats.org/markup-compatibility/2006" xmlns:aink="http://schemas.microsoft.com/office/drawing/2016/ink" xmlns:am3d="http://schemas.microsoft.com/office/drawing/2017/model3d" xmlns:o="urn:schemas-microsoft-com:office:office" xmlns:oel="http://schemas.microsoft.com/office/2019/extlst" xmlns:r="http://schemas.openxmlformats.org/officeDocument/2006/relationships" xmlns:m="http://schemas.openxmlformats.org/officeDocument/2006/math" xmlns:v="urn:schemas-microsoft-com:vml" xmlns:wp14="http://schemas.microsoft.com/office/word/2010/wordprocessingDrawing" xmlns:wp="http://schemas.openxmlformats.org/drawingml/2006/wordprocessingDrawing" xmlns:w10="urn:schemas-microsoft-com:office:word" xmlns:w="http://schemas.openxmlformats.org/wordprocessingml/2006/main" xmlns:w14="http://schemas.microsoft.com/office/word/2010/wordml" xmlns:w15="http://schemas.microsoft.com/office/word/2012/wordml" xmlns:w16cex="http://schemas.microsoft.com/office/word/2018/wordml/cex" xmlns:w16cid="http://schemas.microsoft.com/office/word/2016/wordml/cid" xmlns:w16="http://schemas.microsoft.com/office/word/2018/wordml" xmlns:w16sdtdh="http://schemas.microsoft.com/office/word/2020/wordml/sdtdatahash" xmlns:w16se="http://schemas.microsoft.com/office/word/2015/wordml/symex" xmlns:wpg="http://schemas.microsoft.com/office/word/2010/wordprocessingGroup" xmlns:wpi="http://schemas.microsoft.com/office/word/2010/wordprocessingInk" xmlns:wne="http://schemas.microsoft.com/office/word/2006/wordml" xmlns:wps="http://schemas.microsoft.com/office/word/2010/wordprocessingShape" mc:Ignorable="w14 w15 w16se w16cid w16 w16cex w16sdtdh wp14">
+  <w:footnote w:type="separator" w:id="-1">
+    <w:p>
+      <w:r>
+        <w:separator/>
+      </w:r>
+    </w:p>
+  </w:footnote>
+  <w:footnote w:type="continuationSeparator" w:id="0">
+    <w:p>
+      <w:r>
+        <w:continuationSeparator/>
+      </w:r>
+    </w:p>
+  </w:footnote>
+</w:footnotes>
+</file>
+
+<file path=word/header1.xml><?xml version="1.0" encoding="utf-8"?>
+<w:hdr xmlns:wpc="http://schemas.microsoft.com/office/word/2010/wordprocessingCanvas" xmlns:cx="http://schemas.microsoft.com/office/drawing/2014/chartex" xmlns:cx1="http://schemas.microsoft.com/office/drawing/2015/9/8/chartex" xmlns:cx2="http://schemas.microsoft.com/office/drawing/2015/10/21/chartex" xmlns:cx3="http://schemas.microsoft.com/office/drawing/2016/5/9/chartex" xmlns:cx4="http://schemas.microsoft.com/office/drawing/2016/5/10/chartex" xmlns:cx5="http://schemas.microsoft.com/office/drawing/2016/5/11/chartex" xmlns:cx6="http://schemas.microsoft.com/office/drawing/2016/5/12/chartex" xmlns:cx7="http://schemas.microsoft.com/office/drawing/2016/5/13/chartex" xmlns:cx8="http://schemas.microsoft.com/office/drawing/2016/5/14/chartex" xmlns:mc="http://schemas.openxmlformats.org/markup-compatibility/2006" xmlns:aink="http://schemas.microsoft.com/office/drawing/2016/ink" xmlns:am3d="http://schemas.microsoft.com/office/drawing/2017/model3d" xmlns:o="urn:schemas-microsoft-com:office:office" xmlns:oel="http://schemas.microsoft.com/office/2019/extlst" xmlns:r="http://schemas.openxmlformats.org/officeDocument/2006/relationships" xmlns:m="http://schemas.openxmlformats.org/officeDocument/2006/math" xmlns:v="urn:schemas-microsoft-com:vml" xmlns:wp14="http://schemas.microsoft.com/office/word/2010/wordprocessingDrawing" xmlns:wp="http://schemas.openxmlformats.org/drawingml/2006/wordprocessingDrawing" xmlns:w10="urn:schemas-microsoft-com:office:word" xmlns:w="http://schemas.openxmlformats.org/wordprocessingml/2006/main" xmlns:w14="http://schemas.microsoft.com/office/word/2010/wordml" xmlns:w15="http://schemas.microsoft.com/office/word/2012/wordml" xmlns:w16cex="http://schemas.microsoft.com/office/word/2018/wordml/cex" xmlns:w16cid="http://schemas.microsoft.com/office/word/2016/wordml/cid" xmlns:w16="http://schemas.microsoft.com/office/word/2018/wordml" xmlns:w16sdtdh="http://schemas.microsoft.com/office/word/2020/wordml/sdtdatahash" xmlns:w16se="http://schemas.microsoft.com/office/word/2015/wordml/symex" xmlns:wpg="http://schemas.microsoft.com/office/word/2010/wordprocessingGroup" xmlns:wpi="http://schemas.microsoft.com/office/word/2010/wordprocessingInk" xmlns:wne="http://schemas.microsoft.com/office/word/2006/wordml" xmlns:wps="http://schemas.microsoft.com/office/word/2010/wordprocessingShape" mc:Ignorable="w14 w15 w16se w16cid w16 w16cex w16sdtdh wp14">
+  <w:p>
+    <w:pPr>
+      <w:pStyle w:val="Kopfzeile"/>
+    </w:pPr>
+    <w:r>
+      <w:rPr>
+        <w:noProof/>
+      </w:rPr>
+      <w:drawing>
+        <wp:anchor distT="0" distB="0" distL="114300" distR="114300" simplePos="0" relativeHeight="251658240" behindDoc="0" locked="0" layoutInCell="1" allowOverlap="1" wp14:anchorId="5F7EDC01" wp14:editId="31B4C0FC">
+          <wp:simplePos x="0" y="0"/>
+          <wp:positionH relativeFrom="column">
+            <wp:posOffset>4550898</wp:posOffset>
+          </wp:positionH>
+          <wp:positionV relativeFrom="paragraph">
+            <wp:posOffset>-148053</wp:posOffset>
+          </wp:positionV>
+          <wp:extent cx="1280160" cy="598170"/>
+          <wp:effectExtent l="0" t="0" r="0" b="0"/>
+          <wp:wrapThrough wrapText="bothSides">
+            <wp:wrapPolygon edited="0">
+              <wp:start x="7929" y="3669"/>
+              <wp:lineTo x="7929" y="10548"/>
+              <wp:lineTo x="8357" y="11924"/>
+              <wp:lineTo x="10714" y="11924"/>
+              <wp:lineTo x="2571" y="13758"/>
+              <wp:lineTo x="1714" y="14217"/>
+              <wp:lineTo x="1714" y="17427"/>
+              <wp:lineTo x="19714" y="17427"/>
+              <wp:lineTo x="20143" y="14217"/>
+              <wp:lineTo x="18000" y="13299"/>
+              <wp:lineTo x="20143" y="11006"/>
+              <wp:lineTo x="19714" y="3669"/>
+              <wp:lineTo x="7929" y="3669"/>
+            </wp:wrapPolygon>
+          </wp:wrapThrough>
+          <wp:docPr id="1" name="Grafik 1"/>
+          <wp:cNvGraphicFramePr>
+            <a:graphicFrameLocks xmlns:a="http://schemas.openxmlformats.org/drawingml/2006/main" noChangeAspect="1"/>
+          </wp:cNvGraphicFramePr>
+          <a:graphic xmlns:a="http://schemas.openxmlformats.org/drawingml/2006/main">
+            <a:graphicData uri="http://schemas.openxmlformats.org/drawingml/2006/picture">
+              <pic:pic xmlns:pic="http://schemas.openxmlformats.org/drawingml/2006/picture">
+                <pic:nvPicPr>
+                  <pic:cNvPr id="0" name="Picture 1"/>
+                  <pic:cNvPicPr>
+                    <a:picLocks noChangeAspect="1" noChangeArrowheads="1"/>
+                  </pic:cNvPicPr>
+                </pic:nvPicPr>
+                <pic:blipFill>
+                  <a:blip r:embed="rId1">
+                    <a:extLst>
+                      <a:ext uri="{28A0092B-C50C-407E-A947-70E740481C1C}">
+                        <a14:useLocalDpi xmlns:a14="http://schemas.microsoft.com/office/drawing/2010/main" val="0"/>
+                      </a:ext>
+                    </a:extLst>
+                  </a:blip>
+                  <a:srcRect/>
+                  <a:stretch>
+                    <a:fillRect/>
+                  </a:stretch>
+                </pic:blipFill>
+                <pic:spPr bwMode="auto">
+                  <a:xfrm>
+                    <a:off x="0" y="0"/>
+                    <a:ext cx="1280160" cy="598170"/>
+                  </a:xfrm>
+                  <a:prstGeom prst="rect">
+                    <a:avLst/>
+                  </a:prstGeom>
+                  <a:noFill/>
+                  <a:ln>
+                    <a:noFill/>
+                  </a:ln>
+                </pic:spPr>
+              </pic:pic>
+            </a:graphicData>
+          </a:graphic>
+          <wp14:sizeRelH relativeFrom="page">
+            <wp14:pctWidth>0</wp14:pctWidth>
+          </wp14:sizeRelH>
+          <wp14:sizeRelV relativeFrom="page">
+            <wp14:pctHeight>0</wp14:pctHeight>
+          </wp14:sizeRelV>
+        </wp:anchor>
+      </w:drawing>
+    </w:r>
+    <w:r>
+      <w:t>Lastenheft Laborprojekt C</w:t>
+    </w:r>
+    <w:r>
+      <w:t>:</w:t>
+    </w:r>
+    <w:r>
+      <w:tab/>
+    </w:r>
+    <w:r>
+      <w:tab/>
+    </w:r>
+  </w:p>
+  <w:p>
+    <w:pPr>
+      <w:pStyle w:val="Kopfzeile"/>
+    </w:pPr>
+    <w:r>
+      <w:t>Zwei-Gelenk-Roboter</w:t>
+    </w:r>
+    <w:r>
+      <w:ptab w:relativeTo="margin" w:alignment="center" w:leader="none"/>
+    </w:r>
+    <w:r>
+      <w:ptab w:relativeTo="margin" w:alignment="right" w:leader="none"/>
+    </w:r>
+  </w:p>
+</w:hdr>
 </file>
 
 <file path=word/numbering.xml><?xml version="1.0" encoding="utf-8"?>
@@ -10408,6 +10717,56 @@
       <w:color w:val="808080"/>
     </w:rPr>
   </w:style>
+  <w:style w:type="paragraph" w:styleId="Kopfzeile">
+    <w:name w:val="header"/>
+    <w:basedOn w:val="Standard"/>
+    <w:link w:val="KopfzeileZchn"/>
+    <w:uiPriority w:val="99"/>
+    <w:unhideWhenUsed/>
+    <w:rsid w:val="00EA24AB"/>
+    <w:pPr>
+      <w:tabs>
+        <w:tab w:val="center" w:pos="4536"/>
+        <w:tab w:val="right" w:pos="9072"/>
+      </w:tabs>
+    </w:pPr>
+  </w:style>
+  <w:style w:type="character" w:customStyle="1" w:styleId="KopfzeileZchn">
+    <w:name w:val="Kopfzeile Zchn"/>
+    <w:basedOn w:val="Absatz-Standardschriftart"/>
+    <w:link w:val="Kopfzeile"/>
+    <w:uiPriority w:val="99"/>
+    <w:rsid w:val="00EA24AB"/>
+  </w:style>
+  <w:style w:type="paragraph" w:styleId="Fuzeile">
+    <w:name w:val="footer"/>
+    <w:basedOn w:val="Standard"/>
+    <w:link w:val="FuzeileZchn"/>
+    <w:uiPriority w:val="99"/>
+    <w:unhideWhenUsed/>
+    <w:rsid w:val="00EA24AB"/>
+    <w:pPr>
+      <w:tabs>
+        <w:tab w:val="center" w:pos="4536"/>
+        <w:tab w:val="right" w:pos="9072"/>
+      </w:tabs>
+    </w:pPr>
+  </w:style>
+  <w:style w:type="character" w:customStyle="1" w:styleId="FuzeileZchn">
+    <w:name w:val="Fußzeile Zchn"/>
+    <w:basedOn w:val="Absatz-Standardschriftart"/>
+    <w:link w:val="Fuzeile"/>
+    <w:uiPriority w:val="99"/>
+    <w:rsid w:val="00EA24AB"/>
+  </w:style>
+  <w:style w:type="character" w:styleId="Seitenzahl">
+    <w:name w:val="page number"/>
+    <w:basedOn w:val="Absatz-Standardschriftart"/>
+    <w:uiPriority w:val="99"/>
+    <w:semiHidden/>
+    <w:unhideWhenUsed/>
+    <w:rsid w:val="001A3F82"/>
+  </w:style>
 </w:styles>
 </file>
 
@@ -10704,4 +11063,16 @@
     </a:ext>
   </a:extLst>
 </a:theme>
+</file>
+
+<file path=customXml/item1.xml><?xml version="1.0" encoding="utf-8"?>
+<b:Sources xmlns:b="http://schemas.openxmlformats.org/officeDocument/2006/bibliography" xmlns="http://schemas.openxmlformats.org/officeDocument/2006/bibliography" SelectedStyle="/APASixthEditionOfficeOnline.xsl" StyleName="APA" Version="6"/>
+</file>
+
+<file path=customXml/itemProps1.xml><?xml version="1.0" encoding="utf-8"?>
+<ds:datastoreItem xmlns:ds="http://schemas.openxmlformats.org/officeDocument/2006/customXml" ds:itemID="{3E689448-22E9-874D-B7CE-3D8C1FE26B24}">
+  <ds:schemaRefs>
+    <ds:schemaRef ds:uri="http://schemas.openxmlformats.org/officeDocument/2006/bibliography"/>
+  </ds:schemaRefs>
+</ds:datastoreItem>
 </file>
</xml_diff>

<commit_message>
fix marcs ugly equations
</commit_message>
<xml_diff>
--- a/PM/Lastenheft_Projekt.docx
+++ b/PM/Lastenheft_Projekt.docx
@@ -4,7 +4,7 @@
   <w:body>
     <w:p>
       <w:pPr>
-        <w:pStyle w:val="berschrift1"/>
+        <w:pStyle w:val="Heading1"/>
         <w:ind w:left="0" w:firstLine="0"/>
       </w:pPr>
       <w:r>
@@ -3452,35 +3452,35 @@
           </mc:Choice>
           <mc:Fallback>
             <w:pict>
-              <v:group w14:anchorId="3D6BD9FA" id="Group 113521" o:spid="_x0000_s1026" style="width:207.6pt;height:107.5pt;mso-position-horizontal-relative:char;mso-position-vertical-relative:line" coordsize="26365,13653" o:gfxdata="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">
-                <v:shape id="Shape 10456" o:spid="_x0000_s1027" style="position:absolute;left:4067;top:9489;width:1095;height:952;visibility:visible;mso-wrap-style:square;v-text-anchor:top" coordsize="109474,95250" o:gfxdata="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" path="m,47625c,21337,24511,,54737,v30226,,54737,21337,54737,47625c109474,73914,84963,95250,54737,95250,24511,95250,,73914,,47625xe" filled="f" strokeweight="1pt">
+              <v:group w14:anchorId="3D6BD9FA" id="Group 113521" o:spid="_x0000_s1026" style="width:207.6pt;height:107.5pt;mso-position-horizontal-relative:char;mso-position-vertical-relative:line" coordsize="26365,13653" o:gfxdata="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">
+                <v:shape id="Shape 10456" o:spid="_x0000_s1027" style="position:absolute;left:4067;top:9489;width:1095;height:952;visibility:visible;mso-wrap-style:square;v-text-anchor:top" coordsize="109474,95250" o:gfxdata="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" path="m,47625c,21337,24511,,54737,v30226,,54737,21337,54737,47625c109474,73914,84963,95250,54737,95250,24511,95250,,73914,,47625xe" filled="f" strokeweight="1pt">
                   <v:path arrowok="t" textboxrect="0,0,109474,95250"/>
                 </v:shape>
-                <v:shape id="Shape 10457" o:spid="_x0000_s1028" style="position:absolute;left:5002;top:3557;width:3042;height:6072;visibility:visible;mso-wrap-style:square;v-text-anchor:top" coordsize="304165,607187" o:gfxdata="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" path="m,607187l304165,e" filled="f" strokeweight="3pt">
+                <v:shape id="Shape 10457" o:spid="_x0000_s1028" style="position:absolute;left:5002;top:3557;width:3042;height:6072;visibility:visible;mso-wrap-style:square;v-text-anchor:top" coordsize="304165,607187" o:gfxdata="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" path="m,607187l304165,e" filled="f" strokeweight="3pt">
                   <v:path arrowok="t" textboxrect="0,0,304165,607187"/>
                 </v:shape>
-                <v:shape id="Shape 10458" o:spid="_x0000_s1029" style="position:absolute;left:3317;top:10441;width:3001;height:0;visibility:visible;mso-wrap-style:square;v-text-anchor:top" coordsize="300101,0" o:gfxdata="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" path="m300101,l,e" filled="f">
+                <v:shape id="Shape 10458" o:spid="_x0000_s1029" style="position:absolute;left:3317;top:10441;width:3001;height:0;visibility:visible;mso-wrap-style:square;v-text-anchor:top" coordsize="300101,0" o:gfxdata="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" path="m300101,l,e" filled="f">
                   <v:path arrowok="t" textboxrect="0,0,300101,0"/>
                 </v:shape>
-                <v:shape id="Shape 10459" o:spid="_x0000_s1030" style="position:absolute;left:5669;top:10441;width:667;height:667;visibility:visible;mso-wrap-style:square;v-text-anchor:top" coordsize="66675,66675" o:gfxdata="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" path="m,66675l66675,e" filled="f">
+                <v:shape id="Shape 10459" o:spid="_x0000_s1030" style="position:absolute;left:5669;top:10441;width:667;height:667;visibility:visible;mso-wrap-style:square;v-text-anchor:top" coordsize="66675,66675" o:gfxdata="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" path="m,66675l66675,e" filled="f">
                   <v:path arrowok="t" textboxrect="0,0,66675,66675"/>
                 </v:shape>
-                <v:shape id="Shape 10460" o:spid="_x0000_s1031" style="position:absolute;left:5002;top:10441;width:667;height:667;visibility:visible;mso-wrap-style:square;v-text-anchor:top" coordsize="66675,66675" o:gfxdata="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" path="m,66675l66675,e" filled="f">
+                <v:shape id="Shape 10460" o:spid="_x0000_s1031" style="position:absolute;left:5002;top:10441;width:667;height:667;visibility:visible;mso-wrap-style:square;v-text-anchor:top" coordsize="66675,66675" o:gfxdata="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" path="m,66675l66675,e" filled="f">
                   <v:path arrowok="t" textboxrect="0,0,66675,66675"/>
                 </v:shape>
-                <v:shape id="Shape 10461" o:spid="_x0000_s1032" style="position:absolute;left:4335;top:10441;width:667;height:667;visibility:visible;mso-wrap-style:square;v-text-anchor:top" coordsize="66675,66675" o:gfxdata="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" path="m,66675l66675,e" filled="f">
+                <v:shape id="Shape 10461" o:spid="_x0000_s1032" style="position:absolute;left:4335;top:10441;width:667;height:667;visibility:visible;mso-wrap-style:square;v-text-anchor:top" coordsize="66675,66675" o:gfxdata="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" path="m,66675l66675,e" filled="f">
                   <v:path arrowok="t" textboxrect="0,0,66675,66675"/>
                 </v:shape>
-                <v:shape id="Shape 10462" o:spid="_x0000_s1033" style="position:absolute;left:3669;top:10441;width:666;height:667;visibility:visible;mso-wrap-style:square;v-text-anchor:top" coordsize="66675,66675" o:gfxdata="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" path="m,66675l66675,e" filled="f">
+                <v:shape id="Shape 10462" o:spid="_x0000_s1033" style="position:absolute;left:3669;top:10441;width:666;height:667;visibility:visible;mso-wrap-style:square;v-text-anchor:top" coordsize="66675,66675" o:gfxdata="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" path="m,66675l66675,e" filled="f">
                   <v:path arrowok="t" textboxrect="0,0,66675,66675"/>
                 </v:shape>
-                <v:shape id="Shape 10463" o:spid="_x0000_s1034" style="position:absolute;left:3002;top:10441;width:667;height:667;visibility:visible;mso-wrap-style:square;v-text-anchor:top" coordsize="66675,66675" o:gfxdata="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" path="m,66675l66675,e" filled="f">
+                <v:shape id="Shape 10463" o:spid="_x0000_s1034" style="position:absolute;left:3002;top:10441;width:667;height:667;visibility:visible;mso-wrap-style:square;v-text-anchor:top" coordsize="66675,66675" o:gfxdata="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" path="m,66675l66675,e" filled="f">
                   <v:path arrowok="t" textboxrect="0,0,66675,66675"/>
                 </v:shape>
-                <v:shape id="Shape 10464" o:spid="_x0000_s1035" style="position:absolute;left:4612;top:10114;width:73;height:3539;visibility:visible;mso-wrap-style:square;v-text-anchor:top" coordsize="7239,353949" o:gfxdata="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" path="m,l7239,353949e" filled="f">
+                <v:shape id="Shape 10464" o:spid="_x0000_s1035" style="position:absolute;left:4612;top:10114;width:73;height:3539;visibility:visible;mso-wrap-style:square;v-text-anchor:top" coordsize="7239,353949" o:gfxdata="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" path="m,l7239,353949e" filled="f">
                   <v:path arrowok="t" textboxrect="0,0,7239,353949"/>
                 </v:shape>
-                <v:shape id="Shape 10466" o:spid="_x0000_s1036" style="position:absolute;left:4789;top:7113;width:2648;height:5275;visibility:visible;mso-wrap-style:square;v-text-anchor:top" coordsize="264795,527558" o:gfxdata="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" path="m143764,r81026,26035l201210,50177r3895,4052c205232,54483,205486,54610,205613,54864r15113,22479l233807,101600r10922,25146l249301,139954r3937,13208l256667,166624r2794,13462l261747,193675r1524,13843l264414,221361r381,13970l264668,249301r-889,13970l262382,277114r-2159,13970l257683,304927r-3429,13716l250317,332232r-4572,13462l240411,359029r-5842,13081l228092,384937r-7239,12700l211201,412496r-10160,13970l189992,439674r-11684,12446l165989,463677r-12954,10668l139573,484124r-13970,8763l111125,500761r-14859,6985l81026,513715r-15621,4953l49530,522478r-16256,2794l17018,527050,381,527558,,518033r16002,-508l31623,516001r15621,-2794l62611,509524r14986,-4699l92329,499237r14224,-6731l120523,484886r13462,-8509l146939,466979r12446,-10287l171323,445516r11303,-11938l193294,420878r10033,-13589l212598,392938r6985,-12319l225933,368173r5715,-12700l236728,342773r4445,-13208l244983,316484r3302,-13335l250825,289687r2032,-13462l254254,262636r889,-13462l255270,235585r-381,-13462l253873,208661r-1651,-13335l250190,181991r-2794,-13081l244094,155829r-3810,-12700l235966,130556,225425,106045,212852,82677,197976,60551r-3421,-3560l171577,80518,143764,xe" fillcolor="#00b050" stroked="f" strokeweight="0">
+                <v:shape id="Shape 10466" o:spid="_x0000_s1036" style="position:absolute;left:4789;top:7113;width:2648;height:5275;visibility:visible;mso-wrap-style:square;v-text-anchor:top" coordsize="264795,527558" o:gfxdata="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" path="m143764,r81026,26035l201210,50177r3895,4052c205232,54483,205486,54610,205613,54864r15113,22479l233807,101600r10922,25146l249301,139954r3937,13208l256667,166624r2794,13462l261747,193675r1524,13843l264414,221361r381,13970l264668,249301r-889,13970l262382,277114r-2159,13970l257683,304927r-3429,13716l250317,332232r-4572,13462l240411,359029r-5842,13081l228092,384937r-7239,12700l211201,412496r-10160,13970l189992,439674r-11684,12446l165989,463677r-12954,10668l139573,484124r-13970,8763l111125,500761r-14859,6985l81026,513715r-15621,4953l49530,522478r-16256,2794l17018,527050,381,527558,,518033r16002,-508l31623,516001r15621,-2794l62611,509524r14986,-4699l92329,499237r14224,-6731l120523,484886r13462,-8509l146939,466979r12446,-10287l171323,445516r11303,-11938l193294,420878r10033,-13589l212598,392938r6985,-12319l225933,368173r5715,-12700l236728,342773r4445,-13208l244983,316484r3302,-13335l250825,289687r2032,-13462l254254,262636r889,-13462l255270,235585r-381,-13462l253873,208661r-1651,-13335l250190,181991r-2794,-13081l244094,155829r-3810,-12700l235966,130556,225425,106045,212852,82677,197976,60551r-3421,-3560l171577,80518,143764,xe" fillcolor="#00b050" stroked="f" strokeweight="0">
                   <v:path arrowok="t" textboxrect="0,0,264795,527558"/>
                 </v:shape>
                 <v:shapetype id="_x0000_t75" coordsize="21600,21600" o:spt="75" o:preferrelative="t" path="m@4@5l@4@11@9@11@9@5xe" filled="f" stroked="f">
@@ -3502,10 +3502,10 @@
                   <v:path o:extrusionok="f" gradientshapeok="t" o:connecttype="rect"/>
                   <o:lock v:ext="edit" aspectratio="t"/>
                 </v:shapetype>
-                <v:shape id="Picture 10468" o:spid="_x0000_s1037" type="#_x0000_t75" style="position:absolute;left:6355;top:9707;width:3383;height:2104;visibility:visible;mso-wrap-style:square" o:gfxdata="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">
+                <v:shape id="Picture 10468" o:spid="_x0000_s1037" type="#_x0000_t75" style="position:absolute;left:6355;top:9707;width:3383;height:2104;visibility:visible;mso-wrap-style:square" o:gfxdata="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">
                   <v:imagedata r:id="rId19" o:title=""/>
                 </v:shape>
-                <v:rect id="Rectangle 10469" o:spid="_x0000_s1038" style="position:absolute;left:7275;top:9964;width:1263;height:1865;visibility:visible;mso-wrap-style:square;v-text-anchor:top" o:gfxdata="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" filled="f" stroked="f">
+                <v:rect id="Rectangle 10469" o:spid="_x0000_s1038" style="position:absolute;left:7275;top:9964;width:1263;height:1865;visibility:visible;mso-wrap-style:square;v-text-anchor:top" o:gfxdata="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" filled="f" stroked="f">
                   <v:textbox inset="0,0,0,0">
                     <w:txbxContent>
                       <w:p>
@@ -3523,7 +3523,7 @@
                     </w:txbxContent>
                   </v:textbox>
                 </v:rect>
-                <v:rect id="Rectangle 10470" o:spid="_x0000_s1039" style="position:absolute;left:8190;top:10550;width:786;height:1358;visibility:visible;mso-wrap-style:square;v-text-anchor:top" o:gfxdata="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" filled="f" stroked="f">
+                <v:rect id="Rectangle 10470" o:spid="_x0000_s1039" style="position:absolute;left:8190;top:10550;width:786;height:1358;visibility:visible;mso-wrap-style:square;v-text-anchor:top" o:gfxdata="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" filled="f" stroked="f">
                   <v:textbox inset="0,0,0,0">
                     <w:txbxContent>
                       <w:p>
@@ -3542,7 +3542,7 @@
                     </w:txbxContent>
                   </v:textbox>
                 </v:rect>
-                <v:rect id="Rectangle 10471" o:spid="_x0000_s1040" style="position:absolute;left:8830;top:9964;width:410;height:1865;visibility:visible;mso-wrap-style:square;v-text-anchor:top" o:gfxdata="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" filled="f" stroked="f">
+                <v:rect id="Rectangle 10471" o:spid="_x0000_s1040" style="position:absolute;left:8830;top:9964;width:410;height:1865;visibility:visible;mso-wrap-style:square;v-text-anchor:top" o:gfxdata="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" filled="f" stroked="f">
                   <v:textbox inset="0,0,0,0">
                     <w:txbxContent>
                       <w:p>
@@ -3556,13 +3556,13 @@
                     </w:txbxContent>
                   </v:textbox>
                 </v:rect>
-                <v:shape id="Shape 10472" o:spid="_x0000_s1041" style="position:absolute;left:25595;top:3225;width:762;height:3211;visibility:visible;mso-wrap-style:square;v-text-anchor:top" coordsize="76200,321056" o:gfxdata="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" path="m33909,r9525,126l42951,244927r33249,56l37973,321056,,244856r33426,55l33909,xe" fillcolor="red" stroked="f" strokeweight="0">
+                <v:shape id="Shape 10472" o:spid="_x0000_s1041" style="position:absolute;left:25595;top:3225;width:762;height:3211;visibility:visible;mso-wrap-style:square;v-text-anchor:top" coordsize="76200,321056" o:gfxdata="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" path="m33909,r9525,126l42951,244927r33249,56l37973,321056,,244856r33426,55l33909,xe" fillcolor="red" stroked="f" strokeweight="0">
                   <v:path arrowok="t" textboxrect="0,0,76200,321056"/>
                 </v:shape>
-                <v:shape id="Picture 10474" o:spid="_x0000_s1042" type="#_x0000_t75" style="position:absolute;left:23652;top:4053;width:2713;height:2103;visibility:visible;mso-wrap-style:square" o:gfxdata="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">
+                <v:shape id="Picture 10474" o:spid="_x0000_s1042" type="#_x0000_t75" style="position:absolute;left:23652;top:4053;width:2713;height:2103;visibility:visible;mso-wrap-style:square" o:gfxdata="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">
                   <v:imagedata r:id="rId20" o:title=""/>
                 </v:shape>
-                <v:rect id="Rectangle 10475" o:spid="_x0000_s1043" style="position:absolute;left:24575;top:4306;width:1142;height:1865;visibility:visible;mso-wrap-style:square;v-text-anchor:top" o:gfxdata="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" filled="f" stroked="f">
+                <v:rect id="Rectangle 10475" o:spid="_x0000_s1043" style="position:absolute;left:24575;top:4306;width:1142;height:1865;visibility:visible;mso-wrap-style:square;v-text-anchor:top" o:gfxdata="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" filled="f" stroked="f">
                   <v:textbox inset="0,0,0,0">
                     <w:txbxContent>
                       <w:p>
@@ -3580,7 +3580,7 @@
                     </w:txbxContent>
                   </v:textbox>
                 </v:rect>
-                <v:rect id="Rectangle 10476" o:spid="_x0000_s1044" style="position:absolute;left:25459;top:4306;width:410;height:1865;visibility:visible;mso-wrap-style:square;v-text-anchor:top" o:gfxdata="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" filled="f" stroked="f">
+                <v:rect id="Rectangle 10476" o:spid="_x0000_s1044" style="position:absolute;left:25459;top:4306;width:410;height:1865;visibility:visible;mso-wrap-style:square;v-text-anchor:top" o:gfxdata="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" filled="f" stroked="f">
                   <v:textbox inset="0,0,0,0">
                     <w:txbxContent>
                       <w:p>
@@ -3597,10 +3597,10 @@
                     </w:txbxContent>
                   </v:textbox>
                 </v:rect>
-                <v:shape id="Picture 10478" o:spid="_x0000_s1045" type="#_x0000_t75" style="position:absolute;left:3931;top:5151;width:3201;height:2850;visibility:visible;mso-wrap-style:square" o:gfxdata="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">
+                <v:shape id="Picture 10478" o:spid="_x0000_s1045" type="#_x0000_t75" style="position:absolute;left:3931;top:5151;width:3201;height:2850;visibility:visible;mso-wrap-style:square" o:gfxdata="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">
                   <v:imagedata r:id="rId21" o:title=""/>
                 </v:shape>
-                <v:rect id="Rectangle 10479" o:spid="_x0000_s1046" style="position:absolute;left:4852;top:5404;width:589;height:1864;visibility:visible;mso-wrap-style:square;v-text-anchor:top" o:gfxdata="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" filled="f" stroked="f">
+                <v:rect id="Rectangle 10479" o:spid="_x0000_s1046" style="position:absolute;left:4852;top:5404;width:589;height:1864;visibility:visible;mso-wrap-style:square;v-text-anchor:top" o:gfxdata="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" filled="f" stroked="f">
                   <v:textbox inset="0,0,0,0">
                     <w:txbxContent>
                       <w:p>
@@ -3617,7 +3617,7 @@
                     </w:txbxContent>
                   </v:textbox>
                 </v:rect>
-                <v:rect id="Rectangle 10480" o:spid="_x0000_s1047" style="position:absolute;left:5264;top:5990;width:786;height:1358;visibility:visible;mso-wrap-style:square;v-text-anchor:top" o:gfxdata="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" filled="f" stroked="f">
+                <v:rect id="Rectangle 10480" o:spid="_x0000_s1047" style="position:absolute;left:5264;top:5990;width:786;height:1358;visibility:visible;mso-wrap-style:square;v-text-anchor:top" o:gfxdata="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" filled="f" stroked="f">
                   <v:textbox inset="0,0,0,0">
                     <w:txbxContent>
                       <w:p>
@@ -3635,7 +3635,7 @@
                     </w:txbxContent>
                   </v:textbox>
                 </v:rect>
-                <v:rect id="Rectangle 10481" o:spid="_x0000_s1048" style="position:absolute;left:5919;top:5404;width:410;height:1864;visibility:visible;mso-wrap-style:square;v-text-anchor:top" o:gfxdata="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" filled="f" stroked="f">
+                <v:rect id="Rectangle 10481" o:spid="_x0000_s1048" style="position:absolute;left:5919;top:5404;width:410;height:1864;visibility:visible;mso-wrap-style:square;v-text-anchor:top" o:gfxdata="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" filled="f" stroked="f">
                   <v:textbox inset="0,0,0,0">
                     <w:txbxContent>
                       <w:p>
@@ -3652,7 +3652,7 @@
                     </w:txbxContent>
                   </v:textbox>
                 </v:rect>
-                <v:rect id="Rectangle 10482" o:spid="_x0000_s1049" style="position:absolute;left:6209;top:5404;width:410;height:1864;visibility:visible;mso-wrap-style:square;v-text-anchor:top" o:gfxdata="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" filled="f" stroked="f">
+                <v:rect id="Rectangle 10482" o:spid="_x0000_s1049" style="position:absolute;left:6209;top:5404;width:410;height:1864;visibility:visible;mso-wrap-style:square;v-text-anchor:top" o:gfxdata="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" filled="f" stroked="f">
                   <v:textbox inset="0,0,0,0">
                     <w:txbxContent>
                       <w:p>
@@ -3666,31 +3666,31 @@
                     </w:txbxContent>
                   </v:textbox>
                 </v:rect>
-                <v:shape id="Shape 10483" o:spid="_x0000_s1050" style="position:absolute;left:8044;top:1812;width:6016;height:1745;visibility:visible;mso-wrap-style:square;v-text-anchor:top" coordsize="601599,174498" o:gfxdata="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" path="m,174498l601599,e" filled="f" strokeweight="3pt">
+                <v:shape id="Shape 10483" o:spid="_x0000_s1050" style="position:absolute;left:8044;top:1812;width:6016;height:1745;visibility:visible;mso-wrap-style:square;v-text-anchor:top" coordsize="601599,174498" o:gfxdata="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" path="m,174498l601599,e" filled="f" strokeweight="3pt">
                   <v:path arrowok="t" textboxrect="0,0,601599,174498"/>
                 </v:shape>
-                <v:shape id="Shape 10484" o:spid="_x0000_s1051" style="position:absolute;left:7390;top:3233;width:1092;height:946;visibility:visible;mso-wrap-style:square;v-text-anchor:top" coordsize="109220,94614" o:gfxdata="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" path="m54610,v30226,,54610,21209,54610,47244c109220,73406,84836,94614,54610,94614,24511,94614,,73406,,47244,,21209,24511,,54610,xe" stroked="f" strokeweight="0">
+                <v:shape id="Shape 10484" o:spid="_x0000_s1051" style="position:absolute;left:7390;top:3233;width:1092;height:946;visibility:visible;mso-wrap-style:square;v-text-anchor:top" coordsize="109220,94614" o:gfxdata="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" path="m54610,v30226,,54610,21209,54610,47244c109220,73406,84836,94614,54610,94614,24511,94614,,73406,,47244,,21209,24511,,54610,xe" stroked="f" strokeweight="0">
                   <v:path arrowok="t" textboxrect="0,0,109220,94614"/>
                 </v:shape>
-                <v:shape id="Shape 10485" o:spid="_x0000_s1052" style="position:absolute;left:7390;top:3233;width:1092;height:946;visibility:visible;mso-wrap-style:square;v-text-anchor:top" coordsize="109220,94614" o:gfxdata="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" path="m,47244c,21209,24511,,54610,v30226,,54610,21209,54610,47244c109220,73406,84836,94614,54610,94614,24511,94614,,73406,,47244xe" filled="f" strokeweight="1pt">
+                <v:shape id="Shape 10485" o:spid="_x0000_s1052" style="position:absolute;left:7390;top:3233;width:1092;height:946;visibility:visible;mso-wrap-style:square;v-text-anchor:top" coordsize="109220,94614" o:gfxdata="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" path="m,47244c,21209,24511,,54610,v30226,,54610,21209,54610,47244c109220,73406,84836,94614,54610,94614,24511,94614,,73406,,47244xe" filled="f" strokeweight="1pt">
                   <v:path arrowok="t" textboxrect="0,0,109220,94614"/>
                 </v:shape>
-                <v:shape id="Picture 10487" o:spid="_x0000_s1053" type="#_x0000_t75" style="position:absolute;left:7620;top:3901;width:640;height:15;visibility:visible;mso-wrap-style:square" o:gfxdata="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">
+                <v:shape id="Picture 10487" o:spid="_x0000_s1053" type="#_x0000_t75" style="position:absolute;left:7620;top:3901;width:640;height:15;visibility:visible;mso-wrap-style:square" o:gfxdata="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">
                   <v:imagedata r:id="rId22" o:title=""/>
                 </v:shape>
-                <v:shape id="Shape 10488" o:spid="_x0000_s1054" style="position:absolute;left:13575;top:1563;width:1092;height:946;visibility:visible;mso-wrap-style:square;v-text-anchor:top" coordsize="109220,94615" o:gfxdata="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" path="m54610,v30099,,54610,21209,54610,47371c109220,73406,84709,94615,54610,94615,24384,94615,,73406,,47371,,21209,24384,,54610,xe" stroked="f" strokeweight="0">
+                <v:shape id="Shape 10488" o:spid="_x0000_s1054" style="position:absolute;left:13575;top:1563;width:1092;height:946;visibility:visible;mso-wrap-style:square;v-text-anchor:top" coordsize="109220,94615" o:gfxdata="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" path="m54610,v30099,,54610,21209,54610,47371c109220,73406,84709,94615,54610,94615,24384,94615,,73406,,47371,,21209,24384,,54610,xe" stroked="f" strokeweight="0">
                   <v:path arrowok="t" textboxrect="0,0,109220,94615"/>
                 </v:shape>
-                <v:shape id="Shape 10489" o:spid="_x0000_s1055" style="position:absolute;left:13575;top:1563;width:1092;height:946;visibility:visible;mso-wrap-style:square;v-text-anchor:top" coordsize="109220,94615" o:gfxdata="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" path="m,47371c,21209,24384,,54610,v30099,,54610,21209,54610,47371c109220,73406,84709,94615,54610,94615,24384,94615,,73406,,47371xe" filled="f" strokeweight="1pt">
+                <v:shape id="Shape 10489" o:spid="_x0000_s1055" style="position:absolute;left:13575;top:1563;width:1092;height:946;visibility:visible;mso-wrap-style:square;v-text-anchor:top" coordsize="109220,94615" o:gfxdata="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" path="m,47371c,21209,24384,,54610,v30099,,54610,21209,54610,47371c109220,73406,84709,94615,54610,94615,24384,94615,,73406,,47371xe" filled="f" strokeweight="1pt">
                   <v:path arrowok="t" textboxrect="0,0,109220,94615"/>
                 </v:shape>
-                <v:shape id="Picture 10491" o:spid="_x0000_s1056" type="#_x0000_t75" style="position:absolute;left:13792;top:2225;width:655;height:15;visibility:visible;mso-wrap-style:square" o:gfxdata="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">
+                <v:shape id="Picture 10491" o:spid="_x0000_s1056" type="#_x0000_t75" style="position:absolute;left:13792;top:2225;width:655;height:15;visibility:visible;mso-wrap-style:square" o:gfxdata="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">
                   <v:imagedata r:id="rId23" o:title=""/>
                 </v:shape>
-                <v:shape id="Picture 10493" o:spid="_x0000_s1057" type="#_x0000_t75" style="position:absolute;left:9799;top:381;width:3200;height:2849;visibility:visible;mso-wrap-style:square" o:gfxdata="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">
+                <v:shape id="Picture 10493" o:spid="_x0000_s1057" type="#_x0000_t75" style="position:absolute;left:9799;top:381;width:3200;height:2849;visibility:visible;mso-wrap-style:square" o:gfxdata="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">
                   <v:imagedata r:id="rId21" o:title=""/>
                 </v:shape>
-                <v:rect id="Rectangle 10494" o:spid="_x0000_s1058" style="position:absolute;left:10720;top:634;width:589;height:1864;visibility:visible;mso-wrap-style:square;v-text-anchor:top" o:gfxdata="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" filled="f" stroked="f">
+                <v:rect id="Rectangle 10494" o:spid="_x0000_s1058" style="position:absolute;left:10720;top:634;width:589;height:1864;visibility:visible;mso-wrap-style:square;v-text-anchor:top" o:gfxdata="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" filled="f" stroked="f">
                   <v:textbox inset="0,0,0,0">
                     <w:txbxContent>
                       <w:p>
@@ -3707,7 +3707,7 @@
                     </w:txbxContent>
                   </v:textbox>
                 </v:rect>
-                <v:rect id="Rectangle 10495" o:spid="_x0000_s1059" style="position:absolute;left:11162;top:1219;width:786;height:1359;visibility:visible;mso-wrap-style:square;v-text-anchor:top" o:gfxdata="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" filled="f" stroked="f">
+                <v:rect id="Rectangle 10495" o:spid="_x0000_s1059" style="position:absolute;left:11162;top:1219;width:786;height:1359;visibility:visible;mso-wrap-style:square;v-text-anchor:top" o:gfxdata="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" filled="f" stroked="f">
                   <v:textbox inset="0,0,0,0">
                     <w:txbxContent>
                       <w:p>
@@ -3725,7 +3725,7 @@
                     </w:txbxContent>
                   </v:textbox>
                 </v:rect>
-                <v:rect id="Rectangle 10496" o:spid="_x0000_s1060" style="position:absolute;left:11817;top:634;width:410;height:1864;visibility:visible;mso-wrap-style:square;v-text-anchor:top" o:gfxdata="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" filled="f" stroked="f">
+                <v:rect id="Rectangle 10496" o:spid="_x0000_s1060" style="position:absolute;left:11817;top:634;width:410;height:1864;visibility:visible;mso-wrap-style:square;v-text-anchor:top" o:gfxdata="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" filled="f" stroked="f">
                   <v:textbox inset="0,0,0,0">
                     <w:txbxContent>
                       <w:p>
@@ -3742,7 +3742,7 @@
                     </w:txbxContent>
                   </v:textbox>
                 </v:rect>
-                <v:rect id="Rectangle 10497" o:spid="_x0000_s1061" style="position:absolute;left:12122;top:634;width:410;height:1864;visibility:visible;mso-wrap-style:square;v-text-anchor:top" o:gfxdata="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" filled="f" stroked="f">
+                <v:rect id="Rectangle 10497" o:spid="_x0000_s1061" style="position:absolute;left:12122;top:634;width:410;height:1864;visibility:visible;mso-wrap-style:square;v-text-anchor:top" o:gfxdata="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" filled="f" stroked="f">
                   <v:textbox inset="0,0,0,0">
                     <w:txbxContent>
                       <w:p>
@@ -3756,10 +3756,10 @@
                     </w:txbxContent>
                   </v:textbox>
                 </v:rect>
-                <v:shape id="Picture 10499" o:spid="_x0000_s1062" type="#_x0000_t75" style="position:absolute;left:4343;top:685;width:3932;height:2850;visibility:visible;mso-wrap-style:square" o:gfxdata="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">
+                <v:shape id="Picture 10499" o:spid="_x0000_s1062" type="#_x0000_t75" style="position:absolute;left:4343;top:685;width:3932;height:2850;visibility:visible;mso-wrap-style:square" o:gfxdata="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">
                   <v:imagedata r:id="rId24" o:title=""/>
                 </v:shape>
-                <v:rect id="Rectangle 10500" o:spid="_x0000_s1063" style="position:absolute;left:5264;top:938;width:1562;height:1865;visibility:visible;mso-wrap-style:square;v-text-anchor:top" o:gfxdata="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" filled="f" stroked="f">
+                <v:rect id="Rectangle 10500" o:spid="_x0000_s1063" style="position:absolute;left:5264;top:938;width:1562;height:1865;visibility:visible;mso-wrap-style:square;v-text-anchor:top" o:gfxdata="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" filled="f" stroked="f">
                   <v:textbox inset="0,0,0,0">
                     <w:txbxContent>
                       <w:p>
@@ -3776,7 +3776,7 @@
                     </w:txbxContent>
                   </v:textbox>
                 </v:rect>
-                <v:rect id="Rectangle 10501" o:spid="_x0000_s1064" style="position:absolute;left:6407;top:1524;width:786;height:1358;visibility:visible;mso-wrap-style:square;v-text-anchor:top" o:gfxdata="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" filled="f" stroked="f">
+                <v:rect id="Rectangle 10501" o:spid="_x0000_s1064" style="position:absolute;left:6407;top:1524;width:786;height:1358;visibility:visible;mso-wrap-style:square;v-text-anchor:top" o:gfxdata="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" filled="f" stroked="f">
                   <v:textbox inset="0,0,0,0">
                     <w:txbxContent>
                       <w:p>
@@ -3794,7 +3794,7 @@
                     </w:txbxContent>
                   </v:textbox>
                 </v:rect>
-                <v:rect id="Rectangle 10502" o:spid="_x0000_s1065" style="position:absolute;left:7062;top:938;width:410;height:1865;visibility:visible;mso-wrap-style:square;v-text-anchor:top" o:gfxdata="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" filled="f" stroked="f">
+                <v:rect id="Rectangle 10502" o:spid="_x0000_s1065" style="position:absolute;left:7062;top:938;width:410;height:1865;visibility:visible;mso-wrap-style:square;v-text-anchor:top" o:gfxdata="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" filled="f" stroked="f">
                   <v:textbox inset="0,0,0,0">
                     <w:txbxContent>
                       <w:p>
@@ -3811,7 +3811,7 @@
                     </w:txbxContent>
                   </v:textbox>
                 </v:rect>
-                <v:rect id="Rectangle 10503" o:spid="_x0000_s1066" style="position:absolute;left:7352;top:938;width:410;height:1865;visibility:visible;mso-wrap-style:square;v-text-anchor:top" o:gfxdata="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" filled="f" stroked="f">
+                <v:rect id="Rectangle 10503" o:spid="_x0000_s1066" style="position:absolute;left:7352;top:938;width:410;height:1865;visibility:visible;mso-wrap-style:square;v-text-anchor:top" o:gfxdata="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" filled="f" stroked="f">
                   <v:textbox inset="0,0,0,0">
                     <w:txbxContent>
                       <w:p>
@@ -3825,10 +3825,10 @@
                     </w:txbxContent>
                   </v:textbox>
                 </v:rect>
-                <v:shape id="Picture 10505" o:spid="_x0000_s1067" type="#_x0000_t75" style="position:absolute;left:13609;width:3962;height:2849;visibility:visible;mso-wrap-style:square" o:gfxdata="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">
+                <v:shape id="Picture 10505" o:spid="_x0000_s1067" type="#_x0000_t75" style="position:absolute;left:13609;width:3962;height:2849;visibility:visible;mso-wrap-style:square" o:gfxdata="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">
                   <v:imagedata r:id="rId24" o:title=""/>
                 </v:shape>
-                <v:rect id="Rectangle 10506" o:spid="_x0000_s1068" style="position:absolute;left:14530;top:253;width:1562;height:1864;visibility:visible;mso-wrap-style:square;v-text-anchor:top" o:gfxdata="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" filled="f" stroked="f">
+                <v:rect id="Rectangle 10506" o:spid="_x0000_s1068" style="position:absolute;left:14530;top:253;width:1562;height:1864;visibility:visible;mso-wrap-style:square;v-text-anchor:top" o:gfxdata="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" filled="f" stroked="f">
                   <v:textbox inset="0,0,0,0">
                     <w:txbxContent>
                       <w:p>
@@ -3845,7 +3845,7 @@
                     </w:txbxContent>
                   </v:textbox>
                 </v:rect>
-                <v:rect id="Rectangle 10507" o:spid="_x0000_s1069" style="position:absolute;left:15703;top:838;width:786;height:1359;visibility:visible;mso-wrap-style:square;v-text-anchor:top" o:gfxdata="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" filled="f" stroked="f">
+                <v:rect id="Rectangle 10507" o:spid="_x0000_s1069" style="position:absolute;left:15703;top:838;width:786;height:1359;visibility:visible;mso-wrap-style:square;v-text-anchor:top" o:gfxdata="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" filled="f" stroked="f">
                   <v:textbox inset="0,0,0,0">
                     <w:txbxContent>
                       <w:p>
@@ -3863,7 +3863,7 @@
                     </w:txbxContent>
                   </v:textbox>
                 </v:rect>
-                <v:rect id="Rectangle 10508" o:spid="_x0000_s1070" style="position:absolute;left:16358;top:253;width:411;height:1864;visibility:visible;mso-wrap-style:square;v-text-anchor:top" o:gfxdata="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" filled="f" stroked="f">
+                <v:rect id="Rectangle 10508" o:spid="_x0000_s1070" style="position:absolute;left:16358;top:253;width:411;height:1864;visibility:visible;mso-wrap-style:square;v-text-anchor:top" o:gfxdata="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" filled="f" stroked="f">
                   <v:textbox inset="0,0,0,0">
                     <w:txbxContent>
                       <w:p>
@@ -3880,7 +3880,7 @@
                     </w:txbxContent>
                   </v:textbox>
                 </v:rect>
-                <v:rect id="Rectangle 10509" o:spid="_x0000_s1071" style="position:absolute;left:16648;top:253;width:410;height:1864;visibility:visible;mso-wrap-style:square;v-text-anchor:top" o:gfxdata="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" filled="f" stroked="f">
+                <v:rect id="Rectangle 10509" o:spid="_x0000_s1071" style="position:absolute;left:16648;top:253;width:410;height:1864;visibility:visible;mso-wrap-style:square;v-text-anchor:top" o:gfxdata="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" filled="f" stroked="f">
                   <v:textbox inset="0,0,0,0">
                     <w:txbxContent>
                       <w:p>
@@ -3894,16 +3894,16 @@
                     </w:txbxContent>
                   </v:textbox>
                 </v:rect>
-                <v:shape id="Shape 10510" o:spid="_x0000_s1072" style="position:absolute;left:7945;top:4178;width:69;height:3537;visibility:visible;mso-wrap-style:square;v-text-anchor:top" coordsize="6985,353695" o:gfxdata="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" path="m,l6985,353695e" filled="f">
+                <v:shape id="Shape 10510" o:spid="_x0000_s1072" style="position:absolute;left:7945;top:4178;width:69;height:3537;visibility:visible;mso-wrap-style:square;v-text-anchor:top" coordsize="6985,353695" o:gfxdata="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" path="m,l6985,353695e" filled="f">
                   <v:path arrowok="t" textboxrect="0,0,6985,353695"/>
                 </v:shape>
-                <v:shape id="Shape 10512" o:spid="_x0000_s1073" style="position:absolute;left:8157;top:2847;width:2972;height:3790;visibility:visible;mso-wrap-style:square;v-text-anchor:top" coordsize="297180,378968" o:gfxdata="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" path="m246888,r50292,68835l263563,74513r1105,9561l264541,98679r-762,14097l262382,126747r-1905,13842l257810,154305r-3175,13589l250952,181102r-4318,13082l236347,219456r-12446,24130l209423,266447r-16637,21208l174371,307340r-20320,17526l132080,340360r-11684,6985l108204,353695r-12446,5589l83058,364363r-20193,6350l42291,375285r-20955,2794l381,378968,,369443r20193,-762l40259,366014r19685,-4317l79502,355473r12319,-4825l103759,345186r11684,-6096l126619,332613r21209,-14986l167386,300736r17907,-18923l201295,261366r14097,-22098l227584,215900r10033,-24765l241681,178435r3683,-12826l248539,152527r2540,-13335l252857,125730r1524,-13462l255016,98552r127,-13335l254142,76104r-32146,5431l246888,xe" fillcolor="#00b050" stroked="f" strokeweight="0">
+                <v:shape id="Shape 10512" o:spid="_x0000_s1073" style="position:absolute;left:8157;top:2847;width:2972;height:3790;visibility:visible;mso-wrap-style:square;v-text-anchor:top" coordsize="297180,378968" o:gfxdata="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" path="m246888,r50292,68835l263563,74513r1105,9561l264541,98679r-762,14097l262382,126747r-1905,13842l257810,154305r-3175,13589l250952,181102r-4318,13082l236347,219456r-12446,24130l209423,266447r-16637,21208l174371,307340r-20320,17526l132080,340360r-11684,6985l108204,353695r-12446,5589l83058,364363r-20193,6350l42291,375285r-20955,2794l381,378968,,369443r20193,-762l40259,366014r19685,-4317l79502,355473r12319,-4825l103759,345186r11684,-6096l126619,332613r21209,-14986l167386,300736r17907,-18923l201295,261366r14097,-22098l227584,215900r10033,-24765l241681,178435r3683,-12826l248539,152527r2540,-13335l252857,125730r1524,-13462l255016,98552r127,-13335l254142,76104r-32146,5431l246888,xe" fillcolor="#00b050" stroked="f" strokeweight="0">
                   <v:path arrowok="t" textboxrect="0,0,297180,378968"/>
                 </v:shape>
-                <v:shape id="Picture 10514" o:spid="_x0000_s1074" type="#_x0000_t75" style="position:absolute;left:7623;top:3921;width:3642;height:1585;rotation:5898239fd;visibility:visible;mso-wrap-style:square" o:gfxdata="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">
+                <v:shape id="Picture 10514" o:spid="_x0000_s1074" type="#_x0000_t75" style="position:absolute;left:7623;top:3921;width:3642;height:1585;rotation:5898239fd;visibility:visible;mso-wrap-style:square" o:gfxdata="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">
                   <v:imagedata r:id="rId25" o:title=""/>
                 </v:shape>
-                <v:rect id="Rectangle 10515" o:spid="_x0000_s1075" style="position:absolute;left:8853;top:3082;width:410;height:1865;rotation:5898239fd;visibility:visible;mso-wrap-style:square;v-text-anchor:top" o:gfxdata="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" filled="f" stroked="f">
+                <v:rect id="Rectangle 10515" o:spid="_x0000_s1075" style="position:absolute;left:8853;top:3082;width:410;height:1865;rotation:5898239fd;visibility:visible;mso-wrap-style:square;v-text-anchor:top" o:gfxdata="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" filled="f" stroked="f">
                   <v:textbox inset="0,0,0,0">
                     <w:txbxContent>
                       <w:p>
@@ -3917,10 +3917,10 @@
                     </w:txbxContent>
                   </v:textbox>
                 </v:rect>
-                <v:shape id="Picture 10517" o:spid="_x0000_s1076" type="#_x0000_t75" style="position:absolute;left:9372;top:5151;width:3383;height:2118;visibility:visible;mso-wrap-style:square" o:gfxdata="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">
+                <v:shape id="Picture 10517" o:spid="_x0000_s1076" type="#_x0000_t75" style="position:absolute;left:9372;top:5151;width:3383;height:2118;visibility:visible;mso-wrap-style:square" o:gfxdata="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">
                   <v:imagedata r:id="rId26" o:title=""/>
                 </v:shape>
-                <v:rect id="Rectangle 10518" o:spid="_x0000_s1077" style="position:absolute;left:10293;top:5404;width:1262;height:1864;visibility:visible;mso-wrap-style:square;v-text-anchor:top" o:gfxdata="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" filled="f" stroked="f">
+                <v:rect id="Rectangle 10518" o:spid="_x0000_s1077" style="position:absolute;left:10293;top:5404;width:1262;height:1864;visibility:visible;mso-wrap-style:square;v-text-anchor:top" o:gfxdata="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" filled="f" stroked="f">
                   <v:textbox inset="0,0,0,0">
                     <w:txbxContent>
                       <w:p>
@@ -3938,7 +3938,7 @@
                     </w:txbxContent>
                   </v:textbox>
                 </v:rect>
-                <v:rect id="Rectangle 10519" o:spid="_x0000_s1078" style="position:absolute;left:11238;top:5990;width:786;height:1358;visibility:visible;mso-wrap-style:square;v-text-anchor:top" o:gfxdata="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" filled="f" stroked="f">
+                <v:rect id="Rectangle 10519" o:spid="_x0000_s1078" style="position:absolute;left:11238;top:5990;width:786;height:1358;visibility:visible;mso-wrap-style:square;v-text-anchor:top" o:gfxdata="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" filled="f" stroked="f">
                   <v:textbox inset="0,0,0,0">
                     <w:txbxContent>
                       <w:p>
@@ -3957,7 +3957,7 @@
                     </w:txbxContent>
                   </v:textbox>
                 </v:rect>
-                <v:rect id="Rectangle 10520" o:spid="_x0000_s1079" style="position:absolute;left:11878;top:5404;width:410;height:1864;visibility:visible;mso-wrap-style:square;v-text-anchor:top" o:gfxdata="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" filled="f" stroked="f">
+                <v:rect id="Rectangle 10520" o:spid="_x0000_s1079" style="position:absolute;left:11878;top:5404;width:410;height:1864;visibility:visible;mso-wrap-style:square;v-text-anchor:top" o:gfxdata="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" filled="f" stroked="f">
                   <v:textbox inset="0,0,0,0">
                     <w:txbxContent>
                       <w:p>
@@ -3971,13 +3971,13 @@
                     </w:txbxContent>
                   </v:textbox>
                 </v:rect>
-                <v:shape id="Shape 10522" o:spid="_x0000_s1080" style="position:absolute;left:2613;top:8502;width:3753;height:2605;visibility:visible;mso-wrap-style:square;v-text-anchor:top" coordsize="375285,260477" o:gfxdata="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" path="m197993,r16510,253l230886,1905r16129,3048l262763,9525r15113,5715l292354,22478r13716,8510l318897,40513r11938,10922l341630,63500r9525,13081l359283,90805r4953,10795l368173,112395r3175,11049l373507,134620r1270,11176l375285,156972r-508,11176l373507,179324r-2286,11049l368300,201168r-3937,10668l359664,222250r-5461,10033l347853,242062r-7112,9398l332740,260477r-7112,-6350l333121,245745r6731,-8890l345821,227838r5207,-9525l355473,208534r3683,-9906l361950,188468r2159,-10287l365252,167767r508,-10414l365252,146939r-1143,-10541l362077,125984r-2794,-10287l355600,105537,351028,95503,343408,82169,334518,69723,324358,58420,313182,48133,301117,38989,288036,31115,274447,24257,259969,18669,245237,14351,229870,11303,214376,9778,198628,9398r-15875,1270l167005,13208r-15748,4191l135890,22987r-14732,6985l107569,38100,95123,47371,83947,57658,73914,68580,65278,80391,57785,92837r-6096,12954l46990,119380r-3156,13595l44177,144640r30626,-6083l52324,220726,,153416r34696,-6892l34290,132715v,-508,,-889,127,-1270l37719,117094r5080,-14478l49149,88773,57023,75438,66294,62992,76835,51181,88646,40386r13335,-9906l116205,21844r15621,-7493l147955,8382,164465,4064,181229,1270,197993,xe" fillcolor="red" stroked="f" strokeweight="0">
+                <v:shape id="Shape 10522" o:spid="_x0000_s1080" style="position:absolute;left:2613;top:8502;width:3753;height:2605;visibility:visible;mso-wrap-style:square;v-text-anchor:top" coordsize="375285,260477" o:gfxdata="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" path="m197993,r16510,253l230886,1905r16129,3048l262763,9525r15113,5715l292354,22478r13716,8510l318897,40513r11938,10922l341630,63500r9525,13081l359283,90805r4953,10795l368173,112395r3175,11049l373507,134620r1270,11176l375285,156972r-508,11176l373507,179324r-2286,11049l368300,201168r-3937,10668l359664,222250r-5461,10033l347853,242062r-7112,9398l332740,260477r-7112,-6350l333121,245745r6731,-8890l345821,227838r5207,-9525l355473,208534r3683,-9906l361950,188468r2159,-10287l365252,167767r508,-10414l365252,146939r-1143,-10541l362077,125984r-2794,-10287l355600,105537,351028,95503,343408,82169,334518,69723,324358,58420,313182,48133,301117,38989,288036,31115,274447,24257,259969,18669,245237,14351,229870,11303,214376,9778,198628,9398r-15875,1270l167005,13208r-15748,4191l135890,22987r-14732,6985l107569,38100,95123,47371,83947,57658,73914,68580,65278,80391,57785,92837r-6096,12954l46990,119380r-3156,13595l44177,144640r30626,-6083l52324,220726,,153416r34696,-6892l34290,132715v,-508,,-889,127,-1270l37719,117094r5080,-14478l49149,88773,57023,75438,66294,62992,76835,51181,88646,40386r13335,-9906l116205,21844r15621,-7493l147955,8382,164465,4064,181229,1270,197993,xe" fillcolor="red" stroked="f" strokeweight="0">
                   <v:path arrowok="t" textboxrect="0,0,375285,260477"/>
                 </v:shape>
-                <v:shape id="Picture 10524" o:spid="_x0000_s1081" type="#_x0000_t75" style="position:absolute;left:3415;top:8650;width:2438;height:2317;rotation:5898239fd;visibility:visible;mso-wrap-style:square" o:gfxdata="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">
+                <v:shape id="Picture 10524" o:spid="_x0000_s1081" type="#_x0000_t75" style="position:absolute;left:3415;top:8650;width:2438;height:2317;rotation:5898239fd;visibility:visible;mso-wrap-style:square" o:gfxdata="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">
                   <v:imagedata r:id="rId27" o:title=""/>
                 </v:shape>
-                <v:rect id="Rectangle 10525" o:spid="_x0000_s1082" style="position:absolute;left:4409;top:8782;width:411;height:1865;rotation:5898239fd;visibility:visible;mso-wrap-style:square;v-text-anchor:top" o:gfxdata="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" filled="f" stroked="f">
+                <v:rect id="Rectangle 10525" o:spid="_x0000_s1082" style="position:absolute;left:4409;top:8782;width:411;height:1865;rotation:5898239fd;visibility:visible;mso-wrap-style:square;v-text-anchor:top" o:gfxdata="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" filled="f" stroked="f">
                   <v:textbox inset="0,0,0,0">
                     <w:txbxContent>
                       <w:p>
@@ -3991,13 +3991,13 @@
                     </w:txbxContent>
                   </v:textbox>
                 </v:rect>
-                <v:shape id="Shape 10527" o:spid="_x0000_s1083" style="position:absolute;left:5728;top:2087;width:3752;height:2605;visibility:visible;mso-wrap-style:square;v-text-anchor:top" coordsize="375158,260477" o:gfxdata="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" path="m197866,r16637,254l231013,2032r16002,3048l262763,9652r15113,5842l292354,22606r13716,8382l318897,40640r11811,10922l341503,63500r9525,13208l359283,90932r4953,10668l368173,112522r3175,10922l373507,134620r1270,11176l375158,157099r-381,11049l373507,179324r-2159,11049l368300,201168r-3810,10668l359791,222250r-5588,10160l347853,242189r-7239,9398l332740,260477r-7239,-6223l333121,245745r6731,-8763l345821,227838r5207,-9525l355473,208661r3683,-10033l361950,188595r2032,-10414l365379,167894r381,-10414l365379,146939r-1270,-10541l362204,126111r-2921,-10414l355600,105664,351028,95631,343408,82169,334391,69850,324231,58547,313182,48260,301117,39116,288163,31115,274447,24384,260096,18796,245237,14478,229997,11557,214376,9779,198628,9525r-15748,1143l167005,13335r-15748,4064l135890,23114r-14732,6985l107696,38227,95123,47371,83947,57658,73914,68707,65151,80391,57785,92837r-5969,13081l47117,119380r-3280,13726l44235,144704r30568,-6020l52197,220726,,153416r34766,-6847l34290,132715v,-381,,-762,127,-1270l37719,117221r5080,-14478l49149,88900,57023,75565,66294,62992,76835,51308,88773,40386r13208,-9779l116205,21971r15621,-7493l148082,8509,164592,4191,181229,1270,197866,xe" fillcolor="red" stroked="f" strokeweight="0">
+                <v:shape id="Shape 10527" o:spid="_x0000_s1083" style="position:absolute;left:5728;top:2087;width:3752;height:2605;visibility:visible;mso-wrap-style:square;v-text-anchor:top" coordsize="375158,260477" o:gfxdata="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" path="m197866,r16637,254l231013,2032r16002,3048l262763,9652r15113,5842l292354,22606r13716,8382l318897,40640r11811,10922l341503,63500r9525,13208l359283,90932r4953,10668l368173,112522r3175,10922l373507,134620r1270,11176l375158,157099r-381,11049l373507,179324r-2159,11049l368300,201168r-3810,10668l359791,222250r-5588,10160l347853,242189r-7239,9398l332740,260477r-7239,-6223l333121,245745r6731,-8763l345821,227838r5207,-9525l355473,208661r3683,-10033l361950,188595r2032,-10414l365379,167894r381,-10414l365379,146939r-1270,-10541l362204,126111r-2921,-10414l355600,105664,351028,95631,343408,82169,334391,69850,324231,58547,313182,48260,301117,39116,288163,31115,274447,24384,260096,18796,245237,14478,229997,11557,214376,9779,198628,9525r-15748,1143l167005,13335r-15748,4064l135890,23114r-14732,6985l107696,38227,95123,47371,83947,57658,73914,68707,65151,80391,57785,92837r-5969,13081l47117,119380r-3280,13726l44235,144704r30568,-6020l52197,220726,,153416r34766,-6847l34290,132715v,-381,,-762,127,-1270l37719,117221r5080,-14478l49149,88900,57023,75565,66294,62992,76835,51308,88773,40386r13208,-9779l116205,21971r15621,-7493l148082,8509,164592,4191,181229,1270,197866,xe" fillcolor="red" stroked="f" strokeweight="0">
                   <v:path arrowok="t" textboxrect="0,0,375158,260477"/>
                 </v:shape>
-                <v:shape id="Picture 10529" o:spid="_x0000_s1084" type="#_x0000_t75" style="position:absolute;left:6532;top:2230;width:2423;height:2332;rotation:5898239fd;visibility:visible;mso-wrap-style:square" o:gfxdata="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">
+                <v:shape id="Picture 10529" o:spid="_x0000_s1084" type="#_x0000_t75" style="position:absolute;left:6532;top:2230;width:2423;height:2332;rotation:5898239fd;visibility:visible;mso-wrap-style:square" o:gfxdata="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">
                   <v:imagedata r:id="rId28" o:title=""/>
                 </v:shape>
-                <v:rect id="Rectangle 10530" o:spid="_x0000_s1085" style="position:absolute;left:7527;top:2375;width:410;height:1864;rotation:5898239fd;visibility:visible;mso-wrap-style:square;v-text-anchor:top" o:gfxdata="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" filled="f" stroked="f">
+                <v:rect id="Rectangle 10530" o:spid="_x0000_s1085" style="position:absolute;left:7527;top:2375;width:410;height:1864;rotation:5898239fd;visibility:visible;mso-wrap-style:square;v-text-anchor:top" o:gfxdata="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" filled="f" stroked="f">
                   <v:textbox inset="0,0,0,0">
                     <w:txbxContent>
                       <w:p>
@@ -4011,10 +4011,10 @@
                     </w:txbxContent>
                   </v:textbox>
                 </v:rect>
-                <v:shape id="Picture 10532" o:spid="_x0000_s1086" type="#_x0000_t75" style="position:absolute;top:8519;width:3246;height:2103;visibility:visible;mso-wrap-style:square" o:gfxdata="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">
+                <v:shape id="Picture 10532" o:spid="_x0000_s1086" type="#_x0000_t75" style="position:absolute;top:8519;width:3246;height:2103;visibility:visible;mso-wrap-style:square" o:gfxdata="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">
                   <v:imagedata r:id="rId29" o:title=""/>
                 </v:shape>
-                <v:rect id="Rectangle 10533" o:spid="_x0000_s1087" style="position:absolute;left:916;top:8776;width:1071;height:1864;visibility:visible;mso-wrap-style:square;v-text-anchor:top" o:gfxdata="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" filled="f" stroked="f">
+                <v:rect id="Rectangle 10533" o:spid="_x0000_s1087" style="position:absolute;left:916;top:8776;width:1071;height:1864;visibility:visible;mso-wrap-style:square;v-text-anchor:top" o:gfxdata="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" filled="f" stroked="f">
                   <v:textbox inset="0,0,0,0">
                     <w:txbxContent>
                       <w:p>
@@ -4032,7 +4032,7 @@
                     </w:txbxContent>
                   </v:textbox>
                 </v:rect>
-                <v:rect id="Rectangle 10534" o:spid="_x0000_s1088" style="position:absolute;left:1697;top:9361;width:787;height:1359;visibility:visible;mso-wrap-style:square;v-text-anchor:top" o:gfxdata="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" filled="f" stroked="f">
+                <v:rect id="Rectangle 10534" o:spid="_x0000_s1088" style="position:absolute;left:1697;top:9361;width:787;height:1359;visibility:visible;mso-wrap-style:square;v-text-anchor:top" o:gfxdata="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" filled="f" stroked="f">
                   <v:textbox inset="0,0,0,0">
                     <w:txbxContent>
                       <w:p>
@@ -4051,7 +4051,7 @@
                     </w:txbxContent>
                   </v:textbox>
                 </v:rect>
-                <v:rect id="Rectangle 10535" o:spid="_x0000_s1089" style="position:absolute;left:2338;top:8776;width:410;height:1864;visibility:visible;mso-wrap-style:square;v-text-anchor:top" o:gfxdata="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" filled="f" stroked="f">
+                <v:rect id="Rectangle 10535" o:spid="_x0000_s1089" style="position:absolute;left:2338;top:8776;width:410;height:1864;visibility:visible;mso-wrap-style:square;v-text-anchor:top" o:gfxdata="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" filled="f" stroked="f">
                   <v:textbox inset="0,0,0,0">
                     <w:txbxContent>
                       <w:p>
@@ -4068,10 +4068,10 @@
                     </w:txbxContent>
                   </v:textbox>
                 </v:rect>
-                <v:shape id="Picture 10537" o:spid="_x0000_s1090" type="#_x0000_t75" style="position:absolute;left:2819;top:2895;width:3246;height:2103;visibility:visible;mso-wrap-style:square" o:gfxdata="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">
+                <v:shape id="Picture 10537" o:spid="_x0000_s1090" type="#_x0000_t75" style="position:absolute;left:2819;top:2895;width:3246;height:2103;visibility:visible;mso-wrap-style:square" o:gfxdata="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">
                   <v:imagedata r:id="rId29" o:title=""/>
                 </v:shape>
-                <v:rect id="Rectangle 10538" o:spid="_x0000_s1091" style="position:absolute;left:3740;top:3148;width:1070;height:1865;visibility:visible;mso-wrap-style:square;v-text-anchor:top" o:gfxdata="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" filled="f" stroked="f">
+                <v:rect id="Rectangle 10538" o:spid="_x0000_s1091" style="position:absolute;left:3740;top:3148;width:1070;height:1865;visibility:visible;mso-wrap-style:square;v-text-anchor:top" o:gfxdata="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" filled="f" stroked="f">
                   <v:textbox inset="0,0,0,0">
                     <w:txbxContent>
                       <w:p>
@@ -4089,7 +4089,7 @@
                     </w:txbxContent>
                   </v:textbox>
                 </v:rect>
-                <v:rect id="Rectangle 10539" o:spid="_x0000_s1092" style="position:absolute;left:4547;top:3734;width:787;height:1358;visibility:visible;mso-wrap-style:square;v-text-anchor:top" o:gfxdata="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" filled="f" stroked="f">
+                <v:rect id="Rectangle 10539" o:spid="_x0000_s1092" style="position:absolute;left:4547;top:3734;width:787;height:1358;visibility:visible;mso-wrap-style:square;v-text-anchor:top" o:gfxdata="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" filled="f" stroked="f">
                   <v:textbox inset="0,0,0,0">
                     <w:txbxContent>
                       <w:p>
@@ -4108,7 +4108,7 @@
                     </w:txbxContent>
                   </v:textbox>
                 </v:rect>
-                <v:rect id="Rectangle 10540" o:spid="_x0000_s1093" style="position:absolute;left:5187;top:3148;width:411;height:1865;visibility:visible;mso-wrap-style:square;v-text-anchor:top" o:gfxdata="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" filled="f" stroked="f">
+                <v:rect id="Rectangle 10540" o:spid="_x0000_s1093" style="position:absolute;left:5187;top:3148;width:411;height:1865;visibility:visible;mso-wrap-style:square;v-text-anchor:top" o:gfxdata="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" filled="f" stroked="f">
                   <v:textbox inset="0,0,0,0">
                     <w:txbxContent>
                       <w:p>
@@ -4240,7 +4240,7 @@
     </w:p>
     <w:p>
       <w:pPr>
-        <w:pStyle w:val="berschrift3"/>
+        <w:pStyle w:val="Heading3"/>
         <w:spacing w:after="294"/>
         <w:ind w:left="-5"/>
       </w:pPr>
@@ -4331,7 +4331,7 @@
     </w:p>
     <w:p>
       <w:pPr>
-        <w:pStyle w:val="berschrift3"/>
+        <w:pStyle w:val="Heading3"/>
         <w:ind w:left="-5"/>
       </w:pPr>
       <w:r>
@@ -4372,15 +4372,7 @@
       </w:r>
       <w:proofErr w:type="spellEnd"/>
       <w:r>
-        <w:t xml:space="preserve">, 2011) für eine Herleitung der Bewegungsgleichungen eines Doppelpendels ohne Antrieb. Bestimmen Sie </w:t>
-      </w:r>
-      <w:proofErr w:type="gramStart"/>
-      <w:r>
-        <w:t>die stationäre Gleichungen</w:t>
-      </w:r>
-      <w:proofErr w:type="gramEnd"/>
-      <w:r>
-        <w:t xml:space="preserve"> der Ruhelage für </w:t>
+        <w:t xml:space="preserve">, 2011) für eine Herleitung der Bewegungsgleichungen eines Doppelpendels ohne Antrieb. Bestimmen Sie die stationäre Gleichungen der Ruhelage für </w:t>
       </w:r>
       <w:r>
         <w:rPr>
@@ -4416,41 +4408,18 @@
       </w:r>
     </w:p>
     <w:p>
-      <w:pPr>
-        <w:spacing w:after="212" w:line="284" w:lineRule="auto"/>
-        <w:ind w:left="-5" w:right="-8"/>
-        <w:jc w:val="both"/>
-      </w:pPr>
-    </w:p>
-    <w:p>
-      <w:pPr>
-        <w:spacing w:after="212" w:line="284" w:lineRule="auto"/>
-        <w:ind w:left="-5" w:right="-8"/>
-        <w:jc w:val="both"/>
-      </w:pPr>
-    </w:p>
-    <w:p>
-      <w:pPr>
-        <w:spacing w:after="212" w:line="284" w:lineRule="auto"/>
-        <w:ind w:left="-5" w:right="-8"/>
-        <w:jc w:val="both"/>
-      </w:pPr>
-    </w:p>
-    <w:p>
-      <w:pPr>
-        <w:spacing w:after="212" w:line="284" w:lineRule="auto"/>
-        <w:ind w:left="-5" w:right="-8"/>
-        <w:jc w:val="both"/>
-      </w:pPr>
+      <w:r>
+        <w:br w:type="page"/>
+      </w:r>
     </w:p>
     <w:p>
       <w:pPr>
         <w:spacing w:after="244"/>
-        <w:ind w:left="10" w:right="10"/>
+        <w:ind w:right="10"/>
       </w:pPr>
       <w:r>
         <w:lastRenderedPageBreak/>
-        <w:t xml:space="preserve">Hinweis zur Herleitung des Zustandsraummodells: </w:t>
+        <w:t>Hinweis zur Herleitung des Zustandsraummodells:</w:t>
       </w:r>
     </w:p>
     <w:p>
@@ -4473,19 +4442,11 @@
       <w:r>
         <w:t xml:space="preserve">Es ist eine analytische, symbolische Invertierung der Massenmatrix </w:t>
       </w:r>
-      <w:proofErr w:type="gramStart"/>
       <w:r>
         <w:rPr>
           <w:rFonts w:ascii="Cambria Math" w:eastAsia="Cambria Math" w:hAnsi="Cambria Math" w:cs="Cambria Math"/>
         </w:rPr>
-        <w:t>𝑴(</w:t>
-      </w:r>
-      <w:proofErr w:type="gramEnd"/>
-      <w:r>
-        <w:rPr>
-          <w:rFonts w:ascii="Cambria Math" w:eastAsia="Cambria Math" w:hAnsi="Cambria Math" w:cs="Cambria Math"/>
-        </w:rPr>
-        <w:t>𝝋,𝝋̇ )</w:t>
+        <w:t>𝑴(𝝋,𝝋̇ )</w:t>
       </w:r>
       <w:r>
         <w:t xml:space="preserve"> notwendig. </w:t>
@@ -4504,7 +4465,7 @@
     <w:p>
       <w:pPr>
         <w:spacing w:after="228"/>
-        <w:ind w:left="10" w:right="10"/>
+        <w:ind w:right="10"/>
       </w:pPr>
     </w:p>
     <w:p>
@@ -6788,22 +6749,43 @@
               <w:ind w:left="50"/>
               <w:jc w:val="center"/>
             </w:pPr>
-            <w:r>
-              <w:rPr>
-                <w:rFonts w:ascii="Cambria Math" w:eastAsia="Cambria Math" w:hAnsi="Cambria Math" w:cs="Cambria Math"/>
-              </w:rPr>
-              <w:t>𝑢</w:t>
-            </w:r>
-            <w:r>
-              <w:rPr>
-                <w:rFonts w:ascii="Cambria Math" w:eastAsia="Cambria Math" w:hAnsi="Cambria Math" w:cs="Cambria Math"/>
-                <w:vertAlign w:val="subscript"/>
-              </w:rPr>
-              <w:t>1</w:t>
-            </w:r>
-            <w:r>
-              <w:t xml:space="preserve"> </w:t>
-            </w:r>
+            <m:oMathPara>
+              <m:oMath>
+                <m:sSub>
+                  <m:sSubPr>
+                    <m:ctrlPr>
+                      <w:rPr>
+                        <w:rFonts w:ascii="Cambria Math" w:eastAsia="Cambria Math" w:hAnsi="Cambria Math" w:cs="Cambria Math"/>
+                        <w:i/>
+                      </w:rPr>
+                    </m:ctrlPr>
+                  </m:sSubPr>
+                  <m:e>
+                    <m:r>
+                      <w:rPr>
+                        <w:rFonts w:ascii="Cambria Math" w:eastAsia="Cambria Math" w:hAnsi="Cambria Math" w:cs="Cambria Math"/>
+                      </w:rPr>
+                      <m:t>u</m:t>
+                    </m:r>
+                  </m:e>
+                  <m:sub>
+                    <m:r>
+                      <w:rPr>
+                        <w:rFonts w:ascii="Cambria Math" w:eastAsia="Cambria Math" w:hAnsi="Cambria Math" w:cs="Cambria Math"/>
+                        <w:vertAlign w:val="subscript"/>
+                      </w:rPr>
+                      <m:t>1</m:t>
+                    </m:r>
+                  </m:sub>
+                </m:sSub>
+                <m:r>
+                  <w:rPr>
+                    <w:rFonts w:ascii="Cambria Math" w:hAnsi="Cambria Math"/>
+                  </w:rPr>
+                  <m:t xml:space="preserve"> </m:t>
+                </m:r>
+              </m:oMath>
+            </m:oMathPara>
           </w:p>
         </w:tc>
         <w:tc>
@@ -6848,15 +6830,22 @@
               <w:ind w:left="50"/>
               <w:jc w:val="center"/>
             </w:pPr>
-            <w:r>
-              <w:rPr>
-                <w:rFonts w:ascii="Cambria Math" w:eastAsia="Cambria Math" w:hAnsi="Cambria Math" w:cs="Cambria Math"/>
-              </w:rPr>
-              <w:t>𝑁𝑚</w:t>
-            </w:r>
-            <w:r>
-              <w:t xml:space="preserve"> </w:t>
-            </w:r>
+            <m:oMathPara>
+              <m:oMath>
+                <m:r>
+                  <w:rPr>
+                    <w:rFonts w:ascii="Cambria Math" w:eastAsia="Cambria Math" w:hAnsi="Cambria Math" w:cs="Cambria Math"/>
+                  </w:rPr>
+                  <m:t>Nm</m:t>
+                </m:r>
+                <m:r>
+                  <w:rPr>
+                    <w:rFonts w:ascii="Cambria Math" w:hAnsi="Cambria Math"/>
+                  </w:rPr>
+                  <m:t xml:space="preserve"> </m:t>
+                </m:r>
+              </m:oMath>
+            </m:oMathPara>
           </w:p>
         </w:tc>
       </w:tr>
@@ -6901,19 +6890,35 @@
               <w:ind w:left="45"/>
               <w:jc w:val="center"/>
             </w:pPr>
-            <w:r>
-              <w:rPr>
-                <w:rFonts w:ascii="Cambria Math" w:eastAsia="Cambria Math" w:hAnsi="Cambria Math" w:cs="Cambria Math"/>
-              </w:rPr>
-              <w:t>𝑢</w:t>
-            </w:r>
-            <w:r>
-              <w:rPr>
-                <w:rFonts w:ascii="Cambria Math" w:eastAsia="Cambria Math" w:hAnsi="Cambria Math" w:cs="Cambria Math"/>
-                <w:vertAlign w:val="subscript"/>
-              </w:rPr>
-              <w:t>2</w:t>
-            </w:r>
+            <m:oMath>
+              <m:sSub>
+                <m:sSubPr>
+                  <m:ctrlPr>
+                    <w:rPr>
+                      <w:rFonts w:ascii="Cambria Math" w:eastAsia="Cambria Math" w:hAnsi="Cambria Math" w:cs="Cambria Math"/>
+                      <w:i/>
+                    </w:rPr>
+                  </m:ctrlPr>
+                </m:sSubPr>
+                <m:e>
+                  <m:r>
+                    <w:rPr>
+                      <w:rFonts w:ascii="Cambria Math" w:eastAsia="Cambria Math" w:hAnsi="Cambria Math" w:cs="Cambria Math"/>
+                    </w:rPr>
+                    <m:t>u</m:t>
+                  </m:r>
+                </m:e>
+                <m:sub>
+                  <m:r>
+                    <w:rPr>
+                      <w:rFonts w:ascii="Cambria Math" w:eastAsia="Cambria Math" w:hAnsi="Cambria Math" w:cs="Cambria Math"/>
+                      <w:vertAlign w:val="subscript"/>
+                    </w:rPr>
+                    <m:t>2</m:t>
+                  </m:r>
+                </m:sub>
+              </m:sSub>
+            </m:oMath>
             <w:r>
               <w:t xml:space="preserve"> </w:t>
             </w:r>
@@ -6961,12 +6966,14 @@
               <w:ind w:left="50"/>
               <w:jc w:val="center"/>
             </w:pPr>
-            <w:r>
-              <w:rPr>
-                <w:rFonts w:ascii="Cambria Math" w:eastAsia="Cambria Math" w:hAnsi="Cambria Math" w:cs="Cambria Math"/>
-              </w:rPr>
-              <w:t>𝑁𝑚</w:t>
-            </w:r>
+            <m:oMath>
+              <m:r>
+                <w:rPr>
+                  <w:rFonts w:ascii="Cambria Math" w:eastAsia="Cambria Math" w:hAnsi="Cambria Math" w:cs="Cambria Math"/>
+                </w:rPr>
+                <m:t>Nm</m:t>
+              </m:r>
+            </m:oMath>
             <w:r>
               <w:rPr>
                 <w:rFonts w:ascii="Cambria" w:eastAsia="Cambria" w:hAnsi="Cambria" w:cs="Cambria"/>
@@ -7171,41 +7178,85 @@
               <w:bottom w:val="single" w:sz="4" w:space="0" w:color="000000"/>
               <w:right w:val="single" w:sz="4" w:space="0" w:color="000000"/>
             </w:tcBorders>
+            <w:vAlign w:val="center"/>
           </w:tcPr>
           <w:p>
             <w:pPr>
               <w:spacing w:line="259" w:lineRule="auto"/>
               <w:ind w:left="437"/>
+              <w:jc w:val="center"/>
             </w:pPr>
-            <w:r>
-              <w:rPr>
-                <w:rFonts w:ascii="Cambria Math" w:eastAsia="Cambria Math" w:hAnsi="Cambria Math" w:cs="Cambria Math"/>
-              </w:rPr>
-              <w:t>𝑥</w:t>
-            </w:r>
-            <w:r>
-              <w:rPr>
-                <w:rFonts w:ascii="Cambria Math" w:eastAsia="Cambria Math" w:hAnsi="Cambria Math" w:cs="Cambria Math"/>
-                <w:vertAlign w:val="subscript"/>
-              </w:rPr>
-              <w:t xml:space="preserve">1 </w:t>
-            </w:r>
-            <w:r>
-              <w:rPr>
-                <w:rFonts w:ascii="Cambria Math" w:eastAsia="Cambria Math" w:hAnsi="Cambria Math" w:cs="Cambria Math"/>
-              </w:rPr>
-              <w:t>= 𝜑</w:t>
-            </w:r>
-            <w:r>
-              <w:rPr>
-                <w:rFonts w:ascii="Cambria Math" w:eastAsia="Cambria Math" w:hAnsi="Cambria Math" w:cs="Cambria Math"/>
-                <w:vertAlign w:val="subscript"/>
-              </w:rPr>
-              <w:t>1</w:t>
-            </w:r>
-            <w:r>
-              <w:t xml:space="preserve"> </w:t>
-            </w:r>
+            <m:oMathPara>
+              <m:oMath>
+                <m:sSub>
+                  <m:sSubPr>
+                    <m:ctrlPr>
+                      <w:rPr>
+                        <w:rFonts w:ascii="Cambria Math" w:eastAsia="Cambria Math" w:hAnsi="Cambria Math" w:cs="Cambria Math"/>
+                        <w:i/>
+                      </w:rPr>
+                    </m:ctrlPr>
+                  </m:sSubPr>
+                  <m:e>
+                    <m:r>
+                      <w:rPr>
+                        <w:rFonts w:ascii="Cambria Math" w:eastAsia="Cambria Math" w:hAnsi="Cambria Math" w:cs="Cambria Math"/>
+                      </w:rPr>
+                      <m:t>x</m:t>
+                    </m:r>
+                  </m:e>
+                  <m:sub>
+                    <m:r>
+                      <w:rPr>
+                        <w:rFonts w:ascii="Cambria Math" w:eastAsia="Cambria Math" w:hAnsi="Cambria Math" w:cs="Cambria Math"/>
+                        <w:vertAlign w:val="subscript"/>
+                      </w:rPr>
+                      <m:t>1</m:t>
+                    </m:r>
+                  </m:sub>
+                </m:sSub>
+                <m:r>
+                  <w:rPr>
+                    <w:rFonts w:ascii="Cambria Math" w:eastAsia="Cambria Math" w:hAnsi="Cambria Math" w:cs="Cambria Math"/>
+                    <w:vertAlign w:val="subscript"/>
+                  </w:rPr>
+                  <m:t xml:space="preserve"> </m:t>
+                </m:r>
+                <m:r>
+                  <w:rPr>
+                    <w:rFonts w:ascii="Cambria Math" w:eastAsia="Cambria Math" w:hAnsi="Cambria Math" w:cs="Cambria Math"/>
+                  </w:rPr>
+                  <m:t xml:space="preserve">= </m:t>
+                </m:r>
+                <m:sSub>
+                  <m:sSubPr>
+                    <m:ctrlPr>
+                      <w:rPr>
+                        <w:rFonts w:ascii="Cambria Math" w:eastAsia="Cambria Math" w:hAnsi="Cambria Math" w:cs="Cambria Math"/>
+                        <w:i/>
+                      </w:rPr>
+                    </m:ctrlPr>
+                  </m:sSubPr>
+                  <m:e>
+                    <m:r>
+                      <w:rPr>
+                        <w:rFonts w:ascii="Cambria Math" w:eastAsia="Cambria Math" w:hAnsi="Cambria Math" w:cs="Cambria Math"/>
+                      </w:rPr>
+                      <m:t>φ</m:t>
+                    </m:r>
+                  </m:e>
+                  <m:sub>
+                    <m:r>
+                      <w:rPr>
+                        <w:rFonts w:ascii="Cambria Math" w:eastAsia="Cambria Math" w:hAnsi="Cambria Math" w:cs="Cambria Math"/>
+                        <w:vertAlign w:val="subscript"/>
+                      </w:rPr>
+                      <m:t>1</m:t>
+                    </m:r>
+                  </m:sub>
+                </m:sSub>
+              </m:oMath>
+            </m:oMathPara>
           </w:p>
         </w:tc>
         <w:tc>
@@ -7217,6 +7268,7 @@
               <w:bottom w:val="single" w:sz="4" w:space="0" w:color="000000"/>
               <w:right w:val="single" w:sz="4" w:space="0" w:color="000000"/>
             </w:tcBorders>
+            <w:vAlign w:val="center"/>
           </w:tcPr>
           <w:p>
             <w:pPr>
@@ -7224,19 +7276,11 @@
               <w:ind w:right="52"/>
               <w:jc w:val="center"/>
             </w:pPr>
-            <w:proofErr w:type="gramStart"/>
             <w:r>
               <w:rPr>
                 <w:rFonts w:ascii="Courier New" w:eastAsia="Courier New" w:hAnsi="Courier New" w:cs="Courier New"/>
               </w:rPr>
-              <w:t>x(</w:t>
-            </w:r>
-            <w:proofErr w:type="gramEnd"/>
-            <w:r>
-              <w:rPr>
-                <w:rFonts w:ascii="Courier New" w:eastAsia="Courier New" w:hAnsi="Courier New" w:cs="Courier New"/>
-              </w:rPr>
-              <w:t xml:space="preserve">1) </w:t>
+              <w:t>x(1)</w:t>
             </w:r>
           </w:p>
         </w:tc>
@@ -7249,6 +7293,7 @@
               <w:bottom w:val="single" w:sz="4" w:space="0" w:color="000000"/>
               <w:right w:val="single" w:sz="4" w:space="0" w:color="000000"/>
             </w:tcBorders>
+            <w:vAlign w:val="center"/>
           </w:tcPr>
           <w:p>
             <w:pPr>
@@ -7256,15 +7301,16 @@
               <w:ind w:left="117"/>
               <w:jc w:val="center"/>
             </w:pPr>
-            <w:r>
-              <w:rPr>
-                <w:rFonts w:ascii="Cambria Math" w:eastAsia="Cambria Math" w:hAnsi="Cambria Math" w:cs="Cambria Math"/>
-              </w:rPr>
-              <w:t>𝑟𝑎𝑑</w:t>
-            </w:r>
-            <w:r>
-              <w:t xml:space="preserve"> </w:t>
-            </w:r>
+            <m:oMathPara>
+              <m:oMath>
+                <m:r>
+                  <w:rPr>
+                    <w:rFonts w:ascii="Cambria Math" w:eastAsia="Cambria Math" w:hAnsi="Cambria Math" w:cs="Cambria Math"/>
+                  </w:rPr>
+                  <m:t>rad</m:t>
+                </m:r>
+              </m:oMath>
+            </m:oMathPara>
           </w:p>
         </w:tc>
         <w:tc>
@@ -7276,6 +7322,7 @@
               <w:bottom w:val="single" w:sz="4" w:space="0" w:color="000000"/>
               <w:right w:val="single" w:sz="4" w:space="0" w:color="000000"/>
             </w:tcBorders>
+            <w:vAlign w:val="center"/>
           </w:tcPr>
           <w:p>
             <w:pPr>
@@ -7283,15 +7330,16 @@
               <w:ind w:left="123"/>
               <w:jc w:val="center"/>
             </w:pPr>
-            <w:r>
-              <w:rPr>
-                <w:rFonts w:ascii="Cambria Math" w:eastAsia="Cambria Math" w:hAnsi="Cambria Math" w:cs="Cambria Math"/>
-              </w:rPr>
-              <w:t>𝜋</w:t>
-            </w:r>
-            <w:r>
-              <w:t xml:space="preserve"> </w:t>
-            </w:r>
+            <m:oMathPara>
+              <m:oMath>
+                <m:r>
+                  <w:rPr>
+                    <w:rFonts w:ascii="Cambria Math" w:hAnsi="Cambria Math"/>
+                  </w:rPr>
+                  <m:t>π</m:t>
+                </m:r>
+              </m:oMath>
+            </m:oMathPara>
           </w:p>
         </w:tc>
       </w:tr>
@@ -7328,41 +7376,85 @@
               <w:bottom w:val="single" w:sz="4" w:space="0" w:color="000000"/>
               <w:right w:val="single" w:sz="4" w:space="0" w:color="000000"/>
             </w:tcBorders>
+            <w:vAlign w:val="center"/>
           </w:tcPr>
           <w:p>
             <w:pPr>
               <w:spacing w:line="259" w:lineRule="auto"/>
               <w:ind w:left="432"/>
+              <w:jc w:val="center"/>
             </w:pPr>
-            <w:r>
-              <w:rPr>
-                <w:rFonts w:ascii="Cambria Math" w:eastAsia="Cambria Math" w:hAnsi="Cambria Math" w:cs="Cambria Math"/>
-              </w:rPr>
-              <w:t>𝑥</w:t>
-            </w:r>
-            <w:r>
-              <w:rPr>
-                <w:rFonts w:ascii="Cambria Math" w:eastAsia="Cambria Math" w:hAnsi="Cambria Math" w:cs="Cambria Math"/>
-                <w:vertAlign w:val="subscript"/>
-              </w:rPr>
-              <w:t xml:space="preserve">2 </w:t>
-            </w:r>
-            <w:r>
-              <w:rPr>
-                <w:rFonts w:ascii="Cambria Math" w:eastAsia="Cambria Math" w:hAnsi="Cambria Math" w:cs="Cambria Math"/>
-              </w:rPr>
-              <w:t>= 𝜑</w:t>
-            </w:r>
-            <w:r>
-              <w:rPr>
-                <w:rFonts w:ascii="Cambria Math" w:eastAsia="Cambria Math" w:hAnsi="Cambria Math" w:cs="Cambria Math"/>
-                <w:vertAlign w:val="subscript"/>
-              </w:rPr>
-              <w:t>2</w:t>
-            </w:r>
-            <w:r>
-              <w:t xml:space="preserve"> </w:t>
-            </w:r>
+            <m:oMathPara>
+              <m:oMath>
+                <m:sSub>
+                  <m:sSubPr>
+                    <m:ctrlPr>
+                      <w:rPr>
+                        <w:rFonts w:ascii="Cambria Math" w:eastAsia="Cambria Math" w:hAnsi="Cambria Math" w:cs="Cambria Math"/>
+                        <w:i/>
+                      </w:rPr>
+                    </m:ctrlPr>
+                  </m:sSubPr>
+                  <m:e>
+                    <m:r>
+                      <w:rPr>
+                        <w:rFonts w:ascii="Cambria Math" w:eastAsia="Cambria Math" w:hAnsi="Cambria Math" w:cs="Cambria Math"/>
+                      </w:rPr>
+                      <m:t>x</m:t>
+                    </m:r>
+                  </m:e>
+                  <m:sub>
+                    <m:r>
+                      <w:rPr>
+                        <w:rFonts w:ascii="Cambria Math" w:eastAsia="Cambria Math" w:hAnsi="Cambria Math" w:cs="Cambria Math"/>
+                        <w:vertAlign w:val="subscript"/>
+                      </w:rPr>
+                      <m:t>2</m:t>
+                    </m:r>
+                  </m:sub>
+                </m:sSub>
+                <m:r>
+                  <w:rPr>
+                    <w:rFonts w:ascii="Cambria Math" w:eastAsia="Cambria Math" w:hAnsi="Cambria Math" w:cs="Cambria Math"/>
+                    <w:vertAlign w:val="subscript"/>
+                  </w:rPr>
+                  <m:t xml:space="preserve"> </m:t>
+                </m:r>
+                <m:r>
+                  <w:rPr>
+                    <w:rFonts w:ascii="Cambria Math" w:eastAsia="Cambria Math" w:hAnsi="Cambria Math" w:cs="Cambria Math"/>
+                  </w:rPr>
+                  <m:t xml:space="preserve">= </m:t>
+                </m:r>
+                <m:sSub>
+                  <m:sSubPr>
+                    <m:ctrlPr>
+                      <w:rPr>
+                        <w:rFonts w:ascii="Cambria Math" w:eastAsia="Cambria Math" w:hAnsi="Cambria Math" w:cs="Cambria Math"/>
+                        <w:i/>
+                      </w:rPr>
+                    </m:ctrlPr>
+                  </m:sSubPr>
+                  <m:e>
+                    <m:r>
+                      <w:rPr>
+                        <w:rFonts w:ascii="Cambria Math" w:eastAsia="Cambria Math" w:hAnsi="Cambria Math" w:cs="Cambria Math"/>
+                      </w:rPr>
+                      <m:t>φ</m:t>
+                    </m:r>
+                  </m:e>
+                  <m:sub>
+                    <m:r>
+                      <w:rPr>
+                        <w:rFonts w:ascii="Cambria Math" w:eastAsia="Cambria Math" w:hAnsi="Cambria Math" w:cs="Cambria Math"/>
+                        <w:vertAlign w:val="subscript"/>
+                      </w:rPr>
+                      <m:t>2</m:t>
+                    </m:r>
+                  </m:sub>
+                </m:sSub>
+              </m:oMath>
+            </m:oMathPara>
           </w:p>
         </w:tc>
         <w:tc>
@@ -7382,19 +7474,11 @@
               <w:ind w:right="52"/>
               <w:jc w:val="center"/>
             </w:pPr>
-            <w:proofErr w:type="gramStart"/>
             <w:r>
               <w:rPr>
                 <w:rFonts w:ascii="Courier New" w:eastAsia="Courier New" w:hAnsi="Courier New" w:cs="Courier New"/>
               </w:rPr>
-              <w:t>x(</w:t>
-            </w:r>
-            <w:proofErr w:type="gramEnd"/>
-            <w:r>
-              <w:rPr>
-                <w:rFonts w:ascii="Courier New" w:eastAsia="Courier New" w:hAnsi="Courier New" w:cs="Courier New"/>
-              </w:rPr>
-              <w:t xml:space="preserve">2) </w:t>
+              <w:t>x(2)</w:t>
             </w:r>
           </w:p>
         </w:tc>
@@ -7407,6 +7491,7 @@
               <w:bottom w:val="single" w:sz="4" w:space="0" w:color="000000"/>
               <w:right w:val="single" w:sz="4" w:space="0" w:color="000000"/>
             </w:tcBorders>
+            <w:vAlign w:val="center"/>
           </w:tcPr>
           <w:p>
             <w:pPr>
@@ -7414,19 +7499,16 @@
               <w:ind w:left="117"/>
               <w:jc w:val="center"/>
             </w:pPr>
-            <w:r>
-              <w:rPr>
-                <w:rFonts w:ascii="Cambria Math" w:eastAsia="Cambria Math" w:hAnsi="Cambria Math" w:cs="Cambria Math"/>
-              </w:rPr>
-              <w:t>𝑟𝑎𝑑</w:t>
-            </w:r>
-            <w:r>
-              <w:rPr>
-                <w:rFonts w:ascii="Cambria" w:eastAsia="Cambria" w:hAnsi="Cambria" w:cs="Cambria"/>
-                <w:i/>
-              </w:rPr>
-              <w:t xml:space="preserve"> </w:t>
-            </w:r>
+            <m:oMathPara>
+              <m:oMath>
+                <m:r>
+                  <w:rPr>
+                    <w:rFonts w:ascii="Cambria Math" w:hAnsi="Cambria Math"/>
+                  </w:rPr>
+                  <m:t>rad</m:t>
+                </m:r>
+              </m:oMath>
+            </m:oMathPara>
           </w:p>
         </w:tc>
         <w:tc>
@@ -7438,140 +7520,44 @@
               <w:bottom w:val="single" w:sz="4" w:space="0" w:color="000000"/>
               <w:right w:val="single" w:sz="4" w:space="0" w:color="000000"/>
             </w:tcBorders>
+            <w:vAlign w:val="center"/>
           </w:tcPr>
-          <w:p>
-            <w:pPr>
-              <w:spacing w:line="259" w:lineRule="auto"/>
-              <w:ind w:left="123"/>
-              <w:jc w:val="center"/>
-            </w:pPr>
-            <w:r>
-              <w:rPr>
-                <w:rFonts w:ascii="Cambria Math" w:eastAsia="Cambria Math" w:hAnsi="Cambria Math" w:cs="Cambria Math"/>
-              </w:rPr>
-              <w:t>𝜋</w:t>
-            </w:r>
-          </w:p>
-          <w:p>
-            <w:pPr>
-              <w:spacing w:line="259" w:lineRule="auto"/>
-              <w:ind w:left="175"/>
-              <w:jc w:val="center"/>
-            </w:pPr>
-            <w:r>
-              <w:rPr>
-                <w:rFonts w:ascii="Calibri" w:eastAsia="Calibri" w:hAnsi="Calibri" w:cs="Calibri"/>
-                <w:noProof/>
-              </w:rPr>
-              <mc:AlternateContent>
-                <mc:Choice Requires="wpg">
-                  <w:drawing>
-                    <wp:inline distT="0" distB="0" distL="0" distR="0" wp14:anchorId="0A8A2F55" wp14:editId="72467DE2">
-                      <wp:extent cx="85344" cy="9144"/>
-                      <wp:effectExtent l="0" t="0" r="0" b="0"/>
-                      <wp:docPr id="96255" name="Group 96255"/>
-                      <wp:cNvGraphicFramePr/>
-                      <a:graphic xmlns:a="http://schemas.openxmlformats.org/drawingml/2006/main">
-                        <a:graphicData uri="http://schemas.microsoft.com/office/word/2010/wordprocessingGroup">
-                          <wpg:wgp>
-                            <wpg:cNvGrpSpPr/>
-                            <wpg:grpSpPr>
-                              <a:xfrm>
-                                <a:off x="0" y="0"/>
-                                <a:ext cx="85344" cy="9144"/>
-                                <a:chOff x="0" y="0"/>
-                                <a:chExt cx="85344" cy="9144"/>
-                              </a:xfrm>
-                            </wpg:grpSpPr>
-                            <wps:wsp>
-                              <wps:cNvPr id="117180" name="Shape 117180"/>
-                              <wps:cNvSpPr/>
-                              <wps:spPr>
-                                <a:xfrm>
-                                  <a:off x="0" y="0"/>
-                                  <a:ext cx="85344" cy="9144"/>
-                                </a:xfrm>
-                                <a:custGeom>
-                                  <a:avLst/>
-                                  <a:gdLst/>
-                                  <a:ahLst/>
-                                  <a:cxnLst/>
-                                  <a:rect l="0" t="0" r="0" b="0"/>
-                                  <a:pathLst>
-                                    <a:path w="85344" h="9144">
-                                      <a:moveTo>
-                                        <a:pt x="0" y="0"/>
-                                      </a:moveTo>
-                                      <a:lnTo>
-                                        <a:pt x="85344" y="0"/>
-                                      </a:lnTo>
-                                      <a:lnTo>
-                                        <a:pt x="85344" y="9144"/>
-                                      </a:lnTo>
-                                      <a:lnTo>
-                                        <a:pt x="0" y="9144"/>
-                                      </a:lnTo>
-                                      <a:lnTo>
-                                        <a:pt x="0" y="0"/>
-                                      </a:lnTo>
-                                    </a:path>
-                                  </a:pathLst>
-                                </a:custGeom>
-                                <a:ln w="0" cap="flat">
-                                  <a:miter lim="127000"/>
-                                </a:ln>
-                              </wps:spPr>
-                              <wps:style>
-                                <a:lnRef idx="0">
-                                  <a:srgbClr val="000000">
-                                    <a:alpha val="0"/>
-                                  </a:srgbClr>
-                                </a:lnRef>
-                                <a:fillRef idx="1">
-                                  <a:srgbClr val="000000"/>
-                                </a:fillRef>
-                                <a:effectRef idx="0">
-                                  <a:scrgbClr r="0" g="0" b="0"/>
-                                </a:effectRef>
-                                <a:fontRef idx="none"/>
-                              </wps:style>
-                              <wps:bodyPr/>
-                            </wps:wsp>
-                          </wpg:wgp>
-                        </a:graphicData>
-                      </a:graphic>
-                    </wp:inline>
-                  </w:drawing>
-                </mc:Choice>
-                <mc:Fallback>
-                  <w:pict>
-                    <v:group w14:anchorId="484B46D5" id="Group 96255" o:spid="_x0000_s1026" style="width:6.7pt;height:.7pt;mso-position-horizontal-relative:char;mso-position-vertical-relative:line" coordsize="85344,9144" o:gfxdata="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">
-                      <v:shape id="Shape 117180" o:spid="_x0000_s1027" style="position:absolute;width:85344;height:9144;visibility:visible;mso-wrap-style:square;v-text-anchor:top" coordsize="85344,9144" o:gfxdata="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" path="m,l85344,r,9144l,9144,,e" fillcolor="black" stroked="f" strokeweight="0">
-                        <v:stroke miterlimit="83231f" joinstyle="miter"/>
-                        <v:path arrowok="t" textboxrect="0,0,85344,9144"/>
-                      </v:shape>
-                      <w10:anchorlock/>
-                    </v:group>
-                  </w:pict>
-                </mc:Fallback>
-              </mc:AlternateContent>
-            </w:r>
-            <w:r>
-              <w:t xml:space="preserve"> </w:t>
-            </w:r>
-          </w:p>
           <w:p>
             <w:pPr>
               <w:spacing w:line="259" w:lineRule="auto"/>
               <w:ind w:left="124"/>
               <w:jc w:val="center"/>
             </w:pPr>
-            <w:r>
-              <w:rPr>
-                <w:rFonts w:ascii="Cambria Math" w:eastAsia="Cambria Math" w:hAnsi="Cambria Math" w:cs="Cambria Math"/>
-              </w:rPr>
-              <w:t>2</w:t>
-            </w:r>
+            <m:oMathPara>
+              <m:oMath>
+                <m:f>
+                  <m:fPr>
+                    <m:ctrlPr>
+                      <w:rPr>
+                        <w:rFonts w:ascii="Cambria Math" w:hAnsi="Cambria Math"/>
+                        <w:i/>
+                      </w:rPr>
+                    </m:ctrlPr>
+                  </m:fPr>
+                  <m:num>
+                    <m:r>
+                      <w:rPr>
+                        <w:rFonts w:ascii="Cambria Math" w:hAnsi="Cambria Math"/>
+                      </w:rPr>
+                      <m:t>π</m:t>
+                    </m:r>
+                  </m:num>
+                  <m:den>
+                    <m:r>
+                      <w:rPr>
+                        <w:rFonts w:ascii="Cambria Math" w:hAnsi="Cambria Math"/>
+                      </w:rPr>
+                      <m:t>2</m:t>
+                    </m:r>
+                  </m:den>
+                </m:f>
+              </m:oMath>
+            </m:oMathPara>
           </w:p>
         </w:tc>
       </w:tr>
@@ -7615,36 +7601,92 @@
             <w:pPr>
               <w:spacing w:line="259" w:lineRule="auto"/>
               <w:ind w:left="434"/>
+              <w:jc w:val="center"/>
             </w:pPr>
-            <w:r>
-              <w:rPr>
-                <w:rFonts w:ascii="Cambria Math" w:eastAsia="Cambria Math" w:hAnsi="Cambria Math" w:cs="Cambria Math"/>
-              </w:rPr>
-              <w:t>𝑥</w:t>
-            </w:r>
-            <w:r>
-              <w:rPr>
-                <w:rFonts w:ascii="Cambria Math" w:eastAsia="Cambria Math" w:hAnsi="Cambria Math" w:cs="Cambria Math"/>
-                <w:vertAlign w:val="subscript"/>
-              </w:rPr>
-              <w:t xml:space="preserve">3 </w:t>
-            </w:r>
-            <w:r>
-              <w:rPr>
-                <w:rFonts w:ascii="Cambria Math" w:eastAsia="Cambria Math" w:hAnsi="Cambria Math" w:cs="Cambria Math"/>
-              </w:rPr>
-              <w:t>= 𝜑̇</w:t>
-            </w:r>
-            <w:r>
-              <w:rPr>
-                <w:rFonts w:ascii="Cambria Math" w:eastAsia="Cambria Math" w:hAnsi="Cambria Math" w:cs="Cambria Math"/>
-                <w:vertAlign w:val="subscript"/>
-              </w:rPr>
-              <w:t>1</w:t>
-            </w:r>
-            <w:r>
-              <w:t xml:space="preserve"> </w:t>
-            </w:r>
+            <m:oMathPara>
+              <m:oMath>
+                <m:sSub>
+                  <m:sSubPr>
+                    <m:ctrlPr>
+                      <w:rPr>
+                        <w:rFonts w:ascii="Cambria Math" w:eastAsia="Cambria Math" w:hAnsi="Cambria Math" w:cs="Cambria Math"/>
+                        <w:i/>
+                      </w:rPr>
+                    </m:ctrlPr>
+                  </m:sSubPr>
+                  <m:e>
+                    <m:r>
+                      <w:rPr>
+                        <w:rFonts w:ascii="Cambria Math" w:eastAsia="Cambria Math" w:hAnsi="Cambria Math" w:cs="Cambria Math"/>
+                      </w:rPr>
+                      <m:t>x</m:t>
+                    </m:r>
+                  </m:e>
+                  <m:sub>
+                    <m:r>
+                      <w:rPr>
+                        <w:rFonts w:ascii="Cambria Math" w:eastAsia="Cambria Math" w:hAnsi="Cambria Math" w:cs="Cambria Math"/>
+                        <w:vertAlign w:val="subscript"/>
+                      </w:rPr>
+                      <m:t>3</m:t>
+                    </m:r>
+                  </m:sub>
+                </m:sSub>
+                <m:r>
+                  <w:rPr>
+                    <w:rFonts w:ascii="Cambria Math" w:eastAsia="Cambria Math" w:hAnsi="Cambria Math" w:cs="Cambria Math"/>
+                    <w:vertAlign w:val="subscript"/>
+                  </w:rPr>
+                  <m:t xml:space="preserve"> </m:t>
+                </m:r>
+                <m:r>
+                  <w:rPr>
+                    <w:rFonts w:ascii="Cambria Math" w:eastAsia="Cambria Math" w:hAnsi="Cambria Math" w:cs="Cambria Math"/>
+                  </w:rPr>
+                  <m:t xml:space="preserve">= </m:t>
+                </m:r>
+                <m:sSub>
+                  <m:sSubPr>
+                    <m:ctrlPr>
+                      <w:rPr>
+                        <w:rFonts w:ascii="Cambria Math" w:eastAsia="Cambria Math" w:hAnsi="Cambria Math" w:cs="Cambria Math"/>
+                        <w:i/>
+                      </w:rPr>
+                    </m:ctrlPr>
+                  </m:sSubPr>
+                  <m:e>
+                    <m:acc>
+                      <m:accPr>
+                        <m:chr m:val="̇"/>
+                        <m:ctrlPr>
+                          <w:rPr>
+                            <w:rFonts w:ascii="Cambria Math" w:eastAsia="Cambria Math" w:hAnsi="Cambria Math" w:cs="Cambria Math"/>
+                            <w:i/>
+                          </w:rPr>
+                        </m:ctrlPr>
+                      </m:accPr>
+                      <m:e>
+                        <m:r>
+                          <w:rPr>
+                            <w:rFonts w:ascii="Cambria Math" w:eastAsia="Cambria Math" w:hAnsi="Cambria Math" w:cs="Cambria Math"/>
+                          </w:rPr>
+                          <m:t>φ</m:t>
+                        </m:r>
+                      </m:e>
+                    </m:acc>
+                  </m:e>
+                  <m:sub>
+                    <m:r>
+                      <w:rPr>
+                        <w:rFonts w:ascii="Cambria Math" w:eastAsia="Cambria Math" w:hAnsi="Cambria Math" w:cs="Cambria Math"/>
+                        <w:vertAlign w:val="subscript"/>
+                      </w:rPr>
+                      <m:t>1</m:t>
+                    </m:r>
+                  </m:sub>
+                </m:sSub>
+              </m:oMath>
+            </m:oMathPara>
           </w:p>
         </w:tc>
         <w:tc>
@@ -7664,19 +7706,11 @@
               <w:ind w:right="52"/>
               <w:jc w:val="center"/>
             </w:pPr>
-            <w:proofErr w:type="gramStart"/>
             <w:r>
               <w:rPr>
                 <w:rFonts w:ascii="Courier New" w:eastAsia="Courier New" w:hAnsi="Courier New" w:cs="Courier New"/>
               </w:rPr>
-              <w:t>x(</w:t>
-            </w:r>
-            <w:proofErr w:type="gramEnd"/>
-            <w:r>
-              <w:rPr>
-                <w:rFonts w:ascii="Courier New" w:eastAsia="Courier New" w:hAnsi="Courier New" w:cs="Courier New"/>
-              </w:rPr>
-              <w:t xml:space="preserve">3) </w:t>
+              <w:t>x(3)</w:t>
             </w:r>
           </w:p>
         </w:tc>
@@ -7689,144 +7723,44 @@
               <w:bottom w:val="single" w:sz="4" w:space="0" w:color="000000"/>
               <w:right w:val="single" w:sz="4" w:space="0" w:color="000000"/>
             </w:tcBorders>
+            <w:vAlign w:val="center"/>
           </w:tcPr>
-          <w:p>
-            <w:pPr>
-              <w:spacing w:line="259" w:lineRule="auto"/>
-              <w:ind w:left="117"/>
-              <w:jc w:val="center"/>
-            </w:pPr>
-            <w:r>
-              <w:rPr>
-                <w:rFonts w:ascii="Cambria Math" w:eastAsia="Cambria Math" w:hAnsi="Cambria Math" w:cs="Cambria Math"/>
-              </w:rPr>
-              <w:t>𝑟𝑎𝑑</w:t>
-            </w:r>
-          </w:p>
-          <w:p>
-            <w:pPr>
-              <w:spacing w:line="259" w:lineRule="auto"/>
-              <w:ind w:left="172"/>
-              <w:jc w:val="center"/>
-            </w:pPr>
-            <w:r>
-              <w:rPr>
-                <w:rFonts w:ascii="Calibri" w:eastAsia="Calibri" w:hAnsi="Calibri" w:cs="Calibri"/>
-                <w:noProof/>
-              </w:rPr>
-              <mc:AlternateContent>
-                <mc:Choice Requires="wpg">
-                  <w:drawing>
-                    <wp:inline distT="0" distB="0" distL="0" distR="0" wp14:anchorId="155840AD" wp14:editId="75B5E890">
-                      <wp:extent cx="230124" cy="9144"/>
-                      <wp:effectExtent l="0" t="0" r="0" b="0"/>
-                      <wp:docPr id="96367" name="Group 96367"/>
-                      <wp:cNvGraphicFramePr/>
-                      <a:graphic xmlns:a="http://schemas.openxmlformats.org/drawingml/2006/main">
-                        <a:graphicData uri="http://schemas.microsoft.com/office/word/2010/wordprocessingGroup">
-                          <wpg:wgp>
-                            <wpg:cNvGrpSpPr/>
-                            <wpg:grpSpPr>
-                              <a:xfrm>
-                                <a:off x="0" y="0"/>
-                                <a:ext cx="230124" cy="9144"/>
-                                <a:chOff x="0" y="0"/>
-                                <a:chExt cx="230124" cy="9144"/>
-                              </a:xfrm>
-                            </wpg:grpSpPr>
-                            <wps:wsp>
-                              <wps:cNvPr id="117182" name="Shape 117182"/>
-                              <wps:cNvSpPr/>
-                              <wps:spPr>
-                                <a:xfrm>
-                                  <a:off x="0" y="0"/>
-                                  <a:ext cx="230124" cy="9144"/>
-                                </a:xfrm>
-                                <a:custGeom>
-                                  <a:avLst/>
-                                  <a:gdLst/>
-                                  <a:ahLst/>
-                                  <a:cxnLst/>
-                                  <a:rect l="0" t="0" r="0" b="0"/>
-                                  <a:pathLst>
-                                    <a:path w="230124" h="9144">
-                                      <a:moveTo>
-                                        <a:pt x="0" y="0"/>
-                                      </a:moveTo>
-                                      <a:lnTo>
-                                        <a:pt x="230124" y="0"/>
-                                      </a:lnTo>
-                                      <a:lnTo>
-                                        <a:pt x="230124" y="9144"/>
-                                      </a:lnTo>
-                                      <a:lnTo>
-                                        <a:pt x="0" y="9144"/>
-                                      </a:lnTo>
-                                      <a:lnTo>
-                                        <a:pt x="0" y="0"/>
-                                      </a:lnTo>
-                                    </a:path>
-                                  </a:pathLst>
-                                </a:custGeom>
-                                <a:ln w="0" cap="flat">
-                                  <a:miter lim="127000"/>
-                                </a:ln>
-                              </wps:spPr>
-                              <wps:style>
-                                <a:lnRef idx="0">
-                                  <a:srgbClr val="000000">
-                                    <a:alpha val="0"/>
-                                  </a:srgbClr>
-                                </a:lnRef>
-                                <a:fillRef idx="1">
-                                  <a:srgbClr val="000000"/>
-                                </a:fillRef>
-                                <a:effectRef idx="0">
-                                  <a:scrgbClr r="0" g="0" b="0"/>
-                                </a:effectRef>
-                                <a:fontRef idx="none"/>
-                              </wps:style>
-                              <wps:bodyPr/>
-                            </wps:wsp>
-                          </wpg:wgp>
-                        </a:graphicData>
-                      </a:graphic>
-                    </wp:inline>
-                  </w:drawing>
-                </mc:Choice>
-                <mc:Fallback>
-                  <w:pict>
-                    <v:group w14:anchorId="2F07423B" id="Group 96367" o:spid="_x0000_s1026" style="width:18.1pt;height:.7pt;mso-position-horizontal-relative:char;mso-position-vertical-relative:line" coordsize="230124,9144" o:gfxdata="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">
-                      <v:shape id="Shape 117182" o:spid="_x0000_s1027" style="position:absolute;width:230124;height:9144;visibility:visible;mso-wrap-style:square;v-text-anchor:top" coordsize="230124,9144" o:gfxdata="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" path="m,l230124,r,9144l,9144,,e" fillcolor="black" stroked="f" strokeweight="0">
-                        <v:stroke miterlimit="83231f" joinstyle="miter"/>
-                        <v:path arrowok="t" textboxrect="0,0,230124,9144"/>
-                      </v:shape>
-                      <w10:anchorlock/>
-                    </v:group>
-                  </w:pict>
-                </mc:Fallback>
-              </mc:AlternateContent>
-            </w:r>
-            <w:r>
-              <w:rPr>
-                <w:rFonts w:ascii="Cambria" w:eastAsia="Cambria" w:hAnsi="Cambria" w:cs="Cambria"/>
-                <w:i/>
-              </w:rPr>
-              <w:t xml:space="preserve"> </w:t>
-            </w:r>
-          </w:p>
           <w:p>
             <w:pPr>
               <w:spacing w:line="259" w:lineRule="auto"/>
               <w:ind w:left="118"/>
               <w:jc w:val="center"/>
             </w:pPr>
-            <w:r>
-              <w:rPr>
-                <w:rFonts w:ascii="Cambria Math" w:eastAsia="Cambria Math" w:hAnsi="Cambria Math" w:cs="Cambria Math"/>
-              </w:rPr>
-              <w:t>𝑠</w:t>
-            </w:r>
+            <m:oMathPara>
+              <m:oMath>
+                <m:f>
+                  <m:fPr>
+                    <m:ctrlPr>
+                      <w:rPr>
+                        <w:rFonts w:ascii="Cambria Math" w:hAnsi="Cambria Math"/>
+                        <w:i/>
+                      </w:rPr>
+                    </m:ctrlPr>
+                  </m:fPr>
+                  <m:num>
+                    <m:r>
+                      <w:rPr>
+                        <w:rFonts w:ascii="Cambria Math" w:hAnsi="Cambria Math"/>
+                      </w:rPr>
+                      <m:t>rad</m:t>
+                    </m:r>
+                  </m:num>
+                  <m:den>
+                    <m:r>
+                      <w:rPr>
+                        <w:rFonts w:ascii="Cambria Math" w:hAnsi="Cambria Math"/>
+                      </w:rPr>
+                      <m:t>s</m:t>
+                    </m:r>
+                  </m:den>
+                </m:f>
+              </m:oMath>
+            </m:oMathPara>
           </w:p>
         </w:tc>
         <w:tc>
@@ -7838,6 +7772,7 @@
               <w:bottom w:val="single" w:sz="4" w:space="0" w:color="000000"/>
               <w:right w:val="single" w:sz="4" w:space="0" w:color="000000"/>
             </w:tcBorders>
+            <w:vAlign w:val="center"/>
           </w:tcPr>
           <w:p>
             <w:pPr>
@@ -7845,154 +7780,42 @@
               <w:ind w:left="281"/>
               <w:jc w:val="center"/>
             </w:pPr>
-            <w:r>
-              <w:rPr>
-                <w:rFonts w:ascii="Cambria Math" w:eastAsia="Cambria Math" w:hAnsi="Cambria Math" w:cs="Cambria Math"/>
-              </w:rPr>
-              <w:t>𝑟𝑎𝑑</w:t>
-            </w:r>
-          </w:p>
-          <w:p>
-            <w:pPr>
-              <w:tabs>
-                <w:tab w:val="center" w:pos="534"/>
-                <w:tab w:val="center" w:pos="837"/>
-              </w:tabs>
-              <w:spacing w:line="259" w:lineRule="auto"/>
-            </w:pPr>
-            <w:r>
-              <w:rPr>
-                <w:rFonts w:ascii="Calibri" w:eastAsia="Calibri" w:hAnsi="Calibri" w:cs="Calibri"/>
-                <w:sz w:val="22"/>
-              </w:rPr>
-              <w:tab/>
-            </w:r>
-            <w:r>
-              <w:rPr>
-                <w:rFonts w:ascii="Cambria Math" w:eastAsia="Cambria Math" w:hAnsi="Cambria Math" w:cs="Cambria Math"/>
-              </w:rPr>
-              <w:t>0</w:t>
-            </w:r>
-            <w:r>
-              <w:rPr>
-                <w:rFonts w:ascii="Cambria Math" w:eastAsia="Cambria Math" w:hAnsi="Cambria Math" w:cs="Cambria Math"/>
-              </w:rPr>
-              <w:tab/>
-            </w:r>
-            <w:r>
-              <w:rPr>
-                <w:rFonts w:ascii="Calibri" w:eastAsia="Calibri" w:hAnsi="Calibri" w:cs="Calibri"/>
-                <w:noProof/>
-              </w:rPr>
-              <mc:AlternateContent>
-                <mc:Choice Requires="wpg">
-                  <w:drawing>
-                    <wp:inline distT="0" distB="0" distL="0" distR="0" wp14:anchorId="5EA7D399" wp14:editId="676D7503">
-                      <wp:extent cx="230124" cy="9144"/>
-                      <wp:effectExtent l="0" t="0" r="0" b="0"/>
-                      <wp:docPr id="96407" name="Group 96407"/>
-                      <wp:cNvGraphicFramePr/>
-                      <a:graphic xmlns:a="http://schemas.openxmlformats.org/drawingml/2006/main">
-                        <a:graphicData uri="http://schemas.microsoft.com/office/word/2010/wordprocessingGroup">
-                          <wpg:wgp>
-                            <wpg:cNvGrpSpPr/>
-                            <wpg:grpSpPr>
-                              <a:xfrm>
-                                <a:off x="0" y="0"/>
-                                <a:ext cx="230124" cy="9144"/>
-                                <a:chOff x="0" y="0"/>
-                                <a:chExt cx="230124" cy="9144"/>
-                              </a:xfrm>
-                            </wpg:grpSpPr>
-                            <wps:wsp>
-                              <wps:cNvPr id="117184" name="Shape 117184"/>
-                              <wps:cNvSpPr/>
-                              <wps:spPr>
-                                <a:xfrm>
-                                  <a:off x="0" y="0"/>
-                                  <a:ext cx="230124" cy="9144"/>
-                                </a:xfrm>
-                                <a:custGeom>
-                                  <a:avLst/>
-                                  <a:gdLst/>
-                                  <a:ahLst/>
-                                  <a:cxnLst/>
-                                  <a:rect l="0" t="0" r="0" b="0"/>
-                                  <a:pathLst>
-                                    <a:path w="230124" h="9144">
-                                      <a:moveTo>
-                                        <a:pt x="0" y="0"/>
-                                      </a:moveTo>
-                                      <a:lnTo>
-                                        <a:pt x="230124" y="0"/>
-                                      </a:lnTo>
-                                      <a:lnTo>
-                                        <a:pt x="230124" y="9144"/>
-                                      </a:lnTo>
-                                      <a:lnTo>
-                                        <a:pt x="0" y="9144"/>
-                                      </a:lnTo>
-                                      <a:lnTo>
-                                        <a:pt x="0" y="0"/>
-                                      </a:lnTo>
-                                    </a:path>
-                                  </a:pathLst>
-                                </a:custGeom>
-                                <a:ln w="0" cap="flat">
-                                  <a:miter lim="127000"/>
-                                </a:ln>
-                              </wps:spPr>
-                              <wps:style>
-                                <a:lnRef idx="0">
-                                  <a:srgbClr val="000000">
-                                    <a:alpha val="0"/>
-                                  </a:srgbClr>
-                                </a:lnRef>
-                                <a:fillRef idx="1">
-                                  <a:srgbClr val="000000"/>
-                                </a:fillRef>
-                                <a:effectRef idx="0">
-                                  <a:scrgbClr r="0" g="0" b="0"/>
-                                </a:effectRef>
-                                <a:fontRef idx="none"/>
-                              </wps:style>
-                              <wps:bodyPr/>
-                            </wps:wsp>
-                          </wpg:wgp>
-                        </a:graphicData>
-                      </a:graphic>
-                    </wp:inline>
-                  </w:drawing>
-                </mc:Choice>
-                <mc:Fallback>
-                  <w:pict>
-                    <v:group w14:anchorId="44131C7F" id="Group 96407" o:spid="_x0000_s1026" style="width:18.1pt;height:.7pt;mso-position-horizontal-relative:char;mso-position-vertical-relative:line" coordsize="230124,9144" o:gfxdata="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">
-                      <v:shape id="Shape 117184" o:spid="_x0000_s1027" style="position:absolute;width:230124;height:9144;visibility:visible;mso-wrap-style:square;v-text-anchor:top" coordsize="230124,9144" o:gfxdata="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" path="m,l230124,r,9144l,9144,,e" fillcolor="black" stroked="f" strokeweight="0">
-                        <v:stroke miterlimit="83231f" joinstyle="miter"/>
-                        <v:path arrowok="t" textboxrect="0,0,230124,9144"/>
-                      </v:shape>
-                      <w10:anchorlock/>
-                    </v:group>
-                  </w:pict>
-                </mc:Fallback>
-              </mc:AlternateContent>
-            </w:r>
-            <w:r>
-              <w:t xml:space="preserve"> </w:t>
-            </w:r>
-          </w:p>
-          <w:p>
-            <w:pPr>
-              <w:spacing w:line="259" w:lineRule="auto"/>
-              <w:ind w:left="281"/>
-              <w:jc w:val="center"/>
-            </w:pPr>
-            <w:r>
-              <w:rPr>
-                <w:rFonts w:ascii="Cambria Math" w:eastAsia="Cambria Math" w:hAnsi="Cambria Math" w:cs="Cambria Math"/>
-              </w:rPr>
-              <w:t>𝑠</w:t>
-            </w:r>
+            <m:oMathPara>
+              <m:oMath>
+                <m:r>
+                  <w:rPr>
+                    <w:rFonts w:ascii="Cambria Math" w:hAnsi="Cambria Math"/>
+                  </w:rPr>
+                  <m:t>0</m:t>
+                </m:r>
+                <m:f>
+                  <m:fPr>
+                    <m:ctrlPr>
+                      <w:rPr>
+                        <w:rFonts w:ascii="Cambria Math" w:hAnsi="Cambria Math"/>
+                        <w:i/>
+                      </w:rPr>
+                    </m:ctrlPr>
+                  </m:fPr>
+                  <m:num>
+                    <m:r>
+                      <w:rPr>
+                        <w:rFonts w:ascii="Cambria Math" w:hAnsi="Cambria Math"/>
+                      </w:rPr>
+                      <m:t>rad</m:t>
+                    </m:r>
+                  </m:num>
+                  <m:den>
+                    <m:r>
+                      <w:rPr>
+                        <w:rFonts w:ascii="Cambria Math" w:hAnsi="Cambria Math"/>
+                      </w:rPr>
+                      <m:t>s</m:t>
+                    </m:r>
+                  </m:den>
+                </m:f>
+              </m:oMath>
+            </m:oMathPara>
           </w:p>
         </w:tc>
       </w:tr>
@@ -8036,36 +7859,92 @@
             <w:pPr>
               <w:spacing w:line="259" w:lineRule="auto"/>
               <w:ind w:left="432"/>
+              <w:jc w:val="center"/>
             </w:pPr>
-            <w:r>
-              <w:rPr>
-                <w:rFonts w:ascii="Cambria Math" w:eastAsia="Cambria Math" w:hAnsi="Cambria Math" w:cs="Cambria Math"/>
-              </w:rPr>
-              <w:t>𝑥</w:t>
-            </w:r>
-            <w:r>
-              <w:rPr>
-                <w:rFonts w:ascii="Cambria Math" w:eastAsia="Cambria Math" w:hAnsi="Cambria Math" w:cs="Cambria Math"/>
-                <w:vertAlign w:val="subscript"/>
-              </w:rPr>
-              <w:t xml:space="preserve">4 </w:t>
-            </w:r>
-            <w:r>
-              <w:rPr>
-                <w:rFonts w:ascii="Cambria Math" w:eastAsia="Cambria Math" w:hAnsi="Cambria Math" w:cs="Cambria Math"/>
-              </w:rPr>
-              <w:t xml:space="preserve">= 𝜑̇ </w:t>
-            </w:r>
-            <w:r>
-              <w:rPr>
-                <w:rFonts w:ascii="Cambria Math" w:eastAsia="Cambria Math" w:hAnsi="Cambria Math" w:cs="Cambria Math"/>
-                <w:vertAlign w:val="subscript"/>
-              </w:rPr>
-              <w:t>2</w:t>
-            </w:r>
-            <w:r>
-              <w:t xml:space="preserve"> </w:t>
-            </w:r>
+            <m:oMathPara>
+              <m:oMath>
+                <m:sSub>
+                  <m:sSubPr>
+                    <m:ctrlPr>
+                      <w:rPr>
+                        <w:rFonts w:ascii="Cambria Math" w:eastAsia="Cambria Math" w:hAnsi="Cambria Math" w:cs="Cambria Math"/>
+                        <w:i/>
+                      </w:rPr>
+                    </m:ctrlPr>
+                  </m:sSubPr>
+                  <m:e>
+                    <m:r>
+                      <w:rPr>
+                        <w:rFonts w:ascii="Cambria Math" w:eastAsia="Cambria Math" w:hAnsi="Cambria Math" w:cs="Cambria Math"/>
+                      </w:rPr>
+                      <m:t>x</m:t>
+                    </m:r>
+                  </m:e>
+                  <m:sub>
+                    <m:r>
+                      <w:rPr>
+                        <w:rFonts w:ascii="Cambria Math" w:eastAsia="Cambria Math" w:hAnsi="Cambria Math" w:cs="Cambria Math"/>
+                        <w:vertAlign w:val="subscript"/>
+                      </w:rPr>
+                      <m:t>4</m:t>
+                    </m:r>
+                  </m:sub>
+                </m:sSub>
+                <m:r>
+                  <w:rPr>
+                    <w:rFonts w:ascii="Cambria Math" w:eastAsia="Cambria Math" w:hAnsi="Cambria Math" w:cs="Cambria Math"/>
+                    <w:vertAlign w:val="subscript"/>
+                  </w:rPr>
+                  <m:t xml:space="preserve"> </m:t>
+                </m:r>
+                <m:r>
+                  <w:rPr>
+                    <w:rFonts w:ascii="Cambria Math" w:eastAsia="Cambria Math" w:hAnsi="Cambria Math" w:cs="Cambria Math"/>
+                  </w:rPr>
+                  <m:t xml:space="preserve">= </m:t>
+                </m:r>
+                <m:sSub>
+                  <m:sSubPr>
+                    <m:ctrlPr>
+                      <w:rPr>
+                        <w:rFonts w:ascii="Cambria Math" w:eastAsia="Cambria Math" w:hAnsi="Cambria Math" w:cs="Cambria Math"/>
+                        <w:i/>
+                      </w:rPr>
+                    </m:ctrlPr>
+                  </m:sSubPr>
+                  <m:e>
+                    <m:acc>
+                      <m:accPr>
+                        <m:chr m:val="̇"/>
+                        <m:ctrlPr>
+                          <w:rPr>
+                            <w:rFonts w:ascii="Cambria Math" w:eastAsia="Cambria Math" w:hAnsi="Cambria Math" w:cs="Cambria Math"/>
+                            <w:i/>
+                          </w:rPr>
+                        </m:ctrlPr>
+                      </m:accPr>
+                      <m:e>
+                        <m:r>
+                          <w:rPr>
+                            <w:rFonts w:ascii="Cambria Math" w:eastAsia="Cambria Math" w:hAnsi="Cambria Math" w:cs="Cambria Math"/>
+                          </w:rPr>
+                          <m:t>φ</m:t>
+                        </m:r>
+                      </m:e>
+                    </m:acc>
+                  </m:e>
+                  <m:sub>
+                    <m:r>
+                      <w:rPr>
+                        <w:rFonts w:ascii="Cambria Math" w:eastAsia="Cambria Math" w:hAnsi="Cambria Math" w:cs="Cambria Math"/>
+                        <w:vertAlign w:val="subscript"/>
+                      </w:rPr>
+                      <m:t>2</m:t>
+                    </m:r>
+                  </m:sub>
+                </m:sSub>
+              </m:oMath>
+            </m:oMathPara>
           </w:p>
         </w:tc>
         <w:tc>
@@ -8085,19 +7964,11 @@
               <w:ind w:right="52"/>
               <w:jc w:val="center"/>
             </w:pPr>
-            <w:proofErr w:type="gramStart"/>
             <w:r>
               <w:rPr>
                 <w:rFonts w:ascii="Courier New" w:eastAsia="Courier New" w:hAnsi="Courier New" w:cs="Courier New"/>
               </w:rPr>
-              <w:t>x(</w:t>
-            </w:r>
-            <w:proofErr w:type="gramEnd"/>
-            <w:r>
-              <w:rPr>
-                <w:rFonts w:ascii="Courier New" w:eastAsia="Courier New" w:hAnsi="Courier New" w:cs="Courier New"/>
-              </w:rPr>
-              <w:t xml:space="preserve">4) </w:t>
+              <w:t>x(4)</w:t>
             </w:r>
           </w:p>
         </w:tc>
@@ -8110,144 +7981,44 @@
               <w:bottom w:val="single" w:sz="4" w:space="0" w:color="000000"/>
               <w:right w:val="single" w:sz="4" w:space="0" w:color="000000"/>
             </w:tcBorders>
+            <w:vAlign w:val="center"/>
           </w:tcPr>
-          <w:p>
-            <w:pPr>
-              <w:spacing w:line="259" w:lineRule="auto"/>
-              <w:ind w:left="117"/>
-              <w:jc w:val="center"/>
-            </w:pPr>
-            <w:r>
-              <w:rPr>
-                <w:rFonts w:ascii="Cambria Math" w:eastAsia="Cambria Math" w:hAnsi="Cambria Math" w:cs="Cambria Math"/>
-              </w:rPr>
-              <w:t>𝑟𝑎𝑑</w:t>
-            </w:r>
-          </w:p>
-          <w:p>
-            <w:pPr>
-              <w:spacing w:line="259" w:lineRule="auto"/>
-              <w:ind w:left="172"/>
-              <w:jc w:val="center"/>
-            </w:pPr>
-            <w:r>
-              <w:rPr>
-                <w:rFonts w:ascii="Calibri" w:eastAsia="Calibri" w:hAnsi="Calibri" w:cs="Calibri"/>
-                <w:noProof/>
-              </w:rPr>
-              <mc:AlternateContent>
-                <mc:Choice Requires="wpg">
-                  <w:drawing>
-                    <wp:inline distT="0" distB="0" distL="0" distR="0" wp14:anchorId="6D2EEB86" wp14:editId="3C0E620D">
-                      <wp:extent cx="230124" cy="9449"/>
-                      <wp:effectExtent l="0" t="0" r="0" b="0"/>
-                      <wp:docPr id="96585" name="Group 96585"/>
-                      <wp:cNvGraphicFramePr/>
-                      <a:graphic xmlns:a="http://schemas.openxmlformats.org/drawingml/2006/main">
-                        <a:graphicData uri="http://schemas.microsoft.com/office/word/2010/wordprocessingGroup">
-                          <wpg:wgp>
-                            <wpg:cNvGrpSpPr/>
-                            <wpg:grpSpPr>
-                              <a:xfrm>
-                                <a:off x="0" y="0"/>
-                                <a:ext cx="230124" cy="9449"/>
-                                <a:chOff x="0" y="0"/>
-                                <a:chExt cx="230124" cy="9449"/>
-                              </a:xfrm>
-                            </wpg:grpSpPr>
-                            <wps:wsp>
-                              <wps:cNvPr id="117186" name="Shape 117186"/>
-                              <wps:cNvSpPr/>
-                              <wps:spPr>
-                                <a:xfrm>
-                                  <a:off x="0" y="0"/>
-                                  <a:ext cx="230124" cy="9449"/>
-                                </a:xfrm>
-                                <a:custGeom>
-                                  <a:avLst/>
-                                  <a:gdLst/>
-                                  <a:ahLst/>
-                                  <a:cxnLst/>
-                                  <a:rect l="0" t="0" r="0" b="0"/>
-                                  <a:pathLst>
-                                    <a:path w="230124" h="9449">
-                                      <a:moveTo>
-                                        <a:pt x="0" y="0"/>
-                                      </a:moveTo>
-                                      <a:lnTo>
-                                        <a:pt x="230124" y="0"/>
-                                      </a:lnTo>
-                                      <a:lnTo>
-                                        <a:pt x="230124" y="9449"/>
-                                      </a:lnTo>
-                                      <a:lnTo>
-                                        <a:pt x="0" y="9449"/>
-                                      </a:lnTo>
-                                      <a:lnTo>
-                                        <a:pt x="0" y="0"/>
-                                      </a:lnTo>
-                                    </a:path>
-                                  </a:pathLst>
-                                </a:custGeom>
-                                <a:ln w="0" cap="flat">
-                                  <a:miter lim="127000"/>
-                                </a:ln>
-                              </wps:spPr>
-                              <wps:style>
-                                <a:lnRef idx="0">
-                                  <a:srgbClr val="000000">
-                                    <a:alpha val="0"/>
-                                  </a:srgbClr>
-                                </a:lnRef>
-                                <a:fillRef idx="1">
-                                  <a:srgbClr val="000000"/>
-                                </a:fillRef>
-                                <a:effectRef idx="0">
-                                  <a:scrgbClr r="0" g="0" b="0"/>
-                                </a:effectRef>
-                                <a:fontRef idx="none"/>
-                              </wps:style>
-                              <wps:bodyPr/>
-                            </wps:wsp>
-                          </wpg:wgp>
-                        </a:graphicData>
-                      </a:graphic>
-                    </wp:inline>
-                  </w:drawing>
-                </mc:Choice>
-                <mc:Fallback>
-                  <w:pict>
-                    <v:group w14:anchorId="449650A1" id="Group 96585" o:spid="_x0000_s1026" style="width:18.1pt;height:.75pt;mso-position-horizontal-relative:char;mso-position-vertical-relative:line" coordsize="230124,9449" o:gfxdata="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">
-                      <v:shape id="Shape 117186" o:spid="_x0000_s1027" style="position:absolute;width:230124;height:9449;visibility:visible;mso-wrap-style:square;v-text-anchor:top" coordsize="230124,9449" o:gfxdata="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" path="m,l230124,r,9449l,9449,,e" fillcolor="black" stroked="f" strokeweight="0">
-                        <v:stroke miterlimit="83231f" joinstyle="miter"/>
-                        <v:path arrowok="t" textboxrect="0,0,230124,9449"/>
-                      </v:shape>
-                      <w10:anchorlock/>
-                    </v:group>
-                  </w:pict>
-                </mc:Fallback>
-              </mc:AlternateContent>
-            </w:r>
-            <w:r>
-              <w:rPr>
-                <w:rFonts w:ascii="Cambria" w:eastAsia="Cambria" w:hAnsi="Cambria" w:cs="Cambria"/>
-                <w:i/>
-              </w:rPr>
-              <w:t xml:space="preserve"> </w:t>
-            </w:r>
-          </w:p>
           <w:p>
             <w:pPr>
               <w:spacing w:line="259" w:lineRule="auto"/>
               <w:ind w:left="118"/>
               <w:jc w:val="center"/>
             </w:pPr>
-            <w:r>
-              <w:rPr>
-                <w:rFonts w:ascii="Cambria Math" w:eastAsia="Cambria Math" w:hAnsi="Cambria Math" w:cs="Cambria Math"/>
-              </w:rPr>
-              <w:t>𝑠</w:t>
-            </w:r>
+            <m:oMathPara>
+              <m:oMath>
+                <m:f>
+                  <m:fPr>
+                    <m:ctrlPr>
+                      <w:rPr>
+                        <w:rFonts w:ascii="Cambria Math" w:hAnsi="Cambria Math"/>
+                        <w:i/>
+                      </w:rPr>
+                    </m:ctrlPr>
+                  </m:fPr>
+                  <m:num>
+                    <m:r>
+                      <w:rPr>
+                        <w:rFonts w:ascii="Cambria Math" w:hAnsi="Cambria Math"/>
+                      </w:rPr>
+                      <m:t>rad</m:t>
+                    </m:r>
+                  </m:num>
+                  <m:den>
+                    <m:r>
+                      <w:rPr>
+                        <w:rFonts w:ascii="Cambria Math" w:hAnsi="Cambria Math"/>
+                      </w:rPr>
+                      <m:t>s</m:t>
+                    </m:r>
+                  </m:den>
+                </m:f>
+              </m:oMath>
+            </m:oMathPara>
           </w:p>
         </w:tc>
         <w:tc>
@@ -8259,6 +8030,7 @@
               <w:bottom w:val="single" w:sz="4" w:space="0" w:color="000000"/>
               <w:right w:val="single" w:sz="4" w:space="0" w:color="000000"/>
             </w:tcBorders>
+            <w:vAlign w:val="center"/>
           </w:tcPr>
           <w:p>
             <w:pPr>
@@ -8266,154 +8038,42 @@
               <w:ind w:left="281"/>
               <w:jc w:val="center"/>
             </w:pPr>
-            <w:r>
-              <w:rPr>
-                <w:rFonts w:ascii="Cambria Math" w:eastAsia="Cambria Math" w:hAnsi="Cambria Math" w:cs="Cambria Math"/>
-              </w:rPr>
-              <w:t>𝑟𝑎𝑑</w:t>
-            </w:r>
-          </w:p>
-          <w:p>
-            <w:pPr>
-              <w:tabs>
-                <w:tab w:val="center" w:pos="534"/>
-                <w:tab w:val="center" w:pos="837"/>
-              </w:tabs>
-              <w:spacing w:line="259" w:lineRule="auto"/>
-            </w:pPr>
-            <w:r>
-              <w:rPr>
-                <w:rFonts w:ascii="Calibri" w:eastAsia="Calibri" w:hAnsi="Calibri" w:cs="Calibri"/>
-                <w:sz w:val="22"/>
-              </w:rPr>
-              <w:tab/>
-            </w:r>
-            <w:r>
-              <w:rPr>
-                <w:rFonts w:ascii="Cambria Math" w:eastAsia="Cambria Math" w:hAnsi="Cambria Math" w:cs="Cambria Math"/>
-              </w:rPr>
-              <w:t>0</w:t>
-            </w:r>
-            <w:r>
-              <w:rPr>
-                <w:rFonts w:ascii="Cambria Math" w:eastAsia="Cambria Math" w:hAnsi="Cambria Math" w:cs="Cambria Math"/>
-              </w:rPr>
-              <w:tab/>
-            </w:r>
-            <w:r>
-              <w:rPr>
-                <w:rFonts w:ascii="Calibri" w:eastAsia="Calibri" w:hAnsi="Calibri" w:cs="Calibri"/>
-                <w:noProof/>
-              </w:rPr>
-              <mc:AlternateContent>
-                <mc:Choice Requires="wpg">
-                  <w:drawing>
-                    <wp:inline distT="0" distB="0" distL="0" distR="0" wp14:anchorId="0ED455A2" wp14:editId="02E5D137">
-                      <wp:extent cx="230124" cy="9449"/>
-                      <wp:effectExtent l="0" t="0" r="0" b="0"/>
-                      <wp:docPr id="96614" name="Group 96614"/>
-                      <wp:cNvGraphicFramePr/>
-                      <a:graphic xmlns:a="http://schemas.openxmlformats.org/drawingml/2006/main">
-                        <a:graphicData uri="http://schemas.microsoft.com/office/word/2010/wordprocessingGroup">
-                          <wpg:wgp>
-                            <wpg:cNvGrpSpPr/>
-                            <wpg:grpSpPr>
-                              <a:xfrm>
-                                <a:off x="0" y="0"/>
-                                <a:ext cx="230124" cy="9449"/>
-                                <a:chOff x="0" y="0"/>
-                                <a:chExt cx="230124" cy="9449"/>
-                              </a:xfrm>
-                            </wpg:grpSpPr>
-                            <wps:wsp>
-                              <wps:cNvPr id="117188" name="Shape 117188"/>
-                              <wps:cNvSpPr/>
-                              <wps:spPr>
-                                <a:xfrm>
-                                  <a:off x="0" y="0"/>
-                                  <a:ext cx="230124" cy="9449"/>
-                                </a:xfrm>
-                                <a:custGeom>
-                                  <a:avLst/>
-                                  <a:gdLst/>
-                                  <a:ahLst/>
-                                  <a:cxnLst/>
-                                  <a:rect l="0" t="0" r="0" b="0"/>
-                                  <a:pathLst>
-                                    <a:path w="230124" h="9449">
-                                      <a:moveTo>
-                                        <a:pt x="0" y="0"/>
-                                      </a:moveTo>
-                                      <a:lnTo>
-                                        <a:pt x="230124" y="0"/>
-                                      </a:lnTo>
-                                      <a:lnTo>
-                                        <a:pt x="230124" y="9449"/>
-                                      </a:lnTo>
-                                      <a:lnTo>
-                                        <a:pt x="0" y="9449"/>
-                                      </a:lnTo>
-                                      <a:lnTo>
-                                        <a:pt x="0" y="0"/>
-                                      </a:lnTo>
-                                    </a:path>
-                                  </a:pathLst>
-                                </a:custGeom>
-                                <a:ln w="0" cap="flat">
-                                  <a:miter lim="127000"/>
-                                </a:ln>
-                              </wps:spPr>
-                              <wps:style>
-                                <a:lnRef idx="0">
-                                  <a:srgbClr val="000000">
-                                    <a:alpha val="0"/>
-                                  </a:srgbClr>
-                                </a:lnRef>
-                                <a:fillRef idx="1">
-                                  <a:srgbClr val="000000"/>
-                                </a:fillRef>
-                                <a:effectRef idx="0">
-                                  <a:scrgbClr r="0" g="0" b="0"/>
-                                </a:effectRef>
-                                <a:fontRef idx="none"/>
-                              </wps:style>
-                              <wps:bodyPr/>
-                            </wps:wsp>
-                          </wpg:wgp>
-                        </a:graphicData>
-                      </a:graphic>
-                    </wp:inline>
-                  </w:drawing>
-                </mc:Choice>
-                <mc:Fallback>
-                  <w:pict>
-                    <v:group w14:anchorId="58B5866C" id="Group 96614" o:spid="_x0000_s1026" style="width:18.1pt;height:.75pt;mso-position-horizontal-relative:char;mso-position-vertical-relative:line" coordsize="230124,9449" o:gfxdata="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">
-                      <v:shape id="Shape 117188" o:spid="_x0000_s1027" style="position:absolute;width:230124;height:9449;visibility:visible;mso-wrap-style:square;v-text-anchor:top" coordsize="230124,9449" o:gfxdata="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" path="m,l230124,r,9449l,9449,,e" fillcolor="black" stroked="f" strokeweight="0">
-                        <v:stroke miterlimit="83231f" joinstyle="miter"/>
-                        <v:path arrowok="t" textboxrect="0,0,230124,9449"/>
-                      </v:shape>
-                      <w10:anchorlock/>
-                    </v:group>
-                  </w:pict>
-                </mc:Fallback>
-              </mc:AlternateContent>
-            </w:r>
-            <w:r>
-              <w:t xml:space="preserve"> </w:t>
-            </w:r>
-          </w:p>
-          <w:p>
-            <w:pPr>
-              <w:spacing w:line="259" w:lineRule="auto"/>
-              <w:ind w:left="281"/>
-              <w:jc w:val="center"/>
-            </w:pPr>
-            <w:r>
-              <w:rPr>
-                <w:rFonts w:ascii="Cambria Math" w:eastAsia="Cambria Math" w:hAnsi="Cambria Math" w:cs="Cambria Math"/>
-              </w:rPr>
-              <w:t>𝑠</w:t>
-            </w:r>
+            <m:oMathPara>
+              <m:oMath>
+                <m:r>
+                  <w:rPr>
+                    <w:rFonts w:ascii="Cambria Math" w:hAnsi="Cambria Math"/>
+                  </w:rPr>
+                  <m:t>0</m:t>
+                </m:r>
+                <m:f>
+                  <m:fPr>
+                    <m:ctrlPr>
+                      <w:rPr>
+                        <w:rFonts w:ascii="Cambria Math" w:hAnsi="Cambria Math"/>
+                        <w:i/>
+                      </w:rPr>
+                    </m:ctrlPr>
+                  </m:fPr>
+                  <m:num>
+                    <m:r>
+                      <w:rPr>
+                        <w:rFonts w:ascii="Cambria Math" w:hAnsi="Cambria Math"/>
+                      </w:rPr>
+                      <m:t>rad</m:t>
+                    </m:r>
+                  </m:num>
+                  <m:den>
+                    <m:r>
+                      <w:rPr>
+                        <w:rFonts w:ascii="Cambria Math" w:hAnsi="Cambria Math"/>
+                      </w:rPr>
+                      <m:t>s</m:t>
+                    </m:r>
+                  </m:den>
+                </m:f>
+              </m:oMath>
+            </m:oMathPara>
           </w:p>
         </w:tc>
       </w:tr>
@@ -8455,7 +8115,7 @@
     </w:p>
     <w:p>
       <w:pPr>
-        <w:pStyle w:val="berschrift3"/>
+        <w:pStyle w:val="Heading3"/>
         <w:ind w:left="-5"/>
       </w:pPr>
       <w:r>
@@ -8499,96 +8159,276 @@
       <w:r>
         <w:t xml:space="preserve">Zur späteren Regelung und Bahnplanung des Roboterarms wird folgende stationäre Gleichung </w:t>
       </w:r>
+      <m:oMath>
+        <m:sSub>
+          <m:sSubPr>
+            <m:ctrlPr>
+              <w:rPr>
+                <w:rFonts w:ascii="Cambria Math" w:eastAsia="Cambria Math" w:hAnsi="Cambria Math" w:cs="Cambria Math"/>
+                <w:i/>
+              </w:rPr>
+            </m:ctrlPr>
+          </m:sSubPr>
+          <m:e>
+            <m:acc>
+              <m:accPr>
+                <m:chr m:val="̅"/>
+                <m:ctrlPr>
+                  <w:rPr>
+                    <w:rFonts w:ascii="Cambria Math" w:eastAsia="Cambria Math" w:hAnsi="Cambria Math" w:cs="Cambria Math"/>
+                    <w:i/>
+                  </w:rPr>
+                </m:ctrlPr>
+              </m:accPr>
+              <m:e>
+                <m:r>
+                  <w:rPr>
+                    <w:rFonts w:ascii="Cambria Math" w:eastAsia="Cambria Math" w:hAnsi="Cambria Math" w:cs="Cambria Math"/>
+                  </w:rPr>
+                  <m:t>φ</m:t>
+                </m:r>
+              </m:e>
+            </m:acc>
+            <m:ctrlPr>
+              <w:rPr>
+                <w:rFonts w:ascii="Cambria Math" w:eastAsia="Cambria Math" w:hAnsi="Cambria Math" w:cs="Cambria Math"/>
+                <w:i/>
+                <w:vertAlign w:val="subscript"/>
+              </w:rPr>
+            </m:ctrlPr>
+          </m:e>
+          <m:sub>
+            <m:r>
+              <w:rPr>
+                <w:rFonts w:ascii="Cambria Math" w:eastAsia="Cambria Math" w:hAnsi="Cambria Math" w:cs="Cambria Math"/>
+                <w:vertAlign w:val="subscript"/>
+              </w:rPr>
+              <m:t>1</m:t>
+            </m:r>
+          </m:sub>
+        </m:sSub>
+        <m:r>
+          <w:rPr>
+            <w:rFonts w:ascii="Cambria Math" w:eastAsia="Cambria Math" w:hAnsi="Cambria Math" w:cs="Cambria Math"/>
+            <w:vertAlign w:val="subscript"/>
+          </w:rPr>
+          <m:t xml:space="preserve"> </m:t>
+        </m:r>
+        <m:r>
+          <w:rPr>
+            <w:rFonts w:ascii="Cambria Math" w:eastAsia="Cambria Math" w:hAnsi="Cambria Math" w:cs="Cambria Math"/>
+          </w:rPr>
+          <m:t xml:space="preserve">= </m:t>
+        </m:r>
+        <m:sSub>
+          <m:sSubPr>
+            <m:ctrlPr>
+              <w:rPr>
+                <w:rFonts w:ascii="Cambria Math" w:eastAsia="Cambria Math" w:hAnsi="Cambria Math" w:cs="Cambria Math"/>
+                <w:i/>
+              </w:rPr>
+            </m:ctrlPr>
+          </m:sSubPr>
+          <m:e>
+            <m:r>
+              <w:rPr>
+                <w:rFonts w:ascii="Cambria Math" w:eastAsia="Cambria Math" w:hAnsi="Cambria Math" w:cs="Cambria Math"/>
+              </w:rPr>
+              <m:t>f</m:t>
+            </m:r>
+          </m:e>
+          <m:sub>
+            <m:r>
+              <w:rPr>
+                <w:rFonts w:ascii="Cambria Math" w:eastAsia="Cambria Math" w:hAnsi="Cambria Math" w:cs="Cambria Math"/>
+                <w:vertAlign w:val="subscript"/>
+              </w:rPr>
+              <m:t>s</m:t>
+            </m:r>
+          </m:sub>
+        </m:sSub>
+        <m:r>
+          <w:rPr>
+            <w:rFonts w:ascii="Cambria Math" w:eastAsia="Cambria Math" w:hAnsi="Cambria Math" w:cs="Cambria Math"/>
+          </w:rPr>
+          <m:t>(</m:t>
+        </m:r>
+        <m:sSub>
+          <m:sSubPr>
+            <m:ctrlPr>
+              <w:rPr>
+                <w:rFonts w:ascii="Cambria Math" w:eastAsia="Cambria Math" w:hAnsi="Cambria Math" w:cs="Cambria Math"/>
+                <w:i/>
+              </w:rPr>
+            </m:ctrlPr>
+          </m:sSubPr>
+          <m:e>
+            <m:acc>
+              <m:accPr>
+                <m:chr m:val="̅"/>
+                <m:ctrlPr>
+                  <w:rPr>
+                    <w:rFonts w:ascii="Cambria Math" w:eastAsia="Cambria Math" w:hAnsi="Cambria Math" w:cs="Cambria Math"/>
+                    <w:i/>
+                  </w:rPr>
+                </m:ctrlPr>
+              </m:accPr>
+              <m:e>
+                <m:r>
+                  <w:rPr>
+                    <w:rFonts w:ascii="Cambria Math" w:eastAsia="Cambria Math" w:hAnsi="Cambria Math" w:cs="Cambria Math"/>
+                  </w:rPr>
+                  <m:t>φ</m:t>
+                </m:r>
+              </m:e>
+            </m:acc>
+          </m:e>
+          <m:sub>
+            <m:r>
+              <w:rPr>
+                <w:rFonts w:ascii="Cambria Math" w:eastAsia="Cambria Math" w:hAnsi="Cambria Math" w:cs="Cambria Math"/>
+                <w:vertAlign w:val="subscript"/>
+              </w:rPr>
+              <m:t>2</m:t>
+            </m:r>
+          </m:sub>
+        </m:sSub>
+        <m:r>
+          <w:rPr>
+            <w:rFonts w:ascii="Cambria Math" w:eastAsia="Cambria Math" w:hAnsi="Cambria Math" w:cs="Cambria Math"/>
+          </w:rPr>
+          <m:t>)</m:t>
+        </m:r>
+      </m:oMath>
       <w:r>
-        <w:rPr>
-          <w:rFonts w:ascii="Cambria Math" w:eastAsia="Cambria Math" w:hAnsi="Cambria Math" w:cs="Cambria Math"/>
-        </w:rPr>
-        <w:t>𝜑̅</w:t>
+        <w:t xml:space="preserve">  mit der Vorgabe </w:t>
       </w:r>
-      <w:r>
-        <w:rPr>
-          <w:rFonts w:ascii="Cambria Math" w:eastAsia="Cambria Math" w:hAnsi="Cambria Math" w:cs="Cambria Math"/>
-          <w:vertAlign w:val="subscript"/>
-        </w:rPr>
-        <w:t xml:space="preserve">1 </w:t>
-      </w:r>
-      <w:r>
-        <w:rPr>
-          <w:rFonts w:ascii="Cambria Math" w:eastAsia="Cambria Math" w:hAnsi="Cambria Math" w:cs="Cambria Math"/>
-        </w:rPr>
-        <w:t>= 𝑓</w:t>
-      </w:r>
-      <w:r>
-        <w:rPr>
-          <w:rFonts w:ascii="Cambria Math" w:eastAsia="Cambria Math" w:hAnsi="Cambria Math" w:cs="Cambria Math"/>
-          <w:vertAlign w:val="subscript"/>
-        </w:rPr>
-        <w:t>𝑠</w:t>
-      </w:r>
-      <w:r>
-        <w:rPr>
-          <w:rFonts w:ascii="Cambria Math" w:eastAsia="Cambria Math" w:hAnsi="Cambria Math" w:cs="Cambria Math"/>
-        </w:rPr>
-        <w:t>(𝜑̅</w:t>
-      </w:r>
-      <w:r>
-        <w:rPr>
-          <w:rFonts w:ascii="Cambria Math" w:eastAsia="Cambria Math" w:hAnsi="Cambria Math" w:cs="Cambria Math"/>
-          <w:vertAlign w:val="subscript"/>
-        </w:rPr>
-        <w:t>2</w:t>
-      </w:r>
-      <w:proofErr w:type="gramStart"/>
-      <w:r>
-        <w:rPr>
-          <w:rFonts w:ascii="Cambria Math" w:eastAsia="Cambria Math" w:hAnsi="Cambria Math" w:cs="Cambria Math"/>
-        </w:rPr>
-        <w:t>)</w:t>
-      </w:r>
-      <w:r>
-        <w:t xml:space="preserve">  mit</w:t>
-      </w:r>
-      <w:proofErr w:type="gramEnd"/>
-      <w:r>
-        <w:t xml:space="preserve"> der Vorgabe </w:t>
-      </w:r>
-      <w:r>
-        <w:rPr>
-          <w:rFonts w:ascii="Cambria Math" w:eastAsia="Cambria Math" w:hAnsi="Cambria Math" w:cs="Cambria Math"/>
-        </w:rPr>
-        <w:t>𝑢̅</w:t>
-      </w:r>
-      <w:r>
-        <w:rPr>
-          <w:rFonts w:ascii="Cambria Math" w:eastAsia="Cambria Math" w:hAnsi="Cambria Math" w:cs="Cambria Math"/>
-          <w:vertAlign w:val="subscript"/>
-        </w:rPr>
-        <w:t xml:space="preserve">2 </w:t>
-      </w:r>
-      <w:r>
-        <w:rPr>
-          <w:rFonts w:ascii="Cambria Math" w:eastAsia="Cambria Math" w:hAnsi="Cambria Math" w:cs="Cambria Math"/>
-        </w:rPr>
-        <w:t>= 𝛽𝑢̅</w:t>
-      </w:r>
-      <w:r>
-        <w:rPr>
-          <w:rFonts w:ascii="Cambria Math" w:eastAsia="Cambria Math" w:hAnsi="Cambria Math" w:cs="Cambria Math"/>
-          <w:vertAlign w:val="subscript"/>
-        </w:rPr>
-        <w:t>1</w:t>
-      </w:r>
+      <m:oMath>
+        <m:sSub>
+          <m:sSubPr>
+            <m:ctrlPr>
+              <w:rPr>
+                <w:rFonts w:ascii="Cambria Math" w:eastAsia="Cambria Math" w:hAnsi="Cambria Math" w:cs="Cambria Math"/>
+                <w:i/>
+              </w:rPr>
+            </m:ctrlPr>
+          </m:sSubPr>
+          <m:e>
+            <m:acc>
+              <m:accPr>
+                <m:chr m:val="̅"/>
+                <m:ctrlPr>
+                  <w:rPr>
+                    <w:rFonts w:ascii="Cambria Math" w:eastAsia="Cambria Math" w:hAnsi="Cambria Math" w:cs="Cambria Math"/>
+                    <w:i/>
+                  </w:rPr>
+                </m:ctrlPr>
+              </m:accPr>
+              <m:e>
+                <m:r>
+                  <w:rPr>
+                    <w:rFonts w:ascii="Cambria Math" w:eastAsia="Cambria Math" w:hAnsi="Cambria Math" w:cs="Cambria Math"/>
+                  </w:rPr>
+                  <m:t>u</m:t>
+                </m:r>
+              </m:e>
+            </m:acc>
+            <m:ctrlPr>
+              <w:rPr>
+                <w:rFonts w:ascii="Cambria Math" w:eastAsia="Cambria Math" w:hAnsi="Cambria Math" w:cs="Cambria Math"/>
+                <w:i/>
+                <w:vertAlign w:val="subscript"/>
+              </w:rPr>
+            </m:ctrlPr>
+          </m:e>
+          <m:sub>
+            <m:r>
+              <w:rPr>
+                <w:rFonts w:ascii="Cambria Math" w:eastAsia="Cambria Math" w:hAnsi="Cambria Math" w:cs="Cambria Math"/>
+                <w:vertAlign w:val="subscript"/>
+              </w:rPr>
+              <m:t>2</m:t>
+            </m:r>
+          </m:sub>
+        </m:sSub>
+        <m:r>
+          <w:rPr>
+            <w:rFonts w:ascii="Cambria Math" w:eastAsia="Cambria Math" w:hAnsi="Cambria Math" w:cs="Cambria Math"/>
+            <w:vertAlign w:val="subscript"/>
+          </w:rPr>
+          <m:t xml:space="preserve"> </m:t>
+        </m:r>
+        <m:r>
+          <w:rPr>
+            <w:rFonts w:ascii="Cambria Math" w:eastAsia="Cambria Math" w:hAnsi="Cambria Math" w:cs="Cambria Math"/>
+          </w:rPr>
+          <m:t>= β</m:t>
+        </m:r>
+        <m:sSub>
+          <m:sSubPr>
+            <m:ctrlPr>
+              <w:rPr>
+                <w:rFonts w:ascii="Cambria Math" w:eastAsia="Cambria Math" w:hAnsi="Cambria Math" w:cs="Cambria Math"/>
+                <w:i/>
+              </w:rPr>
+            </m:ctrlPr>
+          </m:sSubPr>
+          <m:e>
+            <m:acc>
+              <m:accPr>
+                <m:chr m:val="̅"/>
+                <m:ctrlPr>
+                  <w:rPr>
+                    <w:rFonts w:ascii="Cambria Math" w:eastAsia="Cambria Math" w:hAnsi="Cambria Math" w:cs="Cambria Math"/>
+                    <w:i/>
+                  </w:rPr>
+                </m:ctrlPr>
+              </m:accPr>
+              <m:e>
+                <m:r>
+                  <w:rPr>
+                    <w:rFonts w:ascii="Cambria Math" w:eastAsia="Cambria Math" w:hAnsi="Cambria Math" w:cs="Cambria Math"/>
+                  </w:rPr>
+                  <m:t>u</m:t>
+                </m:r>
+              </m:e>
+            </m:acc>
+            <m:ctrlPr>
+              <w:rPr>
+                <w:rFonts w:ascii="Cambria Math" w:eastAsia="Cambria Math" w:hAnsi="Cambria Math" w:cs="Cambria Math"/>
+                <w:i/>
+                <w:vertAlign w:val="subscript"/>
+              </w:rPr>
+            </m:ctrlPr>
+          </m:e>
+          <m:sub>
+            <m:r>
+              <w:rPr>
+                <w:rFonts w:ascii="Cambria Math" w:eastAsia="Cambria Math" w:hAnsi="Cambria Math" w:cs="Cambria Math"/>
+                <w:vertAlign w:val="subscript"/>
+              </w:rPr>
+              <m:t>1</m:t>
+            </m:r>
+          </m:sub>
+        </m:sSub>
+        <m:r>
+          <w:rPr>
+            <w:rFonts w:ascii="Cambria Math" w:eastAsia="Cambria Math" w:hAnsi="Cambria Math" w:cs="Cambria Math"/>
+            <w:vertAlign w:val="subscript"/>
+          </w:rPr>
+          <m:t xml:space="preserve"> </m:t>
+        </m:r>
+      </m:oMath>
       <w:r>
         <w:t xml:space="preserve"> benötigt. Bestimmen Sie diese aus den stationären Gleichungen. </w:t>
       </w:r>
     </w:p>
     <w:p>
       <w:pPr>
-        <w:pStyle w:val="berschrift3"/>
+        <w:pStyle w:val="Heading3"/>
         <w:spacing w:after="216"/>
       </w:pPr>
       <w:r>
-        <w:lastRenderedPageBreak/>
         <w:t xml:space="preserve">Modellierung in Simulink </w:t>
       </w:r>
     </w:p>
@@ -8622,6 +8462,7 @@
           <w:sz w:val="20"/>
           <w:lang w:val="en-US"/>
         </w:rPr>
+        <w:lastRenderedPageBreak/>
         <w:t>%% Robot</w:t>
       </w:r>
       <w:r>
@@ -8652,16 +8493,7 @@
           <w:sz w:val="20"/>
           <w:lang w:val="en-US"/>
         </w:rPr>
-        <w:t xml:space="preserve">P_m1 = </w:t>
-      </w:r>
-      <w:proofErr w:type="gramStart"/>
-      <w:r>
-        <w:rPr>
-          <w:rFonts w:ascii="Courier New" w:eastAsia="Courier New" w:hAnsi="Courier New" w:cs="Courier New"/>
-          <w:sz w:val="20"/>
-          <w:lang w:val="en-US"/>
-        </w:rPr>
-        <w:t xml:space="preserve">10;  </w:t>
+        <w:t xml:space="preserve">P_m1 = 10;  </w:t>
       </w:r>
       <w:r>
         <w:rPr>
@@ -8670,17 +8502,7 @@
           <w:sz w:val="20"/>
           <w:lang w:val="en-US"/>
         </w:rPr>
-        <w:t>%</w:t>
-      </w:r>
-      <w:proofErr w:type="gramEnd"/>
-      <w:r>
-        <w:rPr>
-          <w:rFonts w:ascii="Courier New" w:eastAsia="Courier New" w:hAnsi="Courier New" w:cs="Courier New"/>
-          <w:color w:val="228B22"/>
-          <w:sz w:val="20"/>
-          <w:lang w:val="en-US"/>
-        </w:rPr>
-        <w:t xml:space="preserve"> elbow motor mass [ kg ]</w:t>
+        <w:t>% elbow motor mass [ kg ]</w:t>
       </w:r>
       <w:r>
         <w:rPr>
@@ -8710,16 +8532,7 @@
           <w:sz w:val="20"/>
           <w:lang w:val="en-US"/>
         </w:rPr>
-        <w:t xml:space="preserve">P_m2 = </w:t>
-      </w:r>
-      <w:proofErr w:type="gramStart"/>
-      <w:r>
-        <w:rPr>
-          <w:rFonts w:ascii="Courier New" w:eastAsia="Courier New" w:hAnsi="Courier New" w:cs="Courier New"/>
-          <w:sz w:val="20"/>
-          <w:lang w:val="en-US"/>
-        </w:rPr>
-        <w:t xml:space="preserve">10;  </w:t>
+        <w:t xml:space="preserve">P_m2 = 10;  </w:t>
       </w:r>
       <w:r>
         <w:rPr>
@@ -8728,17 +8541,7 @@
           <w:sz w:val="20"/>
           <w:lang w:val="en-US"/>
         </w:rPr>
-        <w:t>%</w:t>
-      </w:r>
-      <w:proofErr w:type="gramEnd"/>
-      <w:r>
-        <w:rPr>
-          <w:rFonts w:ascii="Courier New" w:eastAsia="Courier New" w:hAnsi="Courier New" w:cs="Courier New"/>
-          <w:color w:val="228B22"/>
-          <w:sz w:val="20"/>
-          <w:lang w:val="en-US"/>
-        </w:rPr>
-        <w:t xml:space="preserve"> robot load mass [ kg ]</w:t>
+        <w:t>% robot load mass [ kg ]</w:t>
       </w:r>
       <w:r>
         <w:rPr>
@@ -8777,27 +8580,7 @@
           <w:sz w:val="20"/>
           <w:lang w:val="en-US"/>
         </w:rPr>
-        <w:t xml:space="preserve">% upper arm length [ </w:t>
-      </w:r>
-      <w:proofErr w:type="gramStart"/>
-      <w:r>
-        <w:rPr>
-          <w:rFonts w:ascii="Courier New" w:eastAsia="Courier New" w:hAnsi="Courier New" w:cs="Courier New"/>
-          <w:color w:val="228B22"/>
-          <w:sz w:val="20"/>
-          <w:lang w:val="en-US"/>
-        </w:rPr>
-        <w:t>m ]</w:t>
-      </w:r>
-      <w:proofErr w:type="gramEnd"/>
-      <w:r>
-        <w:rPr>
-          <w:rFonts w:ascii="Courier New" w:eastAsia="Courier New" w:hAnsi="Courier New" w:cs="Courier New"/>
-          <w:color w:val="228B22"/>
-          <w:sz w:val="20"/>
-          <w:lang w:val="en-US"/>
-        </w:rPr>
-        <w:t>;</w:t>
+        <w:t>% upper arm length [ m ];</w:t>
       </w:r>
       <w:r>
         <w:rPr>
@@ -8836,27 +8619,7 @@
           <w:sz w:val="20"/>
           <w:lang w:val="en-US"/>
         </w:rPr>
-        <w:t xml:space="preserve">% lower arm length [ </w:t>
-      </w:r>
-      <w:proofErr w:type="gramStart"/>
-      <w:r>
-        <w:rPr>
-          <w:rFonts w:ascii="Courier New" w:eastAsia="Courier New" w:hAnsi="Courier New" w:cs="Courier New"/>
-          <w:color w:val="228B22"/>
-          <w:sz w:val="20"/>
-          <w:lang w:val="en-US"/>
-        </w:rPr>
-        <w:t>m ]</w:t>
-      </w:r>
-      <w:proofErr w:type="gramEnd"/>
-      <w:r>
-        <w:rPr>
-          <w:rFonts w:ascii="Courier New" w:eastAsia="Courier New" w:hAnsi="Courier New" w:cs="Courier New"/>
-          <w:color w:val="228B22"/>
-          <w:sz w:val="20"/>
-          <w:lang w:val="en-US"/>
-        </w:rPr>
-        <w:t>;</w:t>
+        <w:t>% lower arm length [ m ];</w:t>
       </w:r>
       <w:r>
         <w:rPr>
@@ -8887,16 +8650,7 @@
           <w:sz w:val="20"/>
           <w:lang w:val="en-US"/>
         </w:rPr>
-        <w:t>P_</w:t>
-      </w:r>
-      <w:proofErr w:type="gramStart"/>
-      <w:r>
-        <w:rPr>
-          <w:rFonts w:ascii="Courier New" w:eastAsia="Courier New" w:hAnsi="Courier New" w:cs="Courier New"/>
-          <w:sz w:val="20"/>
-          <w:lang w:val="en-US"/>
-        </w:rPr>
-        <w:t>g</w:t>
+        <w:t>P_g</w:t>
       </w:r>
       <w:proofErr w:type="spellEnd"/>
       <w:r>
@@ -8905,16 +8659,7 @@
           <w:sz w:val="20"/>
           <w:lang w:val="en-US"/>
         </w:rPr>
-        <w:t xml:space="preserve">  =</w:t>
-      </w:r>
-      <w:proofErr w:type="gramEnd"/>
-      <w:r>
-        <w:rPr>
-          <w:rFonts w:ascii="Courier New" w:eastAsia="Courier New" w:hAnsi="Courier New" w:cs="Courier New"/>
-          <w:sz w:val="20"/>
-          <w:lang w:val="en-US"/>
-        </w:rPr>
-        <w:t xml:space="preserve"> 9.81;</w:t>
+        <w:t xml:space="preserve">  = 9.81;</w:t>
       </w:r>
       <w:r>
         <w:rPr>
@@ -8949,7 +8694,7 @@
     </w:p>
     <w:p>
       <w:pPr>
-        <w:pStyle w:val="berschrift3"/>
+        <w:pStyle w:val="Heading3"/>
         <w:ind w:left="-5"/>
       </w:pPr>
       <w:r>
@@ -8987,15 +8732,7 @@
         <w:ind w:right="10" w:hanging="360"/>
       </w:pPr>
       <w:r>
-        <w:t xml:space="preserve">Unterarm </w:t>
-      </w:r>
-      <w:proofErr w:type="gramStart"/>
-      <w:r>
-        <w:t>der Roboters</w:t>
-      </w:r>
-      <w:proofErr w:type="gramEnd"/>
-      <w:r>
-        <w:t xml:space="preserve"> </w:t>
+        <w:t xml:space="preserve">Unterarm der Roboters </w:t>
       </w:r>
     </w:p>
     <w:p>
@@ -9066,7 +8803,7 @@
   <w:sdt>
     <w:sdtPr>
       <w:rPr>
-        <w:rStyle w:val="Seitenzahl"/>
+        <w:rStyle w:val="PageNumber"/>
       </w:rPr>
       <w:id w:val="2038235330"/>
       <w:docPartObj>
@@ -9077,27 +8814,27 @@
     <w:sdtContent>
       <w:p>
         <w:pPr>
-          <w:pStyle w:val="Fuzeile"/>
+          <w:pStyle w:val="Footer"/>
           <w:framePr w:wrap="none" w:vAnchor="text" w:hAnchor="margin" w:xAlign="right" w:y="1"/>
           <w:rPr>
-            <w:rStyle w:val="Seitenzahl"/>
+            <w:rStyle w:val="PageNumber"/>
           </w:rPr>
         </w:pPr>
         <w:r>
           <w:rPr>
-            <w:rStyle w:val="Seitenzahl"/>
+            <w:rStyle w:val="PageNumber"/>
           </w:rPr>
           <w:fldChar w:fldCharType="begin"/>
         </w:r>
         <w:r>
           <w:rPr>
-            <w:rStyle w:val="Seitenzahl"/>
+            <w:rStyle w:val="PageNumber"/>
           </w:rPr>
           <w:instrText xml:space="preserve"> PAGE </w:instrText>
         </w:r>
         <w:r>
           <w:rPr>
-            <w:rStyle w:val="Seitenzahl"/>
+            <w:rStyle w:val="PageNumber"/>
           </w:rPr>
           <w:fldChar w:fldCharType="end"/>
         </w:r>
@@ -9106,7 +8843,7 @@
   </w:sdt>
   <w:p>
     <w:pPr>
-      <w:pStyle w:val="Fuzeile"/>
+      <w:pStyle w:val="Footer"/>
       <w:ind w:right="360"/>
     </w:pPr>
   </w:p>
@@ -9118,7 +8855,7 @@
   <w:sdt>
     <w:sdtPr>
       <w:rPr>
-        <w:rStyle w:val="Seitenzahl"/>
+        <w:rStyle w:val="PageNumber"/>
       </w:rPr>
       <w:id w:val="1225730510"/>
       <w:docPartObj>
@@ -9129,40 +8866,40 @@
     <w:sdtContent>
       <w:p>
         <w:pPr>
-          <w:pStyle w:val="Fuzeile"/>
+          <w:pStyle w:val="Footer"/>
           <w:framePr w:wrap="none" w:vAnchor="text" w:hAnchor="margin" w:xAlign="right" w:y="1"/>
           <w:rPr>
-            <w:rStyle w:val="Seitenzahl"/>
+            <w:rStyle w:val="PageNumber"/>
           </w:rPr>
         </w:pPr>
         <w:r>
           <w:rPr>
-            <w:rStyle w:val="Seitenzahl"/>
+            <w:rStyle w:val="PageNumber"/>
           </w:rPr>
           <w:fldChar w:fldCharType="begin"/>
         </w:r>
         <w:r>
           <w:rPr>
-            <w:rStyle w:val="Seitenzahl"/>
+            <w:rStyle w:val="PageNumber"/>
           </w:rPr>
           <w:instrText xml:space="preserve"> PAGE </w:instrText>
         </w:r>
         <w:r>
           <w:rPr>
-            <w:rStyle w:val="Seitenzahl"/>
+            <w:rStyle w:val="PageNumber"/>
           </w:rPr>
           <w:fldChar w:fldCharType="separate"/>
         </w:r>
         <w:r>
           <w:rPr>
-            <w:rStyle w:val="Seitenzahl"/>
+            <w:rStyle w:val="PageNumber"/>
             <w:noProof/>
           </w:rPr>
           <w:t>1</w:t>
         </w:r>
         <w:r>
           <w:rPr>
-            <w:rStyle w:val="Seitenzahl"/>
+            <w:rStyle w:val="PageNumber"/>
           </w:rPr>
           <w:fldChar w:fldCharType="end"/>
         </w:r>
@@ -9171,7 +8908,7 @@
   </w:sdt>
   <w:p>
     <w:pPr>
-      <w:pStyle w:val="Fuzeile"/>
+      <w:pStyle w:val="Footer"/>
       <w:ind w:right="360"/>
     </w:pPr>
     <w:r>
@@ -9220,7 +8957,7 @@
 <w:hdr xmlns:wpc="http://schemas.microsoft.com/office/word/2010/wordprocessingCanvas" xmlns:cx="http://schemas.microsoft.com/office/drawing/2014/chartex" xmlns:cx1="http://schemas.microsoft.com/office/drawing/2015/9/8/chartex" xmlns:cx2="http://schemas.microsoft.com/office/drawing/2015/10/21/chartex" xmlns:cx3="http://schemas.microsoft.com/office/drawing/2016/5/9/chartex" xmlns:cx4="http://schemas.microsoft.com/office/drawing/2016/5/10/chartex" xmlns:cx5="http://schemas.microsoft.com/office/drawing/2016/5/11/chartex" xmlns:cx6="http://schemas.microsoft.com/office/drawing/2016/5/12/chartex" xmlns:cx7="http://schemas.microsoft.com/office/drawing/2016/5/13/chartex" xmlns:cx8="http://schemas.microsoft.com/office/drawing/2016/5/14/chartex" xmlns:mc="http://schemas.openxmlformats.org/markup-compatibility/2006" xmlns:aink="http://schemas.microsoft.com/office/drawing/2016/ink" xmlns:am3d="http://schemas.microsoft.com/office/drawing/2017/model3d" xmlns:o="urn:schemas-microsoft-com:office:office" xmlns:oel="http://schemas.microsoft.com/office/2019/extlst" xmlns:r="http://schemas.openxmlformats.org/officeDocument/2006/relationships" xmlns:m="http://schemas.openxmlformats.org/officeDocument/2006/math" xmlns:v="urn:schemas-microsoft-com:vml" xmlns:wp14="http://schemas.microsoft.com/office/word/2010/wordprocessingDrawing" xmlns:wp="http://schemas.openxmlformats.org/drawingml/2006/wordprocessingDrawing" xmlns:w10="urn:schemas-microsoft-com:office:word" xmlns:w="http://schemas.openxmlformats.org/wordprocessingml/2006/main" xmlns:w14="http://schemas.microsoft.com/office/word/2010/wordml" xmlns:w15="http://schemas.microsoft.com/office/word/2012/wordml" xmlns:w16cex="http://schemas.microsoft.com/office/word/2018/wordml/cex" xmlns:w16cid="http://schemas.microsoft.com/office/word/2016/wordml/cid" xmlns:w16="http://schemas.microsoft.com/office/word/2018/wordml" xmlns:w16sdtdh="http://schemas.microsoft.com/office/word/2020/wordml/sdtdatahash" xmlns:w16se="http://schemas.microsoft.com/office/word/2015/wordml/symex" xmlns:wpg="http://schemas.microsoft.com/office/word/2010/wordprocessingGroup" xmlns:wpi="http://schemas.microsoft.com/office/word/2010/wordprocessingInk" xmlns:wne="http://schemas.microsoft.com/office/word/2006/wordml" xmlns:wps="http://schemas.microsoft.com/office/word/2010/wordprocessingShape" mc:Ignorable="w14 w15 w16se w16cid w16 w16cex w16sdtdh wp14">
   <w:p>
     <w:pPr>
-      <w:pStyle w:val="Kopfzeile"/>
+      <w:pStyle w:val="Header"/>
     </w:pPr>
     <w:r>
       <w:rPr>
@@ -9320,7 +9057,7 @@
   </w:p>
   <w:p>
     <w:pPr>
-      <w:pStyle w:val="Kopfzeile"/>
+      <w:pStyle w:val="Header"/>
     </w:pPr>
     <w:r>
       <w:t>Zwei-Gelenk-Roboter</w:t>
@@ -10591,14 +10328,14 @@
     <w:lsdException w:name="Unresolved Mention" w:semiHidden="1" w:unhideWhenUsed="1"/>
     <w:lsdException w:name="Smart Link" w:semiHidden="1" w:unhideWhenUsed="1"/>
   </w:latentStyles>
-  <w:style w:type="paragraph" w:default="1" w:styleId="Standard">
+  <w:style w:type="paragraph" w:default="1" w:styleId="Normal">
     <w:name w:val="Normal"/>
     <w:qFormat/>
   </w:style>
-  <w:style w:type="paragraph" w:styleId="berschrift1">
+  <w:style w:type="paragraph" w:styleId="Heading1">
     <w:name w:val="heading 1"/>
-    <w:next w:val="Standard"/>
-    <w:link w:val="berschrift1Zchn"/>
+    <w:next w:val="Normal"/>
+    <w:link w:val="Heading1Char"/>
     <w:uiPriority w:val="9"/>
     <w:qFormat/>
     <w:rsid w:val="00DD15EA"/>
@@ -10617,11 +10354,11 @@
       <w:lang w:eastAsia="de-DE"/>
     </w:rPr>
   </w:style>
-  <w:style w:type="paragraph" w:styleId="berschrift3">
+  <w:style w:type="paragraph" w:styleId="Heading3">
     <w:name w:val="heading 3"/>
-    <w:basedOn w:val="Standard"/>
-    <w:next w:val="Standard"/>
-    <w:link w:val="berschrift3Zchn"/>
+    <w:basedOn w:val="Normal"/>
+    <w:next w:val="Normal"/>
+    <w:link w:val="Heading3Char"/>
     <w:uiPriority w:val="9"/>
     <w:semiHidden/>
     <w:unhideWhenUsed/>
@@ -10638,13 +10375,13 @@
       <w:color w:val="1F3763" w:themeColor="accent1" w:themeShade="7F"/>
     </w:rPr>
   </w:style>
-  <w:style w:type="character" w:default="1" w:styleId="Absatz-Standardschriftart">
+  <w:style w:type="character" w:default="1" w:styleId="DefaultParagraphFont">
     <w:name w:val="Default Paragraph Font"/>
     <w:uiPriority w:val="1"/>
     <w:semiHidden/>
     <w:unhideWhenUsed/>
   </w:style>
-  <w:style w:type="table" w:default="1" w:styleId="NormaleTabelle">
+  <w:style w:type="table" w:default="1" w:styleId="TableNormal">
     <w:name w:val="Normal Table"/>
     <w:uiPriority w:val="99"/>
     <w:semiHidden/>
@@ -10659,16 +10396,16 @@
       </w:tblCellMar>
     </w:tblPr>
   </w:style>
-  <w:style w:type="numbering" w:default="1" w:styleId="KeineListe">
+  <w:style w:type="numbering" w:default="1" w:styleId="NoList">
     <w:name w:val="No List"/>
     <w:uiPriority w:val="99"/>
     <w:semiHidden/>
     <w:unhideWhenUsed/>
   </w:style>
-  <w:style w:type="character" w:customStyle="1" w:styleId="berschrift1Zchn">
-    <w:name w:val="Überschrift 1 Zchn"/>
-    <w:basedOn w:val="Absatz-Standardschriftart"/>
-    <w:link w:val="berschrift1"/>
+  <w:style w:type="character" w:customStyle="1" w:styleId="Heading1Char">
+    <w:name w:val="Heading 1 Char"/>
+    <w:basedOn w:val="DefaultParagraphFont"/>
+    <w:link w:val="Heading1"/>
     <w:uiPriority w:val="9"/>
     <w:rsid w:val="00DD15EA"/>
     <w:rPr>
@@ -10679,10 +10416,10 @@
       <w:lang w:eastAsia="de-DE"/>
     </w:rPr>
   </w:style>
-  <w:style w:type="character" w:customStyle="1" w:styleId="berschrift3Zchn">
-    <w:name w:val="Überschrift 3 Zchn"/>
-    <w:basedOn w:val="Absatz-Standardschriftart"/>
-    <w:link w:val="berschrift3"/>
+  <w:style w:type="character" w:customStyle="1" w:styleId="Heading3Char">
+    <w:name w:val="Heading 3 Char"/>
+    <w:basedOn w:val="DefaultParagraphFont"/>
+    <w:link w:val="Heading3"/>
     <w:uiPriority w:val="9"/>
     <w:semiHidden/>
     <w:rsid w:val="008C111B"/>
@@ -10707,9 +10444,9 @@
       </w:tblCellMar>
     </w:tblPr>
   </w:style>
-  <w:style w:type="character" w:styleId="Platzhaltertext">
+  <w:style w:type="character" w:styleId="PlaceholderText">
     <w:name w:val="Placeholder Text"/>
-    <w:basedOn w:val="Absatz-Standardschriftart"/>
+    <w:basedOn w:val="DefaultParagraphFont"/>
     <w:uiPriority w:val="99"/>
     <w:semiHidden/>
     <w:rsid w:val="008C111B"/>
@@ -10717,10 +10454,10 @@
       <w:color w:val="808080"/>
     </w:rPr>
   </w:style>
-  <w:style w:type="paragraph" w:styleId="Kopfzeile">
+  <w:style w:type="paragraph" w:styleId="Header">
     <w:name w:val="header"/>
-    <w:basedOn w:val="Standard"/>
-    <w:link w:val="KopfzeileZchn"/>
+    <w:basedOn w:val="Normal"/>
+    <w:link w:val="HeaderChar"/>
     <w:uiPriority w:val="99"/>
     <w:unhideWhenUsed/>
     <w:rsid w:val="00EA24AB"/>
@@ -10731,17 +10468,17 @@
       </w:tabs>
     </w:pPr>
   </w:style>
-  <w:style w:type="character" w:customStyle="1" w:styleId="KopfzeileZchn">
-    <w:name w:val="Kopfzeile Zchn"/>
-    <w:basedOn w:val="Absatz-Standardschriftart"/>
-    <w:link w:val="Kopfzeile"/>
+  <w:style w:type="character" w:customStyle="1" w:styleId="HeaderChar">
+    <w:name w:val="Header Char"/>
+    <w:basedOn w:val="DefaultParagraphFont"/>
+    <w:link w:val="Header"/>
     <w:uiPriority w:val="99"/>
     <w:rsid w:val="00EA24AB"/>
   </w:style>
-  <w:style w:type="paragraph" w:styleId="Fuzeile">
+  <w:style w:type="paragraph" w:styleId="Footer">
     <w:name w:val="footer"/>
-    <w:basedOn w:val="Standard"/>
-    <w:link w:val="FuzeileZchn"/>
+    <w:basedOn w:val="Normal"/>
+    <w:link w:val="FooterChar"/>
     <w:uiPriority w:val="99"/>
     <w:unhideWhenUsed/>
     <w:rsid w:val="00EA24AB"/>
@@ -10752,16 +10489,16 @@
       </w:tabs>
     </w:pPr>
   </w:style>
-  <w:style w:type="character" w:customStyle="1" w:styleId="FuzeileZchn">
-    <w:name w:val="Fußzeile Zchn"/>
-    <w:basedOn w:val="Absatz-Standardschriftart"/>
-    <w:link w:val="Fuzeile"/>
+  <w:style w:type="character" w:customStyle="1" w:styleId="FooterChar">
+    <w:name w:val="Footer Char"/>
+    <w:basedOn w:val="DefaultParagraphFont"/>
+    <w:link w:val="Footer"/>
     <w:uiPriority w:val="99"/>
     <w:rsid w:val="00EA24AB"/>
   </w:style>
-  <w:style w:type="character" w:styleId="Seitenzahl">
+  <w:style w:type="character" w:styleId="PageNumber">
     <w:name w:val="page number"/>
-    <w:basedOn w:val="Absatz-Standardschriftart"/>
+    <w:basedOn w:val="DefaultParagraphFont"/>
     <w:uiPriority w:val="99"/>
     <w:semiHidden/>
     <w:unhideWhenUsed/>

</xml_diff>